<commit_message>
màj mémo recherche biblio
</commit_message>
<xml_diff>
--- a/docs/memo_recherche_biblio.docx
+++ b/docs/memo_recherche_biblio.docx
@@ -520,7 +520,13 @@
         <w:t xml:space="preserve">de </w:t>
       </w:r>
       <w:r>
-        <w:t>thèses et mémoires, etc. Cette démarche peut s’appliquer soit à un sujet général, par exemple le diabète, soit pour répondre à une question précise :</w:t>
+        <w:t>thèses et mémoires, etc. Cette démarche peut s’appliquer soit à un sujet général, par exemple le diabète, soit pour répondre à une question précise</w:t>
+      </w:r>
+      <w:r>
+        <w:t>, par exemple</w:t>
+      </w:r>
+      <w:r>
+        <w:t xml:space="preserve"> :</w:t>
       </w:r>
       <w:r>
         <w:t xml:space="preserve"> </w:t>
@@ -612,6 +618,12 @@
         <w:rPr>
           <w:rFonts w:ascii="Corbel" w:hAnsi="Corbel"/>
         </w:rPr>
+        <w:t>.</w:t>
+      </w:r>
+      <w:r>
+        <w:rPr>
+          <w:rFonts w:ascii="Corbel" w:hAnsi="Corbel"/>
+        </w:rPr>
         <w:t xml:space="preserve"> </w:t>
       </w:r>
     </w:p>
@@ -644,6 +656,12 @@
         </w:rPr>
         <w:t>sélectionner et interroger les outils de recherche appropriés à cette recherche précise</w:t>
       </w:r>
+      <w:r>
+        <w:rPr>
+          <w:rFonts w:ascii="Corbel" w:hAnsi="Corbel"/>
+        </w:rPr>
+        <w:t>.</w:t>
+      </w:r>
     </w:p>
     <w:p>
       <w:pPr>
@@ -662,6 +680,12 @@
         </w:rPr>
         <w:t>Etape 3 : consulter les documents sélectionnés, après avoir enregistré les références retenues et avoir obtenu le texte intégral</w:t>
       </w:r>
+      <w:r>
+        <w:rPr>
+          <w:rFonts w:ascii="Corbel" w:hAnsi="Corbel"/>
+        </w:rPr>
+        <w:t>.</w:t>
+      </w:r>
     </w:p>
     <w:p>
       <w:pPr>
@@ -684,10 +708,45 @@
           <w:numId w:val="29"/>
         </w:numPr>
         <w:rPr>
+          <w:rStyle w:val="Lienhypertexte"/>
+          <w:rFonts w:ascii="Corbel" w:hAnsi="Corbel"/>
+          <w:i/>
+          <w:iCs/>
+          <w:color w:val="404040" w:themeColor="text1" w:themeTint="BF"/>
+        </w:rPr>
+      </w:pPr>
+      <w:hyperlink r:id="rId8" w:history="1">
+        <w:r>
+          <w:rPr>
+            <w:rStyle w:val="Lienhypertexte"/>
+            <w:rFonts w:ascii="Corbel" w:hAnsi="Corbel"/>
+            <w:iCs/>
+          </w:rPr>
+          <w:t>Les tutos Zotero</w:t>
+        </w:r>
+      </w:hyperlink>
+      <w:r>
+        <w:rPr>
+          <w:rStyle w:val="Lienhypertexte"/>
+          <w:rFonts w:ascii="Corbel" w:hAnsi="Corbel"/>
+          <w:iCs/>
+          <w:color w:val="404040" w:themeColor="text1" w:themeTint="BF"/>
+        </w:rPr>
+        <w:t> : tutoriels vidéo et documentation textuelle sélectionnés par les BU pour prendre en main rapidement le logiciel de gestion bibliographique Zotero</w:t>
+      </w:r>
+    </w:p>
+    <w:p>
+      <w:pPr>
+        <w:pStyle w:val="Paragraphedeliste"/>
+        <w:numPr>
+          <w:ilvl w:val="0"/>
+          <w:numId w:val="29"/>
+        </w:numPr>
+        <w:rPr>
           <w:rStyle w:val="Emphaseple"/>
         </w:rPr>
       </w:pPr>
-      <w:hyperlink r:id="rId8" w:history="1">
+      <w:hyperlink r:id="rId9" w:history="1">
         <w:r>
           <w:rPr>
             <w:rStyle w:val="Lienhypertexte"/>
@@ -720,7 +779,7 @@
           <w:rStyle w:val="Emphaseple"/>
         </w:rPr>
       </w:pPr>
-      <w:hyperlink r:id="rId9" w:tgtFrame="_blank" w:history="1">
+      <w:hyperlink r:id="rId10" w:tgtFrame="_blank" w:history="1">
         <w:r>
           <w:rPr>
             <w:rStyle w:val="Lienhypertexte"/>
@@ -836,15 +895,27 @@
         <w:rPr>
           <w:rFonts w:ascii="Corbel" w:hAnsi="Corbel"/>
         </w:rPr>
+        <w:t xml:space="preserve">des </w:t>
+      </w:r>
+      <w:r>
+        <w:rPr>
+          <w:rStyle w:val="lev"/>
+        </w:rPr>
         <w:t>d</w:t>
       </w:r>
       <w:r>
         <w:rPr>
-          <w:rFonts w:ascii="Corbel" w:hAnsi="Corbel"/>
-        </w:rPr>
-        <w:t xml:space="preserve">ictionnaires généralistes comme le </w:t>
-      </w:r>
-      <w:hyperlink r:id="rId10" w:history="1">
+          <w:rStyle w:val="lev"/>
+        </w:rPr>
+        <w:t>ictionnaires généralistes</w:t>
+      </w:r>
+      <w:r>
+        <w:rPr>
+          <w:rFonts w:ascii="Corbel" w:hAnsi="Corbel"/>
+        </w:rPr>
+        <w:t xml:space="preserve"> comme le </w:t>
+      </w:r>
+      <w:hyperlink r:id="rId11" w:history="1">
         <w:r>
           <w:rPr>
             <w:rStyle w:val="Lienhypertexte"/>
@@ -859,7 +930,7 @@
         </w:rPr>
         <w:t xml:space="preserve"> et/ou spécialisés comme le </w:t>
       </w:r>
-      <w:hyperlink r:id="rId11" w:history="1">
+      <w:hyperlink r:id="rId12" w:history="1">
         <w:r>
           <w:rPr>
             <w:rStyle w:val="Lienhypertexte"/>
@@ -896,28 +967,25 @@
         <w:rPr>
           <w:rFonts w:ascii="Corbel" w:hAnsi="Corbel"/>
         </w:rPr>
+        <w:t xml:space="preserve">des </w:t>
+      </w:r>
+      <w:r>
+        <w:rPr>
+          <w:rStyle w:val="lev"/>
+        </w:rPr>
         <w:t>t</w:t>
       </w:r>
       <w:r>
         <w:rPr>
-          <w:rFonts w:ascii="Corbel" w:hAnsi="Corbel"/>
-        </w:rPr>
-        <w:t xml:space="preserve">erminologies spécialisées comme le </w:t>
-      </w:r>
-      <w:hyperlink r:id="rId12" w:history="1">
-        <w:r>
-          <w:rPr>
-            <w:rStyle w:val="Lienhypertexte"/>
-            <w:rFonts w:ascii="Corbel" w:hAnsi="Corbel"/>
-          </w:rPr>
-          <w:t xml:space="preserve">Thésaurus Santé publique </w:t>
-        </w:r>
-      </w:hyperlink>
-      <w:r>
-        <w:rPr>
-          <w:rFonts w:ascii="Corbel" w:hAnsi="Corbel"/>
-        </w:rPr>
-        <w:t xml:space="preserve"> ou le portail</w:t>
+          <w:rStyle w:val="lev"/>
+        </w:rPr>
+        <w:t>erminologies spécialisées</w:t>
+      </w:r>
+      <w:r>
+        <w:rPr>
+          <w:rFonts w:ascii="Corbel" w:hAnsi="Corbel"/>
+        </w:rPr>
+        <w:t xml:space="preserve"> comme le </w:t>
       </w:r>
       <w:hyperlink r:id="rId13" w:history="1">
         <w:r>
@@ -925,29 +993,56 @@
             <w:rStyle w:val="Lienhypertexte"/>
             <w:rFonts w:ascii="Corbel" w:hAnsi="Corbel"/>
           </w:rPr>
-          <w:t xml:space="preserve"> </w:t>
+          <w:t>Thésaurus Santé publique</w:t>
         </w:r>
-        <w:proofErr w:type="spellStart"/>
+      </w:hyperlink>
+      <w:r>
+        <w:rPr>
+          <w:rFonts w:ascii="Corbel" w:hAnsi="Corbel"/>
+        </w:rPr>
+        <w:t xml:space="preserve">, </w:t>
+      </w:r>
+      <w:r>
+        <w:rPr>
+          <w:rFonts w:ascii="Corbel" w:hAnsi="Corbel"/>
+        </w:rPr>
+        <w:t>le portail</w:t>
+      </w:r>
+      <w:hyperlink r:id="rId14" w:history="1">
         <w:r>
           <w:rPr>
             <w:rStyle w:val="Lienhypertexte"/>
             <w:rFonts w:ascii="Corbel" w:hAnsi="Corbel"/>
           </w:rPr>
-          <w:t>Hetop</w:t>
+          <w:t xml:space="preserve"> Hetop</w:t>
         </w:r>
-        <w:proofErr w:type="spellEnd"/>
       </w:hyperlink>
       <w:r>
         <w:rPr>
           <w:rFonts w:ascii="Corbel" w:hAnsi="Corbel"/>
         </w:rPr>
+        <w:t xml:space="preserve"> </w:t>
+      </w:r>
+      <w:r>
+        <w:rPr>
+          <w:rFonts w:ascii="Corbel" w:hAnsi="Corbel"/>
+        </w:rPr>
+        <w:t xml:space="preserve">ou le </w:t>
+      </w:r>
+      <w:hyperlink r:id="rId15" w:history="1">
+        <w:r>
+          <w:rPr>
+            <w:rStyle w:val="Lienhypertexte"/>
+            <w:rFonts w:ascii="Corbel" w:hAnsi="Corbel"/>
+          </w:rPr>
+          <w:t>Glossaire franco-anglais des termes en économie de la santé</w:t>
+        </w:r>
+      </w:hyperlink>
+      <w:r>
+        <w:rPr>
+          <w:rFonts w:ascii="Corbel" w:hAnsi="Corbel"/>
+        </w:rPr>
         <w:t>.</w:t>
-      </w:r>
-      <w:r>
-        <w:rPr>
-          <w:rFonts w:ascii="Corbel" w:hAnsi="Corbel"/>
-        </w:rPr>
-        <w:t xml:space="preserve"> </w:t>
       </w:r>
     </w:p>
     <w:p>
@@ -986,34 +1081,20 @@
           <w:rFonts w:ascii="Corbel" w:hAnsi="Corbel"/>
           <w:b/>
         </w:rPr>
-        <w:t>mots simples</w:t>
-      </w:r>
-      <w:r>
-        <w:rPr>
-          <w:rFonts w:ascii="Corbel" w:hAnsi="Corbel"/>
-        </w:rPr>
-        <w:t xml:space="preserve"> choisis librement ou empruntés aux mots-clés </w:t>
-      </w:r>
-      <w:r>
-        <w:rPr>
-          <w:rFonts w:ascii="Corbel" w:hAnsi="Corbel"/>
-        </w:rPr>
-        <w:t>qu’un auteur</w:t>
-      </w:r>
-      <w:r>
-        <w:rPr>
-          <w:rFonts w:ascii="Corbel" w:hAnsi="Corbel"/>
-        </w:rPr>
-        <w:t xml:space="preserve"> a déterminés pour décrire son document et qui figur</w:t>
-      </w:r>
-      <w:r>
-        <w:rPr>
-          <w:rFonts w:ascii="Corbel" w:hAnsi="Corbel"/>
-        </w:rPr>
-        <w:t>ent sous le résumé du document,</w:t>
-      </w:r>
-      <w:bookmarkStart w:id="2" w:name="_GoBack"/>
-      <w:bookmarkEnd w:id="2"/>
+        <w:t>mots</w:t>
+      </w:r>
+      <w:r>
+        <w:rPr>
+          <w:rFonts w:ascii="Corbel" w:hAnsi="Corbel"/>
+        </w:rPr>
+        <w:t xml:space="preserve"> choisis librement</w:t>
+      </w:r>
+      <w:r>
+        <w:rPr>
+          <w:rFonts w:ascii="Corbel" w:hAnsi="Corbel"/>
+        </w:rPr>
+        <w:t>,</w:t>
+      </w:r>
     </w:p>
     <w:p>
       <w:pPr>
@@ -1030,281 +1111,369 @@
         <w:rPr>
           <w:rFonts w:ascii="Corbel" w:hAnsi="Corbel"/>
         </w:rPr>
-        <w:t>d</w:t>
-      </w:r>
-      <w:r>
-        <w:rPr>
-          <w:rFonts w:ascii="Corbel" w:hAnsi="Corbel"/>
-        </w:rPr>
-        <w:t xml:space="preserve">es </w:t>
-      </w:r>
-      <w:r>
-        <w:rPr>
-          <w:rFonts w:ascii="Corbel" w:hAnsi="Corbel"/>
-          <w:b/>
-        </w:rPr>
-        <w:t>expressions exactes</w:t>
-      </w:r>
-      <w:r>
-        <w:rPr>
-          <w:rFonts w:ascii="Corbel" w:hAnsi="Corbel"/>
-        </w:rPr>
-        <w:t xml:space="preserve"> entre guillemets</w:t>
-      </w:r>
-      <w:r>
-        <w:rPr>
-          <w:rFonts w:ascii="Corbel" w:hAnsi="Corbel"/>
-        </w:rPr>
-        <w:t> :</w:t>
-      </w:r>
-      <w:r>
-        <w:rPr>
-          <w:rFonts w:ascii="Corbel" w:hAnsi="Corbel"/>
-        </w:rPr>
-        <w:t xml:space="preserve"> « tr</w:t>
-      </w:r>
-      <w:r>
-        <w:rPr>
-          <w:rFonts w:ascii="Corbel" w:hAnsi="Corbel"/>
-        </w:rPr>
-        <w:t>oubles alimentaires ».</w:t>
+        <w:t xml:space="preserve">des </w:t>
+      </w:r>
+      <w:r>
+        <w:rPr>
+          <w:rStyle w:val="lev"/>
+        </w:rPr>
+        <w:t>mots</w:t>
+      </w:r>
+      <w:r>
+        <w:rPr>
+          <w:rFonts w:ascii="Corbel" w:hAnsi="Corbel"/>
+        </w:rPr>
+        <w:t xml:space="preserve"> empruntés </w:t>
+      </w:r>
+      <w:r>
+        <w:rPr>
+          <w:rFonts w:ascii="Corbel" w:hAnsi="Corbel"/>
+        </w:rPr>
+        <w:t>à ceux d’un article pertinent pour le sujet (considérez surtout le titre, le résumé et les mots-clés) ;</w:t>
       </w:r>
     </w:p>
     <w:p>
-      <w:r>
-        <w:t xml:space="preserve">Si vous </w:t>
-      </w:r>
-      <w:r>
-        <w:t xml:space="preserve">omettez les </w:t>
-      </w:r>
-      <w:r>
+      <w:pPr>
+        <w:pStyle w:val="Paragraphedeliste"/>
+        <w:numPr>
+          <w:ilvl w:val="0"/>
+          <w:numId w:val="17"/>
+        </w:numPr>
+        <w:rPr>
+          <w:rFonts w:ascii="Corbel" w:hAnsi="Corbel"/>
+        </w:rPr>
+      </w:pPr>
+      <w:r>
+        <w:rPr>
+          <w:rFonts w:ascii="Corbel" w:hAnsi="Corbel"/>
+        </w:rPr>
+        <w:t>ces mots étant parfois associés en une</w:t>
+      </w:r>
+      <w:r>
+        <w:rPr>
+          <w:rFonts w:ascii="Corbel" w:hAnsi="Corbel"/>
+        </w:rPr>
+        <w:t xml:space="preserve"> </w:t>
+      </w:r>
+      <w:r>
+        <w:rPr>
+          <w:rFonts w:ascii="Corbel" w:hAnsi="Corbel"/>
+          <w:b/>
+        </w:rPr>
+        <w:t>expression exacte</w:t>
+      </w:r>
+      <w:r>
+        <w:rPr>
+          <w:rFonts w:ascii="Corbel" w:hAnsi="Corbel"/>
+        </w:rPr>
+        <w:t>,</w:t>
+      </w:r>
+      <w:r>
+        <w:rPr>
+          <w:rFonts w:ascii="Corbel" w:hAnsi="Corbel"/>
+        </w:rPr>
+        <w:t xml:space="preserve"> que l’on délimite par des </w:t>
+      </w:r>
+      <w:r>
+        <w:rPr>
+          <w:rFonts w:ascii="Corbel" w:hAnsi="Corbel"/>
+        </w:rPr>
         <w:t>guillemets</w:t>
       </w:r>
       <w:r>
-        <w:t xml:space="preserve">, vous </w:t>
-      </w:r>
-      <w:r>
-        <w:t>pourrez retrouver</w:t>
-      </w:r>
-      <w:r>
-        <w:t xml:space="preserve"> des documents contenant le mot </w:t>
-      </w:r>
-      <w:r>
-        <w:t>« </w:t>
-      </w:r>
-      <w:r>
-        <w:t>troubles</w:t>
-      </w:r>
-      <w:r>
-        <w:t> »</w:t>
-      </w:r>
-      <w:r>
-        <w:t xml:space="preserve"> dans le titre et </w:t>
-      </w:r>
-      <w:r>
-        <w:t xml:space="preserve">« alimentaires » </w:t>
-      </w:r>
-      <w:r>
-        <w:t>dans le résumé, par exemple.</w:t>
+        <w:rPr>
+          <w:rFonts w:ascii="Corbel" w:hAnsi="Corbel"/>
+        </w:rPr>
+        <w:t> :</w:t>
+      </w:r>
+      <w:r>
+        <w:rPr>
+          <w:rFonts w:ascii="Corbel" w:hAnsi="Corbel"/>
+        </w:rPr>
+        <w:t xml:space="preserve"> « tr</w:t>
+      </w:r>
+      <w:r>
+        <w:rPr>
+          <w:rFonts w:ascii="Corbel" w:hAnsi="Corbel"/>
+        </w:rPr>
+        <w:t>oubles alimentaires ».</w:t>
       </w:r>
     </w:p>
     <w:p>
       <w:r>
-        <w:t xml:space="preserve">Les différentes </w:t>
+        <w:t xml:space="preserve">Les guillemets permettent de délimiter une </w:t>
       </w:r>
       <w:r>
         <w:rPr>
           <w:rStyle w:val="lev"/>
         </w:rPr>
-        <w:t>variantes</w:t>
-      </w:r>
-      <w:r>
-        <w:t xml:space="preserve"> d’un mot clé (singulier/pluriel, féminin/masculin, verbe/nom, etc.) peuvent être retrouvées par un unique mot</w:t>
-      </w:r>
-      <w:r>
-        <w:t>-</w:t>
-      </w:r>
-      <w:r>
-        <w:t xml:space="preserve">clé tronqué. La </w:t>
-      </w:r>
-      <w:r>
-        <w:rPr>
-          <w:rStyle w:val="lev"/>
-        </w:rPr>
-        <w:t>troncature</w:t>
-      </w:r>
-      <w:r>
-        <w:t xml:space="preserve"> est généralement exprimée par le symbole « </w:t>
-      </w:r>
-      <w:r>
-        <w:rPr>
-          <w:rStyle w:val="lev"/>
-        </w:rPr>
-        <w:t>*</w:t>
-      </w:r>
-      <w:r>
-        <w:t xml:space="preserve"> ». C’est à la fois un gain de temps dans la recherche et la garantie de ne pas </w:t>
-      </w:r>
-      <w:r>
-        <w:t xml:space="preserve">négliger </w:t>
-      </w:r>
-      <w:r>
-        <w:t xml:space="preserve">une forme alternative d’un mot. Dans la plupart des bases de données, elle s’applique uniquement à la fin d’un terme, selon l’exemple suivant. </w:t>
+        <w:t>chaîne de caractères</w:t>
+      </w:r>
+      <w:r>
+        <w:t xml:space="preserve"> et de rechercher précisément cette chaîne. Par exemple « troubles alimentaires » retrouvera seulement cette expression exacte, et non </w:t>
+      </w:r>
+      <w:r>
+        <w:t>« </w:t>
+      </w:r>
+      <w:r>
+        <w:t>troubles</w:t>
+      </w:r>
+      <w:r>
+        <w:t> »</w:t>
+      </w:r>
+      <w:r>
+        <w:t xml:space="preserve"> </w:t>
+      </w:r>
+      <w:r>
+        <w:t xml:space="preserve">d’un côté </w:t>
+      </w:r>
+      <w:r>
+        <w:t xml:space="preserve">et </w:t>
+      </w:r>
+      <w:r>
+        <w:t xml:space="preserve">« alimentaires » </w:t>
+      </w:r>
+      <w:r>
+        <w:t>de l’autre</w:t>
+      </w:r>
+      <w:r>
+        <w:t>.</w:t>
       </w:r>
     </w:p>
     <w:p>
-      <w:pPr>
-        <w:rPr>
-          <w:rStyle w:val="Emphaseple"/>
-        </w:rPr>
-      </w:pPr>
-      <w:r>
-        <w:rPr>
-          <w:rStyle w:val="Emphaseple"/>
-        </w:rPr>
-        <w:t xml:space="preserve">Si vous écrivez </w:t>
-      </w:r>
-      <w:r>
-        <w:rPr>
-          <w:rStyle w:val="Emphaseple"/>
-        </w:rPr>
-        <w:t>« child* »</w:t>
-      </w:r>
-      <w:r>
-        <w:rPr>
-          <w:rStyle w:val="Emphaseple"/>
-        </w:rPr>
-        <w:t>, l’</w:t>
-      </w:r>
-      <w:r>
-        <w:rPr>
-          <w:rStyle w:val="Emphaseple"/>
-        </w:rPr>
-        <w:t>équation</w:t>
-      </w:r>
-      <w:r>
-        <w:rPr>
-          <w:rStyle w:val="Emphaseple"/>
-        </w:rPr>
-        <w:t xml:space="preserve"> va rechercher toutes</w:t>
-      </w:r>
-      <w:r>
-        <w:rPr>
-          <w:rStyle w:val="Emphaseple"/>
-        </w:rPr>
-        <w:t xml:space="preserve"> les références avec les mots « child », « </w:t>
-      </w:r>
-      <w:r>
-        <w:rPr>
-          <w:rStyle w:val="Emphaseple"/>
-        </w:rPr>
-        <w:t>childr</w:t>
-      </w:r>
-      <w:r>
-        <w:rPr>
-          <w:rStyle w:val="Emphaseple"/>
-        </w:rPr>
-        <w:t>en » ou encore « childhood »</w:t>
-      </w:r>
-      <w:r>
-        <w:rPr>
-          <w:rStyle w:val="Emphaseple"/>
-        </w:rPr>
-        <w:t>, etc.</w:t>
+      <w:r>
+        <w:t xml:space="preserve">Les différentes </w:t>
+      </w:r>
+      <w:r>
+        <w:rPr>
+          <w:rStyle w:val="lev"/>
+        </w:rPr>
+        <w:t>variantes</w:t>
+      </w:r>
+      <w:r>
+        <w:t xml:space="preserve"> d’un mot-</w:t>
+      </w:r>
+      <w:r>
+        <w:t>clé (singulier/pluriel, féminin/masculin, verbe/nom, etc.) peuvent être retrouvées par un unique mot</w:t>
+      </w:r>
+      <w:r>
+        <w:t>-</w:t>
+      </w:r>
+      <w:r>
+        <w:t xml:space="preserve">clé tronqué. La </w:t>
+      </w:r>
+      <w:r>
+        <w:rPr>
+          <w:rStyle w:val="lev"/>
+        </w:rPr>
+        <w:t>troncature</w:t>
+      </w:r>
+      <w:r>
+        <w:t xml:space="preserve"> est généralement exprimée par le symbole « </w:t>
+      </w:r>
+      <w:r>
+        <w:rPr>
+          <w:rStyle w:val="lev"/>
+        </w:rPr>
+        <w:t>*</w:t>
+      </w:r>
+      <w:r>
+        <w:t xml:space="preserve"> ». C’est à la fois un gain de temps dans la recherche et la garantie de ne pas </w:t>
+      </w:r>
+      <w:r>
+        <w:t xml:space="preserve">négliger </w:t>
+      </w:r>
+      <w:r>
+        <w:t xml:space="preserve">une forme alternative d’un mot. Dans la plupart des bases de données, elle s’applique uniquement à la fin d’un terme, selon l’exemple suivant. </w:t>
       </w:r>
     </w:p>
     <w:p>
-      <w:r>
-        <w:t xml:space="preserve">La </w:t>
-      </w:r>
-      <w:r>
-        <w:rPr>
-          <w:rStyle w:val="lev"/>
-        </w:rPr>
-        <w:t>recherche de synonymes</w:t>
-      </w:r>
-      <w:r>
-        <w:t xml:space="preserve"> est une étape importante. Les auteurs peuvent en effet utiliser des termes différents pour désigner la même notion (</w:t>
-      </w:r>
-      <w:r>
-        <w:t>« alimentation » vs. « régime alimentaire »</w:t>
-      </w:r>
-      <w:r>
-        <w:t xml:space="preserve"> par exemple), et vous risquez de </w:t>
-      </w:r>
-      <w:r>
-        <w:t xml:space="preserve">manquer des </w:t>
-      </w:r>
-      <w:r>
-        <w:t>référence</w:t>
-      </w:r>
-      <w:r>
-        <w:t>s</w:t>
-      </w:r>
-      <w:r>
-        <w:t xml:space="preserve"> si vous n’avez pas saisi les synonymes des différents mots.</w:t>
+      <w:pPr>
+        <w:rPr>
+          <w:rStyle w:val="Emphaseple"/>
+        </w:rPr>
+      </w:pPr>
+      <w:r>
+        <w:rPr>
+          <w:rStyle w:val="Emphaseple"/>
+        </w:rPr>
+        <w:t xml:space="preserve">Si vous écrivez </w:t>
+      </w:r>
+      <w:r>
+        <w:rPr>
+          <w:rStyle w:val="Emphaseple"/>
+        </w:rPr>
+        <w:t>« child* »</w:t>
+      </w:r>
+      <w:r>
+        <w:rPr>
+          <w:rStyle w:val="Emphaseple"/>
+        </w:rPr>
+        <w:t xml:space="preserve">, </w:t>
+      </w:r>
+      <w:r>
+        <w:rPr>
+          <w:rStyle w:val="Emphaseple"/>
+        </w:rPr>
+        <w:t>vous</w:t>
+      </w:r>
+      <w:r>
+        <w:rPr>
+          <w:rStyle w:val="Emphaseple"/>
+        </w:rPr>
+        <w:t xml:space="preserve"> recherche</w:t>
+      </w:r>
+      <w:r>
+        <w:rPr>
+          <w:rStyle w:val="Emphaseple"/>
+        </w:rPr>
+        <w:t>z</w:t>
+      </w:r>
+      <w:r>
+        <w:rPr>
+          <w:rStyle w:val="Emphaseple"/>
+        </w:rPr>
+        <w:t xml:space="preserve"> toutes</w:t>
+      </w:r>
+      <w:r>
+        <w:rPr>
+          <w:rStyle w:val="Emphaseple"/>
+        </w:rPr>
+        <w:t xml:space="preserve"> les références avec les mots « child », « </w:t>
+      </w:r>
+      <w:r>
+        <w:rPr>
+          <w:rStyle w:val="Emphaseple"/>
+        </w:rPr>
+        <w:t>childr</w:t>
+      </w:r>
+      <w:r>
+        <w:rPr>
+          <w:rStyle w:val="Emphaseple"/>
+        </w:rPr>
+        <w:t>en » ou encore « childhood »</w:t>
+      </w:r>
+      <w:r>
+        <w:rPr>
+          <w:rStyle w:val="Emphaseple"/>
+        </w:rPr>
+        <w:t>, etc.</w:t>
       </w:r>
     </w:p>
     <w:p>
       <w:r>
-        <w:t>Note :</w:t>
-      </w:r>
-      <w:r>
-        <w:t xml:space="preserve"> certaines bases de do</w:t>
-      </w:r>
-      <w:r>
-        <w:t xml:space="preserve">nnées ont leur propre langage appelé thésaurus. Un </w:t>
-      </w:r>
-      <w:r>
-        <w:rPr>
-          <w:b/>
-        </w:rPr>
-        <w:t>thésaurus</w:t>
-      </w:r>
-      <w:r>
-        <w:t xml:space="preserve"> est un ensemble de</w:t>
-      </w:r>
-      <w:r>
-        <w:t xml:space="preserve"> mots-clés définis de manière standardisée en fonction du sujet (ex : MeSH terms dans PubMed). Lor</w:t>
-      </w:r>
-      <w:r>
-        <w:t>sque la recherche s’effectue au moyen d’un</w:t>
-      </w:r>
-      <w:r>
-        <w:t xml:space="preserve"> thésaurus, cette recherche de synonymes </w:t>
-      </w:r>
-      <w:r>
-        <w:t>peut être économisée,</w:t>
-      </w:r>
-      <w:r>
-        <w:t xml:space="preserve"> car les articles sont indexés (</w:t>
-      </w:r>
-      <w:r>
-        <w:t>c’est-à-dire</w:t>
-      </w:r>
-      <w:r>
-        <w:t xml:space="preserve"> décrits avec des mots-clés) de manière </w:t>
-      </w:r>
-      <w:r>
-        <w:rPr>
-          <w:b/>
-        </w:rPr>
-        <w:t>univoque</w:t>
-      </w:r>
-      <w:r>
-        <w:t xml:space="preserve">. </w:t>
+        <w:t xml:space="preserve">La </w:t>
+      </w:r>
+      <w:r>
+        <w:rPr>
+          <w:rStyle w:val="lev"/>
+        </w:rPr>
+        <w:t>recherche de synonymes</w:t>
+      </w:r>
+      <w:r>
+        <w:t xml:space="preserve"> est une étape importante. Les auteurs peuvent en effet utiliser des termes différents pour désigner la même notion (</w:t>
+      </w:r>
+      <w:r>
+        <w:t>« alimentation » vs. « régime alimentaire »</w:t>
+      </w:r>
+      <w:r>
+        <w:t xml:space="preserve"> par exemple), et vous risquez de </w:t>
+      </w:r>
+      <w:r>
+        <w:t xml:space="preserve">manquer des </w:t>
+      </w:r>
+      <w:r>
+        <w:t>référence</w:t>
+      </w:r>
+      <w:r>
+        <w:t>s</w:t>
+      </w:r>
+      <w:r>
+        <w:t xml:space="preserve"> si vous n’avez pas saisi les synonymes des différents mots.</w:t>
       </w:r>
     </w:p>
     <w:p>
-      <w:bookmarkStart w:id="3" w:name="_Toc112927487"/>
-      <w:r>
+      <w:r>
+        <w:t>Note :</w:t>
+      </w:r>
+      <w:r>
+        <w:t xml:space="preserve"> certaines bases de do</w:t>
+      </w:r>
+      <w:r>
+        <w:t xml:space="preserve">nnées ont leur propre langage appelé thésaurus. Un </w:t>
+      </w:r>
+      <w:r>
+        <w:rPr>
+          <w:b/>
+        </w:rPr>
+        <w:t>thésaurus</w:t>
+      </w:r>
+      <w:r>
+        <w:t xml:space="preserve"> est un ensemble de</w:t>
+      </w:r>
+      <w:r>
+        <w:t xml:space="preserve"> mots-clés définis de manière standardisée en fonction du sujet (</w:t>
+      </w:r>
+      <w:r>
+        <w:t>par exemple les termes</w:t>
+      </w:r>
+      <w:r>
+        <w:t xml:space="preserve"> MeSH dans PubMed). Lor</w:t>
+      </w:r>
+      <w:r>
+        <w:t>sque la recherche s’effectue au moyen d’un</w:t>
+      </w:r>
+      <w:r>
+        <w:t xml:space="preserve"> thésaurus, cette recherche de synonymes </w:t>
+      </w:r>
+      <w:r>
+        <w:t>peut être économisée,</w:t>
+      </w:r>
+      <w:r>
+        <w:t xml:space="preserve"> car les articles sont indexés (</w:t>
+      </w:r>
+      <w:r>
+        <w:t>c’est-à-dire</w:t>
+      </w:r>
+      <w:r>
+        <w:t xml:space="preserve"> décrits avec des mots-clés) de manière </w:t>
+      </w:r>
+      <w:r>
+        <w:rPr>
+          <w:b/>
+        </w:rPr>
+        <w:t>univoque</w:t>
+      </w:r>
+      <w:r>
+        <w:t xml:space="preserve">. </w:t>
+      </w:r>
+    </w:p>
+    <w:p>
+      <w:pPr>
         <w:rPr>
           <w:rStyle w:val="Titre3Car"/>
           <w:lang w:val="fr-FR"/>
         </w:rPr>
+      </w:pPr>
+      <w:bookmarkStart w:id="2" w:name="_Toc112927487"/>
+      <w:r>
+        <w:rPr>
+          <w:rStyle w:val="Titre3Car"/>
+          <w:lang w:val="fr-FR"/>
+        </w:rPr>
+        <w:br w:type="page"/>
+      </w:r>
+    </w:p>
+    <w:p>
+      <w:r>
+        <w:rPr>
+          <w:rStyle w:val="Titre3Car"/>
+          <w:lang w:val="fr-FR"/>
+        </w:rPr>
+        <w:lastRenderedPageBreak/>
         <w:t>Exemple de choix des mots-clés et de recherche de synonymes</w:t>
       </w:r>
-      <w:bookmarkEnd w:id="3"/>
+      <w:bookmarkEnd w:id="2"/>
       <w:r>
         <w:t xml:space="preserve"> </w:t>
       </w:r>
@@ -1353,7 +1522,6 @@
         <w:rPr>
           <w:rStyle w:val="lev"/>
         </w:rPr>
-        <w:lastRenderedPageBreak/>
         <w:t xml:space="preserve">repérer les </w:t>
       </w:r>
       <w:r>
@@ -1408,7 +1576,19 @@
         <w:rPr>
           <w:rFonts w:ascii="Corbel" w:hAnsi="Corbel"/>
         </w:rPr>
-        <w:t>acun des termes ou expressions,</w:t>
+        <w:t xml:space="preserve">acun des </w:t>
+      </w:r>
+      <w:r>
+        <w:rPr>
+          <w:rFonts w:ascii="Corbel" w:hAnsi="Corbel"/>
+        </w:rPr>
+        <w:t>mots</w:t>
+      </w:r>
+      <w:r>
+        <w:rPr>
+          <w:rFonts w:ascii="Corbel" w:hAnsi="Corbel"/>
+        </w:rPr>
+        <w:t xml:space="preserve"> ou expressions,</w:t>
       </w:r>
     </w:p>
     <w:p>
@@ -1933,12 +2113,21 @@
         <w:t xml:space="preserve">Tableau </w:t>
       </w:r>
       <w:r>
+        <w:rPr>
+          <w:noProof/>
+        </w:rPr>
         <w:fldChar w:fldCharType="begin"/>
       </w:r>
       <w:r>
+        <w:rPr>
+          <w:noProof/>
+        </w:rPr>
         <w:instrText xml:space="preserve"> SEQ Tableau \* ARABIC </w:instrText>
       </w:r>
       <w:r>
+        <w:rPr>
+          <w:noProof/>
+        </w:rPr>
         <w:fldChar w:fldCharType="separate"/>
       </w:r>
       <w:r>
@@ -1948,6 +2137,9 @@
         <w:t>1</w:t>
       </w:r>
       <w:r>
+        <w:rPr>
+          <w:noProof/>
+        </w:rPr>
         <w:fldChar w:fldCharType="end"/>
       </w:r>
       <w:r>
@@ -1987,7 +2179,7 @@
           <w:lang w:val="fr-FR"/>
         </w:rPr>
       </w:pPr>
-      <w:bookmarkStart w:id="4" w:name="_Toc112927488"/>
+      <w:bookmarkStart w:id="3" w:name="_Toc112927488"/>
       <w:r>
         <w:rPr>
           <w:lang w:val="fr-FR"/>
@@ -2012,7 +2204,7 @@
         </w:rPr>
         <w:t xml:space="preserve"> mots-clés</w:t>
       </w:r>
-      <w:bookmarkEnd w:id="4"/>
+      <w:bookmarkEnd w:id="3"/>
     </w:p>
     <w:p>
       <w:r>
@@ -2089,7 +2281,7 @@
                     <pic:cNvPicPr/>
                   </pic:nvPicPr>
                   <pic:blipFill>
-                    <a:blip r:embed="rId14">
+                    <a:blip r:embed="rId16">
                       <a:extLst>
                         <a:ext uri="{28A0092B-C50C-407E-A947-70E740481C1C}">
                           <a14:useLocalDpi xmlns:a14="http://schemas.microsoft.com/office/drawing/2010/main" val="0"/>
@@ -2270,7 +2462,16 @@
         <w:t>s qui contiennent à la fois l’express</w:t>
       </w:r>
       <w:r>
-        <w:t>ion « troubles alimentaires »,</w:t>
+        <w:t>ion « </w:t>
+      </w:r>
+      <w:r>
+        <w:t>troubles alimentai</w:t>
+      </w:r>
+      <w:r>
+        <w:t>res »</w:t>
+      </w:r>
+      <w:r>
+        <w:t>,</w:t>
       </w:r>
       <w:r>
         <w:t xml:space="preserve"> </w:t>
@@ -2317,7 +2518,13 @@
         <w:t xml:space="preserve"> dans la plupart des outils de recherche, si vous ne saisissez pas ET/AND, l’espace compris entre les deux mots sera automatiquement </w:t>
       </w:r>
       <w:r>
-        <w:t>interprété comme</w:t>
+        <w:t>interprété</w:t>
+      </w:r>
+      <w:r>
+        <w:t>e</w:t>
+      </w:r>
+      <w:r>
+        <w:t xml:space="preserve"> comme</w:t>
       </w:r>
       <w:r>
         <w:t xml:space="preserve"> ET/AND.</w:t>
@@ -2388,7 +2595,19 @@
         <w:rPr>
           <w:rStyle w:val="lev"/>
         </w:rPr>
-        <w:t>« troubles alimentaires » OU « troubles de l’alimentation »</w:t>
+        <w:t>« troubles alimentaires » OU « </w:t>
+      </w:r>
+      <w:r>
+        <w:rPr>
+          <w:rStyle w:val="lev"/>
+        </w:rPr>
+        <w:t xml:space="preserve">troubles de </w:t>
+      </w:r>
+      <w:r>
+        <w:rPr>
+          <w:rStyle w:val="lev"/>
+        </w:rPr>
+        <w:t>l’alimentation »</w:t>
       </w:r>
       <w:r>
         <w:t xml:space="preserve"> </w:t>
@@ -2409,7 +2628,10 @@
         <w:t>référence</w:t>
       </w:r>
       <w:r>
-        <w:t>s qui contiennent l’expression « troubles alimentaires » ou l’expression « troubles de l’alimentation »</w:t>
+        <w:t>s</w:t>
+      </w:r>
+      <w:r>
+        <w:t xml:space="preserve"> qui contiennent l’expression « troubles alimentaires » ou l’expression « troubles de l’alimentation »</w:t>
       </w:r>
       <w:r>
         <w:t>,</w:t>
@@ -2572,7 +2794,13 @@
         <w:t xml:space="preserve">Note : il est important de </w:t>
       </w:r>
       <w:r>
-        <w:t xml:space="preserve">respecter un ordre logique de priorité des opérateurs, et ainsi de </w:t>
+        <w:t xml:space="preserve">respecter un ordre logique de priorité des opérateurs, et </w:t>
+      </w:r>
+      <w:r>
+        <w:t xml:space="preserve">pour cela </w:t>
+      </w:r>
+      <w:r>
+        <w:t xml:space="preserve">de </w:t>
       </w:r>
       <w:r>
         <w:t xml:space="preserve">placer tous les </w:t>
@@ -2604,7 +2832,19 @@
         <w:rPr>
           <w:rStyle w:val="lev"/>
         </w:rPr>
-        <w:t>(« troubles alimentaires » OU « troubles de l’alimentation »)</w:t>
+        <w:t>(</w:t>
+      </w:r>
+      <w:r>
+        <w:rPr>
+          <w:rStyle w:val="lev"/>
+        </w:rPr>
+        <w:t>« troubles alimentaires » OU « troubles de l’alimentation »</w:t>
+      </w:r>
+      <w:r>
+        <w:rPr>
+          <w:rStyle w:val="lev"/>
+        </w:rPr>
+        <w:t>)</w:t>
       </w:r>
     </w:p>
     <w:p>
@@ -2614,8 +2854,8 @@
           <w:lang w:val="fr-FR"/>
         </w:rPr>
       </w:pPr>
-      <w:bookmarkStart w:id="5" w:name="_Toc112927489"/>
-      <w:bookmarkStart w:id="6" w:name="_Toc112933900"/>
+      <w:bookmarkStart w:id="4" w:name="_Toc112927489"/>
+      <w:bookmarkStart w:id="5" w:name="_Toc112933900"/>
       <w:r>
         <w:rPr>
           <w:lang w:val="fr-FR"/>
@@ -2634,8 +2874,8 @@
         </w:rPr>
         <w:t xml:space="preserve"> interroger les outils bibliographiques</w:t>
       </w:r>
+      <w:bookmarkEnd w:id="4"/>
       <w:bookmarkEnd w:id="5"/>
-      <w:bookmarkEnd w:id="6"/>
     </w:p>
     <w:p>
       <w:pPr>
@@ -2668,7 +2908,25 @@
         <w:t>r</w:t>
       </w:r>
       <w:r>
-        <w:t>ecourez si possible au formulaire de recherche de l’interface. Ce formulaire vous permettra non seulement de préciser votre recherche en spécifiant le champ interrogé (seulement le titre et le résumé plutôt que toutes les informations du document par exemple), mais également de construire correctement votre requête. Dans la plupart des cas, les opérateurs booléens s’ajoutent grâce à des menus déroulants et l’interface combine de façon appropriée tous vos mots-clés</w:t>
+        <w:t>ecourez si possible au formulaire de recherche de l’interface. Ce formulaire vous permettra non seulement de préciser votre recherche en spécifiant le champ interrogé (</w:t>
+      </w:r>
+      <w:r>
+        <w:rPr>
+          <w:rStyle w:val="lev"/>
+        </w:rPr>
+        <w:t>seulement le titre et le résumé</w:t>
+      </w:r>
+      <w:r>
+        <w:t xml:space="preserve"> plutôt que toutes les informations du document par exemple), mais également de </w:t>
+      </w:r>
+      <w:r>
+        <w:rPr>
+          <w:rStyle w:val="lev"/>
+        </w:rPr>
+        <w:t>construire correctement votre requête</w:t>
+      </w:r>
+      <w:r>
+        <w:t>. Dans la plupart des cas, les opérateurs booléens s’ajoutent grâce à des menus déroulants et l’interface combine de façon appropriée tous vos mots-clés</w:t>
       </w:r>
       <w:r>
         <w:t>, en positionnant correctement les parenthèses</w:t>
@@ -2727,7 +2985,7 @@
                     <pic:cNvPicPr/>
                   </pic:nvPicPr>
                   <pic:blipFill>
-                    <a:blip r:embed="rId15" cstate="print">
+                    <a:blip r:embed="rId17" cstate="print">
                       <a:extLst>
                         <a:ext uri="{28A0092B-C50C-407E-A947-70E740481C1C}">
                           <a14:useLocalDpi xmlns:a14="http://schemas.microsoft.com/office/drawing/2010/main" val="0"/>
@@ -2763,12 +3021,21 @@
         <w:t xml:space="preserve">Figure </w:t>
       </w:r>
       <w:r>
+        <w:rPr>
+          <w:noProof/>
+        </w:rPr>
         <w:fldChar w:fldCharType="begin"/>
       </w:r>
       <w:r>
+        <w:rPr>
+          <w:noProof/>
+        </w:rPr>
         <w:instrText xml:space="preserve"> SEQ Figure \* ARABIC </w:instrText>
       </w:r>
       <w:r>
+        <w:rPr>
+          <w:noProof/>
+        </w:rPr>
         <w:fldChar w:fldCharType="separate"/>
       </w:r>
       <w:r>
@@ -2778,6 +3045,9 @@
         <w:t>2</w:t>
       </w:r>
       <w:r>
+        <w:rPr>
+          <w:noProof/>
+        </w:rPr>
         <w:fldChar w:fldCharType="end"/>
       </w:r>
       <w:r>
@@ -2879,7 +3149,13 @@
         <w:rPr>
           <w:rFonts w:ascii="Corbel" w:hAnsi="Corbel"/>
         </w:rPr>
-        <w:t>Dans PubMed, cela correspond au champ « Title/Abstract »</w:t>
+        <w:t xml:space="preserve">Dans PubMed, cela correspond au champ </w:t>
+      </w:r>
+      <w:r>
+        <w:rPr>
+          <w:rFonts w:ascii="Corbel" w:hAnsi="Corbel"/>
+        </w:rPr>
+        <w:t>« Title/Abstract »</w:t>
       </w:r>
     </w:p>
     <w:p>
@@ -2939,7 +3215,13 @@
         <w:rPr>
           <w:rFonts w:ascii="Corbel" w:hAnsi="Corbel"/>
         </w:rPr>
-        <w:t>Dans le Web of Science, cela correspond au champ « Topic »</w:t>
+        <w:t xml:space="preserve">Dans le Web of Science, cela correspond au champ </w:t>
+      </w:r>
+      <w:r>
+        <w:rPr>
+          <w:rFonts w:ascii="Corbel" w:hAnsi="Corbel"/>
+        </w:rPr>
+        <w:t>« Topic »</w:t>
       </w:r>
     </w:p>
     <w:p>
@@ -2957,7 +3239,25 @@
         <w:rPr>
           <w:rFonts w:ascii="Corbel" w:hAnsi="Corbel"/>
         </w:rPr>
-        <w:t>Dans Scopus, cela correspond au champ « Article title, Abstract, Keywords »</w:t>
+        <w:t>Dans Sco</w:t>
+      </w:r>
+      <w:r>
+        <w:rPr>
+          <w:rFonts w:ascii="Corbel" w:hAnsi="Corbel"/>
+        </w:rPr>
+        <w:t>pus, cela correspond au champ « </w:t>
+      </w:r>
+      <w:r>
+        <w:rPr>
+          <w:rFonts w:ascii="Corbel" w:hAnsi="Corbel"/>
+        </w:rPr>
+        <w:t>Art</w:t>
+      </w:r>
+      <w:r>
+        <w:rPr>
+          <w:rFonts w:ascii="Corbel" w:hAnsi="Corbel"/>
+        </w:rPr>
+        <w:t>icle title, Abstract, Keywords »</w:t>
       </w:r>
     </w:p>
     <w:p>
@@ -3114,7 +3414,7 @@
           <w:lang w:val="fr-FR"/>
         </w:rPr>
       </w:pPr>
-      <w:bookmarkStart w:id="7" w:name="_Toc112927491"/>
+      <w:bookmarkStart w:id="6" w:name="_Toc112927491"/>
       <w:r>
         <w:rPr>
           <w:lang w:val="fr-FR"/>
@@ -3145,7 +3445,7 @@
         </w:rPr>
         <w:t>es outils bibliographiques</w:t>
       </w:r>
-      <w:bookmarkEnd w:id="7"/>
+      <w:bookmarkEnd w:id="6"/>
       <w:r>
         <w:rPr>
           <w:lang w:val="fr-FR"/>
@@ -3207,7 +3507,7 @@
           <w:lang w:val="fr-FR"/>
         </w:rPr>
       </w:pPr>
-      <w:bookmarkStart w:id="8" w:name="_Toc112927492"/>
+      <w:bookmarkStart w:id="7" w:name="_Toc112927492"/>
       <w:r>
         <w:rPr>
           <w:lang w:val="fr-FR"/>
@@ -3226,7 +3526,7 @@
         </w:rPr>
         <w:t>ype de documents</w:t>
       </w:r>
-      <w:bookmarkEnd w:id="8"/>
+      <w:bookmarkEnd w:id="7"/>
       <w:r>
         <w:rPr>
           <w:lang w:val="fr-FR"/>
@@ -3813,7 +4113,7 @@
         <w:rPr>
           <w:rFonts w:ascii="Corbel" w:hAnsi="Corbel"/>
         </w:rPr>
-        <w:t xml:space="preserve"> Lissa, PsycInfo, Scopus, PubMed, Embase, CINAHL Complete, Web of Science. </w:t>
+        <w:t xml:space="preserve"> Lissa, PsycInfo, Scopus, PubMed, CINAHL Complete, Web of Science. </w:t>
       </w:r>
     </w:p>
     <w:p>
@@ -4950,7 +5250,7 @@
         <w:rPr>
           <w:rFonts w:ascii="Corbel" w:hAnsi="Corbel"/>
         </w:rPr>
-        <w:t xml:space="preserve"> PsycInfo, Scopus, PubMed, Embase, CINAHL Complete. </w:t>
+        <w:t xml:space="preserve"> PsycInfo, Scopus, PubMed, CINAHL Complete. </w:t>
       </w:r>
     </w:p>
     <w:p>
@@ -5359,7 +5659,7 @@
         </w:rPr>
         <w:t xml:space="preserve">3/ </w:t>
       </w:r>
-      <w:hyperlink r:id="rId16" w:history="1">
+      <w:hyperlink r:id="rId18" w:history="1">
         <w:r>
           <w:rPr>
             <w:rStyle w:val="Lienhypertexte"/>
@@ -5441,7 +5741,7 @@
         </w:rPr>
         <w:t xml:space="preserve"> </w:t>
       </w:r>
-      <w:hyperlink r:id="rId17" w:history="1">
+      <w:hyperlink r:id="rId19" w:history="1">
         <w:r>
           <w:rPr>
             <w:rStyle w:val="Lienhypertexte"/>
@@ -6012,7 +6312,7 @@
         </w:rPr>
         <w:t xml:space="preserve"> deux outils complémentaires, l’archive ouverte </w:t>
       </w:r>
-      <w:hyperlink r:id="rId18" w:history="1">
+      <w:hyperlink r:id="rId20" w:history="1">
         <w:r>
           <w:rPr>
             <w:rStyle w:val="Lienhypertexte"/>
@@ -6045,7 +6345,7 @@
         </w:rPr>
         <w:t xml:space="preserve"> </w:t>
       </w:r>
-      <w:hyperlink r:id="rId19" w:history="1">
+      <w:hyperlink r:id="rId21" w:history="1">
         <w:r>
           <w:rPr>
             <w:rStyle w:val="Lienhypertexte"/>
@@ -6115,7 +6415,7 @@
         </w:rPr>
         <w:t xml:space="preserve"> </w:t>
       </w:r>
-      <w:hyperlink r:id="rId20" w:history="1">
+      <w:hyperlink r:id="rId22" w:history="1">
         <w:r>
           <w:rPr>
             <w:rStyle w:val="Lienhypertexte"/>
@@ -6130,7 +6430,7 @@
         </w:rPr>
         <w:t xml:space="preserve"> et </w:t>
       </w:r>
-      <w:hyperlink r:id="rId21" w:history="1">
+      <w:hyperlink r:id="rId23" w:history="1">
         <w:r>
           <w:rPr>
             <w:rStyle w:val="Lienhypertexte"/>
@@ -6689,7 +6989,7 @@
         </w:rPr>
         <w:t xml:space="preserve">, ou avancés comme </w:t>
       </w:r>
-      <w:hyperlink r:id="rId22" w:history="1">
+      <w:hyperlink r:id="rId24" w:history="1">
         <w:r>
           <w:rPr>
             <w:rStyle w:val="Lienhypertexte"/>
@@ -6710,7 +7010,7 @@
         </w:rPr>
         <w:t xml:space="preserve">ou </w:t>
       </w:r>
-      <w:hyperlink r:id="rId23" w:history="1">
+      <w:hyperlink r:id="rId25" w:history="1">
         <w:r>
           <w:rPr>
             <w:rStyle w:val="Lienhypertexte"/>
@@ -7402,7 +7702,7 @@
           <w:rFonts w:ascii="Corbel" w:hAnsi="Corbel"/>
         </w:rPr>
       </w:pPr>
-      <w:hyperlink r:id="rId24" w:history="1">
+      <w:hyperlink r:id="rId26" w:history="1">
         <w:r>
           <w:rPr>
             <w:rStyle w:val="Lienhypertexte"/>
@@ -7442,7 +7742,7 @@
           <w:rFonts w:ascii="Corbel" w:hAnsi="Corbel"/>
         </w:rPr>
       </w:pPr>
-      <w:hyperlink r:id="rId25" w:history="1">
+      <w:hyperlink r:id="rId27" w:history="1">
         <w:r>
           <w:rPr>
             <w:rStyle w:val="Lienhypertexte"/>
@@ -9232,7 +9532,19 @@
         <w:rPr>
           <w:rFonts w:ascii="Corbel" w:hAnsi="Corbel"/>
         </w:rPr>
-        <w:t xml:space="preserve">université de Bordeaux </w:t>
+        <w:t>université de Bordeaux</w:t>
+      </w:r>
+      <w:r>
+        <w:rPr>
+          <w:rFonts w:ascii="Corbel" w:hAnsi="Corbel"/>
+        </w:rPr>
+        <w:t xml:space="preserve"> est abonnée</w:t>
+      </w:r>
+      <w:r>
+        <w:rPr>
+          <w:rFonts w:ascii="Corbel" w:hAnsi="Corbel"/>
+        </w:rPr>
+        <w:t xml:space="preserve"> </w:t>
       </w:r>
       <w:r>
         <w:rPr>
@@ -9256,7 +9568,7 @@
           <w:szCs w:val="24"/>
         </w:rPr>
       </w:pPr>
-      <w:bookmarkStart w:id="9" w:name="_Toc112927493"/>
+      <w:bookmarkStart w:id="8" w:name="_Toc112927493"/>
       <w:r>
         <w:br w:type="page"/>
       </w:r>
@@ -9275,7 +9587,7 @@
         <w:lastRenderedPageBreak/>
         <w:t>Couverture : domaines ou disciplines</w:t>
       </w:r>
-      <w:bookmarkEnd w:id="9"/>
+      <w:bookmarkEnd w:id="8"/>
     </w:p>
     <w:p>
       <w:r>
@@ -9399,12 +9711,6 @@
             </w:r>
             <w:r>
               <w:t>en français), PubMed</w:t>
-            </w:r>
-            <w:r>
-              <w:t>,</w:t>
-            </w:r>
-            <w:r>
-              <w:t xml:space="preserve"> Embase</w:t>
             </w:r>
           </w:p>
         </w:tc>
@@ -9739,7 +10045,7 @@
           <w:rStyle w:val="lev"/>
         </w:rPr>
       </w:pPr>
-      <w:hyperlink r:id="rId26" w:history="1">
+      <w:hyperlink r:id="rId28" w:history="1">
         <w:r>
           <w:rPr>
             <w:rStyle w:val="Lienhypertexte"/>
@@ -9761,8 +10067,8 @@
           <w:lang w:val="fr-FR"/>
         </w:rPr>
       </w:pPr>
-      <w:bookmarkStart w:id="10" w:name="_Toc112927494"/>
-      <w:bookmarkStart w:id="11" w:name="_Toc112933901"/>
+      <w:bookmarkStart w:id="9" w:name="_Toc112927494"/>
+      <w:bookmarkStart w:id="10" w:name="_Toc112933901"/>
       <w:r>
         <w:rPr>
           <w:lang w:val="fr-FR"/>
@@ -9770,8 +10076,8 @@
         <w:lastRenderedPageBreak/>
         <w:t>Recommandations pour optimiser vos recherches</w:t>
       </w:r>
+      <w:bookmarkEnd w:id="9"/>
       <w:bookmarkEnd w:id="10"/>
-      <w:bookmarkEnd w:id="11"/>
     </w:p>
     <w:p>
       <w:r>
@@ -9825,7 +10131,19 @@
         <w:rPr>
           <w:rFonts w:ascii="Corbel" w:hAnsi="Corbel"/>
         </w:rPr>
-        <w:t>s avec l’opérateur booléen « OR »).</w:t>
+        <w:t xml:space="preserve">s avec l’opérateur booléen </w:t>
+      </w:r>
+      <w:r>
+        <w:rPr>
+          <w:rFonts w:ascii="Corbel" w:hAnsi="Corbel"/>
+        </w:rPr>
+        <w:t>« OR »</w:t>
+      </w:r>
+      <w:r>
+        <w:rPr>
+          <w:rFonts w:ascii="Corbel" w:hAnsi="Corbel"/>
+        </w:rPr>
+        <w:t>).</w:t>
       </w:r>
     </w:p>
     <w:p>
@@ -9910,7 +10228,19 @@
         <w:rPr>
           <w:rFonts w:ascii="Corbel" w:hAnsi="Corbel"/>
         </w:rPr>
-        <w:t>r la recherche sur un radical.</w:t>
+        <w:t xml:space="preserve">r la recherche sur un </w:t>
+      </w:r>
+      <w:r>
+        <w:rPr>
+          <w:rFonts w:ascii="Corbel" w:hAnsi="Corbel"/>
+        </w:rPr>
+        <w:t>début de mot</w:t>
+      </w:r>
+      <w:r>
+        <w:rPr>
+          <w:rFonts w:ascii="Corbel" w:hAnsi="Corbel"/>
+        </w:rPr>
+        <w:t>.</w:t>
       </w:r>
     </w:p>
     <w:p>
@@ -9929,7 +10259,13 @@
         <w:rPr>
           <w:rFonts w:ascii="Corbel" w:hAnsi="Corbel"/>
         </w:rPr>
-        <w:t xml:space="preserve">N’oubliez pas d’indiquer la liste de tous les </w:t>
+        <w:t xml:space="preserve">Veillez à </w:t>
+      </w:r>
+      <w:r>
+        <w:rPr>
+          <w:rFonts w:ascii="Corbel" w:hAnsi="Corbel"/>
+        </w:rPr>
+        <w:t xml:space="preserve">indiquer la liste de tous les </w:t>
       </w:r>
       <w:r>
         <w:rPr>
@@ -10045,7 +10381,7 @@
         <w:rPr>
           <w:rFonts w:ascii="Corbel" w:hAnsi="Corbel"/>
         </w:rPr>
-        <w:t xml:space="preserve">vous éviter de </w:t>
+        <w:t xml:space="preserve">de </w:t>
       </w:r>
       <w:r>
         <w:rPr>
@@ -10101,7 +10437,15 @@
         <w:rPr>
           <w:rFonts w:ascii="Corbel" w:hAnsi="Corbel"/>
         </w:rPr>
-        <w:t>Au moins dans un premier temps, il vaut mieux avoir trop de bruit, c’est-à-dire trop de résultats, que du silence, c’est-à-dire pas assez de résultats. Si vous ne pouvez pas voir ce qui est absent, vous pouvez en revanche à partir d’un résultat non pertinent comprendre comment modifier votre recherche pour que ce type de résultat n’apparaisse plus.</w:t>
+        <w:t>Au moins dans un premier temps, il vaut mieux avoir trop de bruit</w:t>
+      </w:r>
+      <w:bookmarkStart w:id="11" w:name="_GoBack"/>
+      <w:bookmarkEnd w:id="11"/>
+      <w:r>
+        <w:rPr>
+          <w:rFonts w:ascii="Corbel" w:hAnsi="Corbel"/>
+        </w:rPr>
+        <w:t>, c’est-à-dire trop de résultats, que du silence, c’est-à-dire pas assez de résultats. Si vous ne pouvez pas voir ce qui est absent, vous pouvez en revanche à partir d’un résultat non pertinent comprendre comment modifier votre recherche pour que ce type de résultat n’apparaisse plus.</w:t>
       </w:r>
     </w:p>
     <w:p>
@@ -10480,9 +10824,9 @@
     <w:p>
       <w:pPr>
         <w:sectPr>
-          <w:headerReference w:type="default" r:id="rId27"/>
-          <w:footerReference w:type="default" r:id="rId28"/>
-          <w:footerReference w:type="first" r:id="rId29"/>
+          <w:headerReference w:type="default" r:id="rId29"/>
+          <w:footerReference w:type="default" r:id="rId30"/>
+          <w:footerReference w:type="first" r:id="rId31"/>
           <w:pgSz w:w="11906" w:h="16838" w:code="9"/>
           <w:pgMar w:top="1418" w:right="1418" w:bottom="1701" w:left="1418" w:header="567" w:footer="284" w:gutter="0"/>
           <w:cols w:space="708"/>
@@ -10509,7 +10853,13 @@
         <w:rPr>
           <w:lang w:val="fr-FR"/>
         </w:rPr>
-        <w:t>nnexe 1:</w:t>
+        <w:t>nnexe 1</w:t>
+      </w:r>
+      <w:r>
+        <w:rPr>
+          <w:lang w:val="fr-FR"/>
+        </w:rPr>
+        <w:t> :</w:t>
       </w:r>
       <w:r>
         <w:rPr>
@@ -10550,7 +10900,7 @@
         </w:rPr>
         <w:t xml:space="preserve">onsulter un exemple complété et d’autres modèles de tableau à l’adresse : </w:t>
       </w:r>
-      <w:hyperlink r:id="rId30" w:anchor="mots-clés" w:history="1">
+      <w:hyperlink r:id="rId32" w:anchor="mots-clés" w:history="1">
         <w:r>
           <w:rPr>
             <w:rStyle w:val="Lienhypertexte"/>
@@ -10590,7 +10940,21 @@
           <w:rFonts w:ascii="Corbel" w:hAnsi="Corbel" w:cs="Arial"/>
           <w:lang w:val="fr-FR"/>
         </w:rPr>
-        <w:t>Sujet : indiquer le sujet de votre recherche</w:t>
+        <w:t>Sujet</w:t>
+      </w:r>
+      <w:r>
+        <w:rPr>
+          <w:rFonts w:ascii="Corbel" w:hAnsi="Corbel" w:cs="Arial"/>
+          <w:lang w:val="fr-FR"/>
+        </w:rPr>
+        <w:t> :</w:t>
+      </w:r>
+      <w:r>
+        <w:rPr>
+          <w:rFonts w:ascii="Corbel" w:hAnsi="Corbel" w:cs="Arial"/>
+          <w:lang w:val="fr-FR"/>
+        </w:rPr>
+        <w:t xml:space="preserve"> indiquer le sujet de votre recherche</w:t>
       </w:r>
     </w:p>
     <w:p>
@@ -11149,7 +11513,7 @@
         </w:rPr>
         <w:t xml:space="preserve">Grand dictionnaire terminologique : </w:t>
       </w:r>
-      <w:hyperlink r:id="rId31" w:history="1">
+      <w:hyperlink r:id="rId33" w:history="1">
         <w:r>
           <w:rPr>
             <w:rStyle w:val="Lienhypertexte"/>
@@ -11177,7 +11541,23 @@
           <w:rFonts w:cs="Arial"/>
           <w:color w:val="000000"/>
         </w:rPr>
-        <w:t xml:space="preserve">Dictionnaire de l’Académie de médecine : </w:t>
+        <w:t>Dictionn</w:t>
+      </w:r>
+      <w:r>
+        <w:rPr>
+          <w:rStyle w:val="Lienhypertexte"/>
+          <w:rFonts w:cs="Arial"/>
+          <w:color w:val="000000"/>
+        </w:rPr>
+        <w:t>aire de l’Académie de médecine :</w:t>
+      </w:r>
+      <w:r>
+        <w:rPr>
+          <w:rStyle w:val="Lienhypertexte"/>
+          <w:rFonts w:cs="Arial"/>
+          <w:color w:val="000000"/>
+        </w:rPr>
+        <w:t xml:space="preserve"> </w:t>
       </w:r>
       <w:r>
         <w:rPr>
@@ -11219,7 +11599,7 @@
         </w:rPr>
         <w:t xml:space="preserve">via bases Ebsco : </w:t>
       </w:r>
-      <w:hyperlink r:id="rId32" w:history="1">
+      <w:hyperlink r:id="rId34" w:history="1">
         <w:r>
           <w:rPr>
             <w:rStyle w:val="Lienhypertexte"/>
@@ -11253,7 +11633,7 @@
         </w:rPr>
         <w:t xml:space="preserve">Thésaurus MESH : </w:t>
       </w:r>
-      <w:hyperlink r:id="rId33" w:history="1">
+      <w:hyperlink r:id="rId35" w:history="1">
         <w:r>
           <w:rPr>
             <w:rStyle w:val="Lienhypertexte"/>
@@ -11268,7 +11648,7 @@
         </w:rPr>
         <w:t xml:space="preserve"> [interface originale en anglais] ou </w:t>
       </w:r>
-      <w:hyperlink r:id="rId34" w:history="1">
+      <w:hyperlink r:id="rId36" w:history="1">
         <w:r>
           <w:rPr>
             <w:rStyle w:val="Lienhypertexte"/>
@@ -11299,7 +11679,13 @@
         <w:rPr>
           <w:rFonts w:ascii="Corbel" w:hAnsi="Corbel" w:cs="Arial"/>
         </w:rPr>
-        <w:t xml:space="preserve">Thésaurus Santé publique : </w:t>
+        <w:t>Thésaurus Santé publique :</w:t>
+      </w:r>
+      <w:r>
+        <w:rPr>
+          <w:rFonts w:ascii="Corbel" w:hAnsi="Corbel" w:cs="Arial"/>
+        </w:rPr>
+        <w:t xml:space="preserve"> </w:t>
       </w:r>
       <w:r>
         <w:rPr>
@@ -11360,7 +11746,7 @@
         </w:rPr>
         <w:t xml:space="preserve"> </w:t>
       </w:r>
-      <w:hyperlink r:id="rId35" w:history="1">
+      <w:hyperlink r:id="rId37" w:history="1">
         <w:r>
           <w:rPr>
             <w:rStyle w:val="Lienhypertexte"/>
@@ -11412,7 +11798,13 @@
         <w:rPr>
           <w:lang w:val="fr-FR"/>
         </w:rPr>
-        <w:t>Annexe 2: Modèle de tableau pour les équations de recherche</w:t>
+        <w:t>Annexe 2 :</w:t>
+      </w:r>
+      <w:r>
+        <w:rPr>
+          <w:lang w:val="fr-FR"/>
+        </w:rPr>
+        <w:t xml:space="preserve"> Modèle de tableau pour les équations de recherche</w:t>
       </w:r>
       <w:bookmarkEnd w:id="13"/>
     </w:p>
@@ -11423,7 +11815,7 @@
       <w:r>
         <w:t xml:space="preserve"> à l’adresse : </w:t>
       </w:r>
-      <w:hyperlink r:id="rId36" w:anchor="equations-de-recherche" w:history="1">
+      <w:hyperlink r:id="rId38" w:anchor="equations-de-recherche" w:history="1">
         <w:r>
           <w:rPr>
             <w:rStyle w:val="Lienhypertexte"/>
@@ -11448,7 +11840,14 @@
           <w:rFonts w:eastAsia="Microsoft YaHei"/>
           <w:lang w:val="fr-FR" w:eastAsia="zh-CN" w:bidi="hi-IN"/>
         </w:rPr>
-        <w:t>Sujet : indiquer le sujet de votre recherche</w:t>
+        <w:t>Sujet :</w:t>
+      </w:r>
+      <w:r>
+        <w:rPr>
+          <w:rFonts w:eastAsia="Microsoft YaHei"/>
+          <w:lang w:val="fr-FR" w:eastAsia="zh-CN" w:bidi="hi-IN"/>
+        </w:rPr>
+        <w:t xml:space="preserve"> indiquer le sujet de votre recherche</w:t>
       </w:r>
     </w:p>
     <w:p>
@@ -13097,7 +13496,7 @@
                 <w:sz w:val="18"/>
                 <w:szCs w:val="18"/>
               </w:rPr>
-              <w:t>5</w:t>
+              <w:t>7</w:t>
             </w:r>
             <w:r>
               <w:rPr>
@@ -13241,10 +13640,16 @@
       <w:pStyle w:val="En-ttedetabledesmatires"/>
     </w:pPr>
     <w:r>
-      <w:t>Dernière mise à jour : 2022-</w:t>
+      <w:t>Dernière mise à jour : 202</w:t>
     </w:r>
     <w:r>
-      <w:t>10-14</w:t>
+      <w:t>3</w:t>
+    </w:r>
+    <w:r>
+      <w:t>-</w:t>
+    </w:r>
+    <w:r>
+      <w:t>01-27</w:t>
     </w:r>
   </w:p>
 </w:hdr>
@@ -18559,7 +18964,7 @@
 </file>
 
 <file path=customXml/itemProps1.xml><?xml version="1.0" encoding="utf-8"?>
-<ds:datastoreItem xmlns:ds="http://schemas.openxmlformats.org/officeDocument/2006/customXml" ds:itemID="{3E96429F-E373-4D29-8869-C33D5C49DE68}">
+<ds:datastoreItem xmlns:ds="http://schemas.openxmlformats.org/officeDocument/2006/customXml" ds:itemID="{304B59F7-B5B9-4891-A496-9D3EBCE6AA56}">
   <ds:schemaRefs>
     <ds:schemaRef ds:uri="http://schemas.openxmlformats.org/officeDocument/2006/bibliography"/>
   </ds:schemaRefs>

</xml_diff>

<commit_message>
ajout tableau bruit silence
</commit_message>
<xml_diff>
--- a/docs/memo_recherche_biblio.docx
+++ b/docs/memo_recherche_biblio.docx
@@ -1,6 +1,6 @@
 
 <file path=word/document.xml><?xml version="1.0" encoding="utf-8"?>
-<w:document xmlns:wpc="http://schemas.microsoft.com/office/word/2010/wordprocessingCanvas" xmlns:cx="http://schemas.microsoft.com/office/drawing/2014/chartex" xmlns:cx1="http://schemas.microsoft.com/office/drawing/2015/9/8/chartex" xmlns:mc="http://schemas.openxmlformats.org/markup-compatibility/2006" xmlns:o="urn:schemas-microsoft-com:office:office" xmlns:r="http://schemas.openxmlformats.org/officeDocument/2006/relationships" xmlns:m="http://schemas.openxmlformats.org/officeDocument/2006/math" xmlns:v="urn:schemas-microsoft-com:vml" xmlns:wp14="http://schemas.microsoft.com/office/word/2010/wordprocessingDrawing" xmlns:wp="http://schemas.openxmlformats.org/drawingml/2006/wordprocessingDrawing" xmlns:w10="urn:schemas-microsoft-com:office:word" xmlns:w="http://schemas.openxmlformats.org/wordprocessingml/2006/main" xmlns:w14="http://schemas.microsoft.com/office/word/2010/wordml" xmlns:w15="http://schemas.microsoft.com/office/word/2012/wordml" xmlns:w16se="http://schemas.microsoft.com/office/word/2015/wordml/symex" xmlns:wpg="http://schemas.microsoft.com/office/word/2010/wordprocessingGroup" xmlns:wpi="http://schemas.microsoft.com/office/word/2010/wordprocessingInk" xmlns:wne="http://schemas.microsoft.com/office/word/2006/wordml" xmlns:wps="http://schemas.microsoft.com/office/word/2010/wordprocessingShape" mc:Ignorable="w14 w15 w16se wp14">
+<w:document xmlns:wpc="http://schemas.microsoft.com/office/word/2010/wordprocessingCanvas" xmlns:cx="http://schemas.microsoft.com/office/drawing/2014/chartex" xmlns:cx1="http://schemas.microsoft.com/office/drawing/2015/9/8/chartex" xmlns:cx2="http://schemas.microsoft.com/office/drawing/2015/10/21/chartex" xmlns:cx3="http://schemas.microsoft.com/office/drawing/2016/5/9/chartex" xmlns:cx4="http://schemas.microsoft.com/office/drawing/2016/5/10/chartex" xmlns:cx5="http://schemas.microsoft.com/office/drawing/2016/5/11/chartex" xmlns:cx6="http://schemas.microsoft.com/office/drawing/2016/5/12/chartex" xmlns:cx7="http://schemas.microsoft.com/office/drawing/2016/5/13/chartex" xmlns:cx8="http://schemas.microsoft.com/office/drawing/2016/5/14/chartex" xmlns:mc="http://schemas.openxmlformats.org/markup-compatibility/2006" xmlns:aink="http://schemas.microsoft.com/office/drawing/2016/ink" xmlns:am3d="http://schemas.microsoft.com/office/drawing/2017/model3d" xmlns:o="urn:schemas-microsoft-com:office:office" xmlns:r="http://schemas.openxmlformats.org/officeDocument/2006/relationships" xmlns:m="http://schemas.openxmlformats.org/officeDocument/2006/math" xmlns:v="urn:schemas-microsoft-com:vml" xmlns:wp14="http://schemas.microsoft.com/office/word/2010/wordprocessingDrawing" xmlns:wp="http://schemas.openxmlformats.org/drawingml/2006/wordprocessingDrawing" xmlns:w10="urn:schemas-microsoft-com:office:word" xmlns:w="http://schemas.openxmlformats.org/wordprocessingml/2006/main" xmlns:w14="http://schemas.microsoft.com/office/word/2010/wordml" xmlns:w15="http://schemas.microsoft.com/office/word/2012/wordml" xmlns:w16cid="http://schemas.microsoft.com/office/word/2016/wordml/cid" xmlns:w16se="http://schemas.microsoft.com/office/word/2015/wordml/symex" xmlns:wpg="http://schemas.microsoft.com/office/word/2010/wordprocessingGroup" xmlns:wpi="http://schemas.microsoft.com/office/word/2010/wordprocessingInk" xmlns:wne="http://schemas.microsoft.com/office/word/2006/wordml" xmlns:wps="http://schemas.microsoft.com/office/word/2010/wordprocessingShape" mc:Ignorable="w14 w15 w16se w16cid wp14">
   <w:body>
     <w:p>
       <w:pPr>
@@ -241,8 +241,10 @@
           <w:szCs w:val="22"/>
           <w:lang w:val="fr-FR"/>
         </w:rPr>
-        <w:t>Recommandations pour optimiser vos recherches</w:t>
-      </w:r>
+        <w:t>Recommandations pour optimiser vos reche</w:t>
+      </w:r>
+      <w:bookmarkStart w:id="0" w:name="_GoBack"/>
+      <w:bookmarkEnd w:id="0"/>
       <w:r>
         <w:rPr>
           <w:rFonts w:ascii="Tahoma" w:hAnsi="Tahoma" w:cs="Tahoma"/>
@@ -251,16 +253,7 @@
           <w:szCs w:val="22"/>
           <w:lang w:val="fr-FR"/>
         </w:rPr>
-        <w:tab/>
-      </w:r>
-      <w:r>
-        <w:rPr>
-          <w:rFonts w:ascii="Tahoma" w:hAnsi="Tahoma" w:cs="Tahoma"/>
-          <w:noProof/>
-          <w:sz w:val="22"/>
-          <w:szCs w:val="22"/>
-        </w:rPr>
-        <w:fldChar w:fldCharType="begin"/>
+        <w:t>rches</w:t>
       </w:r>
       <w:r>
         <w:rPr>
@@ -270,7 +263,7 @@
           <w:szCs w:val="22"/>
           <w:lang w:val="fr-FR"/>
         </w:rPr>
-        <w:instrText xml:space="preserve"> PAGEREF _Toc112933901 \h </w:instrText>
+        <w:tab/>
       </w:r>
       <w:r>
         <w:rPr>
@@ -279,15 +272,7 @@
           <w:sz w:val="22"/>
           <w:szCs w:val="22"/>
         </w:rPr>
-      </w:r>
-      <w:r>
-        <w:rPr>
-          <w:rFonts w:ascii="Tahoma" w:hAnsi="Tahoma" w:cs="Tahoma"/>
-          <w:noProof/>
-          <w:sz w:val="22"/>
-          <w:szCs w:val="22"/>
-        </w:rPr>
-        <w:fldChar w:fldCharType="separate"/>
+        <w:fldChar w:fldCharType="begin"/>
       </w:r>
       <w:r>
         <w:rPr>
@@ -297,6 +282,33 @@
           <w:szCs w:val="22"/>
           <w:lang w:val="fr-FR"/>
         </w:rPr>
+        <w:instrText xml:space="preserve"> PAGEREF _Toc112933901 \h </w:instrText>
+      </w:r>
+      <w:r>
+        <w:rPr>
+          <w:rFonts w:ascii="Tahoma" w:hAnsi="Tahoma" w:cs="Tahoma"/>
+          <w:noProof/>
+          <w:sz w:val="22"/>
+          <w:szCs w:val="22"/>
+        </w:rPr>
+      </w:r>
+      <w:r>
+        <w:rPr>
+          <w:rFonts w:ascii="Tahoma" w:hAnsi="Tahoma" w:cs="Tahoma"/>
+          <w:noProof/>
+          <w:sz w:val="22"/>
+          <w:szCs w:val="22"/>
+        </w:rPr>
+        <w:fldChar w:fldCharType="separate"/>
+      </w:r>
+      <w:r>
+        <w:rPr>
+          <w:rFonts w:ascii="Tahoma" w:hAnsi="Tahoma" w:cs="Tahoma"/>
+          <w:noProof/>
+          <w:sz w:val="22"/>
+          <w:szCs w:val="22"/>
+          <w:lang w:val="fr-FR"/>
+        </w:rPr>
         <w:t>9</w:t>
       </w:r>
       <w:r>
@@ -477,7 +489,7 @@
           <w:szCs w:val="22"/>
           <w:lang w:val="fr-FR"/>
         </w:rPr>
-        <w:t>13</w:t>
+        <w:t>12</w:t>
       </w:r>
       <w:r>
         <w:rPr>
@@ -507,13 +519,8 @@
       <w:r>
         <w:t xml:space="preserve">de </w:t>
       </w:r>
-      <w:proofErr w:type="gramStart"/>
-      <w:r>
-        <w:t>livres</w:t>
-      </w:r>
-      <w:proofErr w:type="gramEnd"/>
-      <w:r>
-        <w:t>,</w:t>
+      <w:r>
+        <w:t>livres,</w:t>
       </w:r>
       <w:r>
         <w:t xml:space="preserve"> de</w:t>
@@ -695,12 +702,12 @@
     <w:p>
       <w:pPr>
         <w:rPr>
-          <w:rStyle w:val="Emphaseple"/>
-        </w:rPr>
-      </w:pPr>
-      <w:r>
-        <w:rPr>
-          <w:rStyle w:val="Emphaseple"/>
+          <w:rStyle w:val="Accentuationlgre"/>
+        </w:rPr>
+      </w:pPr>
+      <w:r>
+        <w:rPr>
+          <w:rStyle w:val="Accentuationlgre"/>
         </w:rPr>
         <w:t>Dans ce mémo nous considérons uniquement les 2 premières étapes, pour l’étape 3 nous vous invitons à consulter les ressources suivantes.</w:t>
       </w:r>
@@ -727,18 +734,8 @@
             <w:rFonts w:ascii="Corbel" w:hAnsi="Corbel"/>
             <w:iCs/>
           </w:rPr>
-          <w:t xml:space="preserve">Les tutos </w:t>
+          <w:t>Les tutos Zotero</w:t>
         </w:r>
-        <w:proofErr w:type="spellStart"/>
-        <w:r>
-          <w:rPr>
-            <w:rStyle w:val="Lienhypertexte"/>
-            <w:rFonts w:ascii="Corbel" w:hAnsi="Corbel"/>
-            <w:iCs/>
-          </w:rPr>
-          <w:t>Zotero</w:t>
-        </w:r>
-        <w:proofErr w:type="spellEnd"/>
       </w:hyperlink>
       <w:r>
         <w:rPr>
@@ -747,19 +744,8 @@
           <w:iCs/>
           <w:color w:val="404040" w:themeColor="text1" w:themeTint="BF"/>
         </w:rPr>
-        <w:t xml:space="preserve"> : tutoriels vidéo et documentation textuelle sélectionnés par les BU pour prendre en main rapidement le logiciel de gestion bibliographique </w:t>
-      </w:r>
-      <w:proofErr w:type="spellStart"/>
-      <w:r>
-        <w:rPr>
-          <w:rStyle w:val="Lienhypertexte"/>
-          <w:rFonts w:ascii="Corbel" w:hAnsi="Corbel"/>
-          <w:iCs/>
-          <w:color w:val="404040" w:themeColor="text1" w:themeTint="BF"/>
-        </w:rPr>
-        <w:t>Zotero</w:t>
-      </w:r>
-      <w:proofErr w:type="spellEnd"/>
+        <w:t> : tutoriels vidéo et documentation textuelle sélectionnés par les BU pour prendre en main rapidement le logiciel de gestion bibliographique Zotero</w:t>
+      </w:r>
     </w:p>
     <w:p>
       <w:pPr>
@@ -769,7 +755,7 @@
           <w:numId w:val="29"/>
         </w:numPr>
         <w:rPr>
-          <w:rStyle w:val="Emphaseple"/>
+          <w:rStyle w:val="Accentuationlgre"/>
         </w:rPr>
       </w:pPr>
       <w:hyperlink r:id="rId9" w:history="1">
@@ -778,23 +764,7 @@
             <w:rStyle w:val="Lienhypertexte"/>
             <w:rFonts w:ascii="Corbel" w:hAnsi="Corbel"/>
           </w:rPr>
-          <w:t xml:space="preserve">Enregistrer et gérer des références bibliographiques avec </w:t>
-        </w:r>
-        <w:proofErr w:type="spellStart"/>
-        <w:r>
-          <w:rPr>
-            <w:rStyle w:val="Lienhypertexte"/>
-            <w:rFonts w:ascii="Corbel" w:hAnsi="Corbel"/>
-          </w:rPr>
-          <w:t>Zotero</w:t>
-        </w:r>
-        <w:proofErr w:type="spellEnd"/>
-        <w:r>
-          <w:rPr>
-            <w:rStyle w:val="Lienhypertexte"/>
-            <w:rFonts w:ascii="Corbel" w:hAnsi="Corbel"/>
-          </w:rPr>
-          <w:t> </w:t>
+          <w:t>Enregistrer et gérer des références bibliographiques avec Zotero </w:t>
         </w:r>
         <w:r>
           <w:rPr>
@@ -818,7 +788,7 @@
           <w:numId w:val="29"/>
         </w:numPr>
         <w:rPr>
-          <w:rStyle w:val="Emphaseple"/>
+          <w:rStyle w:val="Accentuationlgre"/>
         </w:rPr>
       </w:pPr>
       <w:hyperlink r:id="rId10" w:tgtFrame="_blank" w:history="1">
@@ -847,7 +817,7 @@
           <w:szCs w:val="32"/>
         </w:rPr>
       </w:pPr>
-      <w:bookmarkStart w:id="0" w:name="_Toc112927485"/>
+      <w:bookmarkStart w:id="1" w:name="_Toc112927485"/>
       <w:r>
         <w:br w:type="page"/>
       </w:r>
@@ -859,7 +829,7 @@
           <w:lang w:val="fr-FR"/>
         </w:rPr>
       </w:pPr>
-      <w:bookmarkStart w:id="1" w:name="_Toc112933899"/>
+      <w:bookmarkStart w:id="2" w:name="_Toc112933899"/>
       <w:r>
         <w:rPr>
           <w:lang w:val="fr-FR"/>
@@ -879,8 +849,8 @@
         </w:rPr>
         <w:t>définir son sujet et le traduire en une combinaison de mots-clés</w:t>
       </w:r>
-      <w:bookmarkEnd w:id="0"/>
       <w:bookmarkEnd w:id="1"/>
+      <w:bookmarkEnd w:id="2"/>
     </w:p>
     <w:p>
       <w:pPr>
@@ -1056,17 +1026,8 @@
             <w:rStyle w:val="Lienhypertexte"/>
             <w:rFonts w:ascii="Corbel" w:hAnsi="Corbel"/>
           </w:rPr>
-          <w:t xml:space="preserve"> </w:t>
+          <w:t xml:space="preserve"> Hetop</w:t>
         </w:r>
-        <w:proofErr w:type="spellStart"/>
-        <w:r>
-          <w:rPr>
-            <w:rStyle w:val="Lienhypertexte"/>
-            <w:rFonts w:ascii="Corbel" w:hAnsi="Corbel"/>
-          </w:rPr>
-          <w:t>Hetop</w:t>
-        </w:r>
-        <w:proofErr w:type="spellEnd"/>
       </w:hyperlink>
       <w:r>
         <w:rPr>
@@ -1115,7 +1076,6 @@
           <w:rFonts w:ascii="Corbel" w:hAnsi="Corbel"/>
         </w:rPr>
       </w:pPr>
-      <w:proofErr w:type="gramStart"/>
       <w:r>
         <w:rPr>
           <w:rFonts w:ascii="Corbel" w:hAnsi="Corbel"/>
@@ -1126,14 +1086,7 @@
         <w:rPr>
           <w:rFonts w:ascii="Corbel" w:hAnsi="Corbel"/>
         </w:rPr>
-        <w:t>es</w:t>
-      </w:r>
-      <w:proofErr w:type="gramEnd"/>
-      <w:r>
-        <w:rPr>
-          <w:rFonts w:ascii="Corbel" w:hAnsi="Corbel"/>
-        </w:rPr>
-        <w:t xml:space="preserve"> </w:t>
+        <w:t xml:space="preserve">es </w:t>
       </w:r>
       <w:r>
         <w:rPr>
@@ -1166,19 +1119,11 @@
           <w:rFonts w:ascii="Corbel" w:hAnsi="Corbel"/>
         </w:rPr>
       </w:pPr>
-      <w:proofErr w:type="gramStart"/>
-      <w:r>
-        <w:rPr>
-          <w:rFonts w:ascii="Corbel" w:hAnsi="Corbel"/>
-        </w:rPr>
-        <w:t>des</w:t>
-      </w:r>
-      <w:proofErr w:type="gramEnd"/>
-      <w:r>
-        <w:rPr>
-          <w:rFonts w:ascii="Corbel" w:hAnsi="Corbel"/>
-        </w:rPr>
-        <w:t xml:space="preserve"> </w:t>
+      <w:r>
+        <w:rPr>
+          <w:rFonts w:ascii="Corbel" w:hAnsi="Corbel"/>
+        </w:rPr>
+        <w:t xml:space="preserve">des </w:t>
       </w:r>
       <w:r>
         <w:rPr>
@@ -1210,19 +1155,11 @@
           <w:rFonts w:ascii="Corbel" w:hAnsi="Corbel"/>
         </w:rPr>
       </w:pPr>
-      <w:proofErr w:type="gramStart"/>
-      <w:r>
-        <w:rPr>
-          <w:rFonts w:ascii="Corbel" w:hAnsi="Corbel"/>
-        </w:rPr>
-        <w:t>ces</w:t>
-      </w:r>
-      <w:proofErr w:type="gramEnd"/>
-      <w:r>
-        <w:rPr>
-          <w:rFonts w:ascii="Corbel" w:hAnsi="Corbel"/>
-        </w:rPr>
-        <w:t xml:space="preserve"> mots étant parfois associés en une</w:t>
+      <w:r>
+        <w:rPr>
+          <w:rFonts w:ascii="Corbel" w:hAnsi="Corbel"/>
+        </w:rPr>
+        <w:t>ces mots étant parfois associés en une</w:t>
       </w:r>
       <w:r>
         <w:rPr>
@@ -1386,122 +1323,72 @@
     <w:p>
       <w:pPr>
         <w:rPr>
-          <w:rStyle w:val="Emphaseple"/>
-        </w:rPr>
-      </w:pPr>
-      <w:r>
-        <w:rPr>
-          <w:rStyle w:val="Emphaseple"/>
+          <w:rStyle w:val="Accentuationlgre"/>
+        </w:rPr>
+      </w:pPr>
+      <w:r>
+        <w:rPr>
+          <w:rStyle w:val="Accentuationlgre"/>
         </w:rPr>
         <w:t xml:space="preserve">Si vous écrivez </w:t>
       </w:r>
       <w:r>
         <w:rPr>
-          <w:rStyle w:val="Emphaseple"/>
-        </w:rPr>
-        <w:t>« </w:t>
-      </w:r>
-      <w:proofErr w:type="spellStart"/>
-      <w:r>
-        <w:rPr>
-          <w:rStyle w:val="Emphaseple"/>
-        </w:rPr>
-        <w:t>child</w:t>
-      </w:r>
-      <w:proofErr w:type="spellEnd"/>
-      <w:r>
-        <w:rPr>
-          <w:rStyle w:val="Emphaseple"/>
-        </w:rPr>
-        <w:t>* »</w:t>
-      </w:r>
-      <w:r>
-        <w:rPr>
-          <w:rStyle w:val="Emphaseple"/>
+          <w:rStyle w:val="Accentuationlgre"/>
+        </w:rPr>
+        <w:t>« child* »</w:t>
+      </w:r>
+      <w:r>
+        <w:rPr>
+          <w:rStyle w:val="Accentuationlgre"/>
         </w:rPr>
         <w:t xml:space="preserve">, </w:t>
       </w:r>
       <w:r>
         <w:rPr>
-          <w:rStyle w:val="Emphaseple"/>
+          <w:rStyle w:val="Accentuationlgre"/>
         </w:rPr>
         <w:t>vous</w:t>
       </w:r>
       <w:r>
         <w:rPr>
-          <w:rStyle w:val="Emphaseple"/>
+          <w:rStyle w:val="Accentuationlgre"/>
         </w:rPr>
         <w:t xml:space="preserve"> recherche</w:t>
       </w:r>
       <w:r>
         <w:rPr>
-          <w:rStyle w:val="Emphaseple"/>
+          <w:rStyle w:val="Accentuationlgre"/>
         </w:rPr>
         <w:t>z</w:t>
       </w:r>
       <w:r>
         <w:rPr>
-          <w:rStyle w:val="Emphaseple"/>
+          <w:rStyle w:val="Accentuationlgre"/>
         </w:rPr>
         <w:t xml:space="preserve"> toutes</w:t>
       </w:r>
       <w:r>
         <w:rPr>
-          <w:rStyle w:val="Emphaseple"/>
-        </w:rPr>
-        <w:t xml:space="preserve"> les références avec les mots « </w:t>
-      </w:r>
-      <w:proofErr w:type="spellStart"/>
-      <w:r>
-        <w:rPr>
-          <w:rStyle w:val="Emphaseple"/>
-        </w:rPr>
-        <w:t>child</w:t>
-      </w:r>
-      <w:proofErr w:type="spellEnd"/>
-      <w:r>
-        <w:rPr>
-          <w:rStyle w:val="Emphaseple"/>
-        </w:rPr>
-        <w:t> », « </w:t>
-      </w:r>
-      <w:proofErr w:type="spellStart"/>
-      <w:r>
-        <w:rPr>
-          <w:rStyle w:val="Emphaseple"/>
+          <w:rStyle w:val="Accentuationlgre"/>
+        </w:rPr>
+        <w:t xml:space="preserve"> les références avec les mots « child », « </w:t>
+      </w:r>
+      <w:r>
+        <w:rPr>
+          <w:rStyle w:val="Accentuationlgre"/>
         </w:rPr>
         <w:t>childr</w:t>
       </w:r>
       <w:r>
         <w:rPr>
-          <w:rStyle w:val="Emphaseple"/>
-        </w:rPr>
-        <w:t>en</w:t>
-      </w:r>
-      <w:proofErr w:type="spellEnd"/>
-      <w:r>
-        <w:rPr>
-          <w:rStyle w:val="Emphaseple"/>
-        </w:rPr>
-        <w:t> » ou encore « </w:t>
-      </w:r>
-      <w:proofErr w:type="spellStart"/>
-      <w:r>
-        <w:rPr>
-          <w:rStyle w:val="Emphaseple"/>
-        </w:rPr>
-        <w:t>childhood</w:t>
-      </w:r>
-      <w:proofErr w:type="spellEnd"/>
-      <w:r>
-        <w:rPr>
-          <w:rStyle w:val="Emphaseple"/>
-        </w:rPr>
-        <w:t> »</w:t>
-      </w:r>
-      <w:r>
-        <w:rPr>
-          <w:rStyle w:val="Emphaseple"/>
+          <w:rStyle w:val="Accentuationlgre"/>
+        </w:rPr>
+        <w:t>en » ou encore « childhood »</w:t>
+      </w:r>
+      <w:r>
+        <w:rPr>
+          <w:rStyle w:val="Accentuationlgre"/>
         </w:rPr>
         <w:t>, etc.</w:t>
       </w:r>
@@ -1520,15 +1407,7 @@
         <w:t xml:space="preserve"> est une étape importante. Les auteurs peuvent en effet utiliser des termes différents pour désigner la même notion (</w:t>
       </w:r>
       <w:r>
-        <w:t>« alimentation » vs. « </w:t>
-      </w:r>
-      <w:proofErr w:type="gramStart"/>
-      <w:r>
-        <w:t>régime</w:t>
-      </w:r>
-      <w:proofErr w:type="gramEnd"/>
-      <w:r>
-        <w:t xml:space="preserve"> alimentaire »</w:t>
+        <w:t>« alimentation » vs. « régime alimentaire »</w:t>
       </w:r>
       <w:r>
         <w:t xml:space="preserve"> par exemple), et vous risquez de </w:t>
@@ -1572,23 +1451,7 @@
         <w:t>par exemple les termes</w:t>
       </w:r>
       <w:r>
-        <w:t xml:space="preserve"> </w:t>
-      </w:r>
-      <w:proofErr w:type="spellStart"/>
-      <w:r>
-        <w:t>MeSH</w:t>
-      </w:r>
-      <w:proofErr w:type="spellEnd"/>
-      <w:r>
-        <w:t xml:space="preserve"> dans </w:t>
-      </w:r>
-      <w:proofErr w:type="spellStart"/>
-      <w:r>
-        <w:t>PubMed</w:t>
-      </w:r>
-      <w:proofErr w:type="spellEnd"/>
-      <w:r>
-        <w:t>). Lor</w:t>
+        <w:t xml:space="preserve"> MeSH dans PubMed). Lor</w:t>
       </w:r>
       <w:r>
         <w:t>sque la recherche s’effectue au moyen d’un</w:t>
@@ -1631,7 +1494,7 @@
           <w:lang w:val="fr-FR"/>
         </w:rPr>
       </w:pPr>
-      <w:bookmarkStart w:id="2" w:name="_Toc112927487"/>
+      <w:bookmarkStart w:id="3" w:name="_Toc112927487"/>
       <w:r>
         <w:rPr>
           <w:rStyle w:val="Titre3Car"/>
@@ -1649,7 +1512,7 @@
         <w:lastRenderedPageBreak/>
         <w:t>Exemple de choix des mots-clés et de recherche de synonymes</w:t>
       </w:r>
-      <w:bookmarkEnd w:id="2"/>
+      <w:bookmarkEnd w:id="3"/>
       <w:r>
         <w:t xml:space="preserve"> </w:t>
       </w:r>
@@ -1694,19 +1557,11 @@
           <w:rFonts w:ascii="Corbel" w:hAnsi="Corbel"/>
         </w:rPr>
       </w:pPr>
-      <w:proofErr w:type="gramStart"/>
       <w:r>
         <w:rPr>
           <w:rStyle w:val="lev"/>
         </w:rPr>
-        <w:t>repérer</w:t>
-      </w:r>
-      <w:proofErr w:type="gramEnd"/>
-      <w:r>
-        <w:rPr>
-          <w:rStyle w:val="lev"/>
-        </w:rPr>
-        <w:t xml:space="preserve"> les </w:t>
+        <w:t xml:space="preserve">repérer les </w:t>
       </w:r>
       <w:r>
         <w:rPr>
@@ -1744,19 +1599,11 @@
           <w:rFonts w:ascii="Corbel" w:hAnsi="Corbel"/>
         </w:rPr>
       </w:pPr>
-      <w:proofErr w:type="gramStart"/>
       <w:r>
         <w:rPr>
           <w:rStyle w:val="lev"/>
         </w:rPr>
-        <w:t>chercher</w:t>
-      </w:r>
-      <w:proofErr w:type="gramEnd"/>
-      <w:r>
-        <w:rPr>
-          <w:rStyle w:val="lev"/>
-        </w:rPr>
-        <w:t xml:space="preserve"> des synonymes</w:t>
+        <w:t>chercher des synonymes</w:t>
       </w:r>
       <w:r>
         <w:rPr>
@@ -1794,19 +1641,11 @@
           <w:rFonts w:ascii="Corbel" w:hAnsi="Corbel"/>
         </w:rPr>
       </w:pPr>
-      <w:proofErr w:type="gramStart"/>
-      <w:r>
-        <w:rPr>
-          <w:rFonts w:ascii="Corbel" w:hAnsi="Corbel"/>
-        </w:rPr>
-        <w:t>et</w:t>
-      </w:r>
-      <w:proofErr w:type="gramEnd"/>
-      <w:r>
-        <w:rPr>
-          <w:rFonts w:ascii="Corbel" w:hAnsi="Corbel"/>
-        </w:rPr>
-        <w:t xml:space="preserve"> enfin combiner logiquement ces mots-clés.</w:t>
+      <w:r>
+        <w:rPr>
+          <w:rFonts w:ascii="Corbel" w:hAnsi="Corbel"/>
+        </w:rPr>
+        <w:t>et enfin combiner logiquement ces mots-clés.</w:t>
       </w:r>
     </w:p>
     <w:p>
@@ -1895,30 +1734,30 @@
     <w:p>
       <w:pPr>
         <w:rPr>
-          <w:rStyle w:val="Emphaseple"/>
-        </w:rPr>
-      </w:pPr>
-      <w:r>
-        <w:rPr>
-          <w:rStyle w:val="Emphaseple"/>
+          <w:rStyle w:val="Accentuationlgre"/>
+        </w:rPr>
+      </w:pPr>
+      <w:r>
+        <w:rPr>
+          <w:rStyle w:val="Accentuationlgre"/>
         </w:rPr>
         <w:t xml:space="preserve">Il n’est pas nécessaire de retenir le mot </w:t>
       </w:r>
       <w:r>
         <w:rPr>
-          <w:rStyle w:val="Emphaseple"/>
+          <w:rStyle w:val="Accentuationlgre"/>
         </w:rPr>
         <w:t>« impact »</w:t>
       </w:r>
       <w:r>
         <w:rPr>
-          <w:rStyle w:val="Emphaseple"/>
+          <w:rStyle w:val="Accentuationlgre"/>
         </w:rPr>
         <w:t> :</w:t>
       </w:r>
       <w:r>
         <w:rPr>
-          <w:rStyle w:val="Emphaseple"/>
+          <w:rStyle w:val="Accentuationlgre"/>
         </w:rPr>
         <w:t xml:space="preserve"> la combinaison logique des mots-clés entre eux dispense de l’exprimer (voir ci-dessous). Il en va de même pour des mots comme relation, effets, lien, etc.</w:t>
       </w:r>
@@ -2128,49 +1967,21 @@
               </w:rPr>
               <w:t>"</w:t>
             </w:r>
-            <w:proofErr w:type="spellStart"/>
             <w:r>
               <w:rPr>
                 <w:rFonts w:cstheme="minorHAnsi"/>
                 <w:sz w:val="20"/>
                 <w:szCs w:val="20"/>
               </w:rPr>
-              <w:t>eating</w:t>
+              <w:t>eating disorder</w:t>
             </w:r>
-            <w:proofErr w:type="spellEnd"/>
             <w:r>
               <w:rPr>
                 <w:rFonts w:cstheme="minorHAnsi"/>
                 <w:sz w:val="20"/>
                 <w:szCs w:val="20"/>
               </w:rPr>
-              <w:t xml:space="preserve"> </w:t>
-            </w:r>
-            <w:proofErr w:type="spellStart"/>
-            <w:r>
-              <w:rPr>
-                <w:rFonts w:cstheme="minorHAnsi"/>
-                <w:sz w:val="20"/>
-                <w:szCs w:val="20"/>
-              </w:rPr>
-              <w:t>disorder</w:t>
-            </w:r>
-            <w:r>
-              <w:rPr>
-                <w:rFonts w:cstheme="minorHAnsi"/>
-                <w:sz w:val="20"/>
-                <w:szCs w:val="20"/>
-              </w:rPr>
-              <w:t>s</w:t>
-            </w:r>
-            <w:proofErr w:type="spellEnd"/>
-            <w:r>
-              <w:rPr>
-                <w:rFonts w:cstheme="minorHAnsi"/>
-                <w:sz w:val="20"/>
-                <w:szCs w:val="20"/>
-              </w:rPr>
-              <w:t>"</w:t>
+              <w:t>s"</w:t>
             </w:r>
           </w:p>
         </w:tc>
@@ -2213,23 +2024,13 @@
                 <w:szCs w:val="20"/>
               </w:rPr>
             </w:pPr>
-            <w:proofErr w:type="spellStart"/>
             <w:r>
               <w:rPr>
                 <w:rFonts w:cstheme="minorHAnsi"/>
                 <w:sz w:val="20"/>
                 <w:szCs w:val="20"/>
               </w:rPr>
-              <w:t>diabet</w:t>
-            </w:r>
-            <w:proofErr w:type="spellEnd"/>
-            <w:r>
-              <w:rPr>
-                <w:rFonts w:cstheme="minorHAnsi"/>
-                <w:sz w:val="20"/>
-                <w:szCs w:val="20"/>
-              </w:rPr>
-              <w:t>*</w:t>
+              <w:t>diabet*</w:t>
             </w:r>
           </w:p>
         </w:tc>
@@ -2247,23 +2048,13 @@
                 <w:szCs w:val="20"/>
               </w:rPr>
             </w:pPr>
-            <w:proofErr w:type="spellStart"/>
             <w:r>
               <w:rPr>
                 <w:rFonts w:cstheme="minorHAnsi"/>
                 <w:sz w:val="20"/>
                 <w:szCs w:val="20"/>
               </w:rPr>
-              <w:t>diabet</w:t>
-            </w:r>
-            <w:proofErr w:type="spellEnd"/>
-            <w:r>
-              <w:rPr>
-                <w:rFonts w:cstheme="minorHAnsi"/>
-                <w:sz w:val="20"/>
-                <w:szCs w:val="20"/>
-              </w:rPr>
-              <w:t>*</w:t>
+              <w:t>diabet*</w:t>
             </w:r>
           </w:p>
         </w:tc>
@@ -2309,23 +2100,13 @@
                 <w:szCs w:val="20"/>
               </w:rPr>
             </w:pPr>
-            <w:proofErr w:type="spellStart"/>
             <w:r>
               <w:rPr>
                 <w:rFonts w:cstheme="minorHAnsi"/>
                 <w:sz w:val="20"/>
                 <w:szCs w:val="20"/>
               </w:rPr>
-              <w:t>adolescen</w:t>
-            </w:r>
-            <w:proofErr w:type="spellEnd"/>
-            <w:r>
-              <w:rPr>
-                <w:rFonts w:cstheme="minorHAnsi"/>
-                <w:sz w:val="20"/>
-                <w:szCs w:val="20"/>
-              </w:rPr>
-              <w:t xml:space="preserve">* </w:t>
+              <w:t xml:space="preserve">adolescen* </w:t>
             </w:r>
             <w:r>
               <w:rPr>
@@ -2355,23 +2136,13 @@
                 <w:szCs w:val="20"/>
               </w:rPr>
             </w:pPr>
-            <w:proofErr w:type="spellStart"/>
             <w:r>
               <w:rPr>
                 <w:rFonts w:cstheme="minorHAnsi"/>
                 <w:sz w:val="20"/>
                 <w:szCs w:val="20"/>
               </w:rPr>
-              <w:t>adolescen</w:t>
-            </w:r>
-            <w:proofErr w:type="spellEnd"/>
-            <w:r>
-              <w:rPr>
-                <w:rFonts w:cstheme="minorHAnsi"/>
-                <w:sz w:val="20"/>
-                <w:szCs w:val="20"/>
-              </w:rPr>
-              <w:t>*</w:t>
+              <w:t>adolescen*</w:t>
             </w:r>
             <w:r>
               <w:rPr>
@@ -2396,51 +2167,7 @@
                 <w:sz w:val="20"/>
                 <w:szCs w:val="20"/>
               </w:rPr>
-              <w:t>"</w:t>
-            </w:r>
-            <w:proofErr w:type="spellStart"/>
-            <w:r>
-              <w:rPr>
-                <w:rFonts w:cstheme="minorHAnsi"/>
-                <w:sz w:val="20"/>
-                <w:szCs w:val="20"/>
-              </w:rPr>
-              <w:t>young</w:t>
-            </w:r>
-            <w:proofErr w:type="spellEnd"/>
-            <w:r>
-              <w:rPr>
-                <w:rFonts w:cstheme="minorHAnsi"/>
-                <w:sz w:val="20"/>
-                <w:szCs w:val="20"/>
-              </w:rPr>
-              <w:t xml:space="preserve"> </w:t>
-            </w:r>
-            <w:proofErr w:type="spellStart"/>
-            <w:r>
-              <w:rPr>
-                <w:rFonts w:cstheme="minorHAnsi"/>
-                <w:sz w:val="20"/>
-                <w:szCs w:val="20"/>
-              </w:rPr>
-              <w:t>adult</w:t>
-            </w:r>
-            <w:proofErr w:type="spellEnd"/>
-            <w:r>
-              <w:rPr>
-                <w:rFonts w:cstheme="minorHAnsi"/>
-                <w:sz w:val="20"/>
-                <w:szCs w:val="20"/>
-              </w:rPr>
-              <w:t>*</w:t>
-            </w:r>
-            <w:r>
-              <w:rPr>
-                <w:rFonts w:cstheme="minorHAnsi"/>
-                <w:sz w:val="20"/>
-                <w:szCs w:val="20"/>
-              </w:rPr>
-              <w:t>"</w:t>
+              <w:t>"young adult*"</w:t>
             </w:r>
           </w:p>
         </w:tc>
@@ -2520,7 +2247,7 @@
           <w:lang w:val="fr-FR"/>
         </w:rPr>
       </w:pPr>
-      <w:bookmarkStart w:id="3" w:name="_Toc112927488"/>
+      <w:bookmarkStart w:id="4" w:name="_Toc112927488"/>
       <w:r>
         <w:rPr>
           <w:lang w:val="fr-FR"/>
@@ -2545,7 +2272,7 @@
         </w:rPr>
         <w:t xml:space="preserve"> mots-clés</w:t>
       </w:r>
-      <w:bookmarkEnd w:id="3"/>
+      <w:bookmarkEnd w:id="4"/>
     </w:p>
     <w:p>
       <w:r>
@@ -2591,21 +2318,7 @@
         <w:rPr>
           <w:rFonts w:ascii="Corbel" w:hAnsi="Corbel"/>
         </w:rPr>
-        <w:t xml:space="preserve">En anglais, il s’agit </w:t>
-      </w:r>
-      <w:proofErr w:type="gramStart"/>
-      <w:r>
-        <w:rPr>
-          <w:rFonts w:ascii="Corbel" w:hAnsi="Corbel"/>
-        </w:rPr>
-        <w:t>de AND</w:t>
-      </w:r>
-      <w:proofErr w:type="gramEnd"/>
-      <w:r>
-        <w:rPr>
-          <w:rFonts w:ascii="Corbel" w:hAnsi="Corbel"/>
-        </w:rPr>
-        <w:t>, OR, NOT (ou EXCEPT).</w:t>
+        <w:t>En anglais, il s’agit de AND, OR, NOT (ou EXCEPT).</w:t>
       </w:r>
     </w:p>
     <w:p/>
@@ -2703,49 +2416,7 @@
         <w:rPr>
           <w:lang w:val="en-US"/>
         </w:rPr>
-        <w:t xml:space="preserve"> - Les </w:t>
-      </w:r>
-      <w:proofErr w:type="spellStart"/>
-      <w:r>
-        <w:rPr>
-          <w:lang w:val="en-US"/>
-        </w:rPr>
-        <w:t>opérateurs</w:t>
-      </w:r>
-      <w:proofErr w:type="spellEnd"/>
-      <w:r>
-        <w:rPr>
-          <w:lang w:val="en-US"/>
-        </w:rPr>
-        <w:t xml:space="preserve"> </w:t>
-      </w:r>
-      <w:proofErr w:type="spellStart"/>
-      <w:r>
-        <w:rPr>
-          <w:lang w:val="en-US"/>
-        </w:rPr>
-        <w:t>booléens</w:t>
-      </w:r>
-      <w:proofErr w:type="spellEnd"/>
-      <w:r>
-        <w:rPr>
-          <w:lang w:val="en-US"/>
-        </w:rPr>
-        <w:t xml:space="preserve"> - </w:t>
-      </w:r>
-      <w:proofErr w:type="gramStart"/>
-      <w:r>
-        <w:rPr>
-          <w:lang w:val="en-US"/>
-        </w:rPr>
-        <w:t>Source :</w:t>
-      </w:r>
-      <w:proofErr w:type="gramEnd"/>
-      <w:r>
-        <w:rPr>
-          <w:lang w:val="en-US"/>
-        </w:rPr>
-        <w:t xml:space="preserve"> The story of mathematics - http://www.storyofmathematics.com/19th_boole.html</w:t>
+        <w:t xml:space="preserve"> - Les opérateurs booléens - Source : The story of mathematics - http://www.storyofmathematics.com/19th_boole.html</w:t>
       </w:r>
     </w:p>
     <w:p>
@@ -2776,35 +2447,7 @@
         <w:rPr>
           <w:rStyle w:val="lev"/>
         </w:rPr>
-        <w:t xml:space="preserve">(« troubles alimentaires » OU « troubles de l’alimentation ») ET </w:t>
-      </w:r>
-      <w:proofErr w:type="spellStart"/>
-      <w:r>
-        <w:rPr>
-          <w:rStyle w:val="lev"/>
-        </w:rPr>
-        <w:t>diabet</w:t>
-      </w:r>
-      <w:proofErr w:type="spellEnd"/>
-      <w:r>
-        <w:rPr>
-          <w:rStyle w:val="lev"/>
-        </w:rPr>
-        <w:t>* ET (</w:t>
-      </w:r>
-      <w:proofErr w:type="spellStart"/>
-      <w:r>
-        <w:rPr>
-          <w:rStyle w:val="lev"/>
-        </w:rPr>
-        <w:t>adolescen</w:t>
-      </w:r>
-      <w:proofErr w:type="spellEnd"/>
-      <w:r>
-        <w:rPr>
-          <w:rStyle w:val="lev"/>
-        </w:rPr>
-        <w:t>* OU jeune*) SAUF adulte*</w:t>
+        <w:t>(« troubles alimentaires » OU « troubles de l’alimentation ») ET diabet* ET (adolescen* OU jeune*) SAUF adulte*</w:t>
       </w:r>
     </w:p>
     <w:p>
@@ -2881,97 +2524,62 @@
         <w:rPr>
           <w:rStyle w:val="lev"/>
         </w:rPr>
-        <w:t xml:space="preserve">« Troubles alimentaires » ET </w:t>
-      </w:r>
-      <w:proofErr w:type="spellStart"/>
-      <w:r>
-        <w:rPr>
-          <w:rStyle w:val="lev"/>
-        </w:rPr>
-        <w:t>diabet</w:t>
-      </w:r>
-      <w:proofErr w:type="spellEnd"/>
-      <w:r>
-        <w:rPr>
-          <w:rStyle w:val="lev"/>
-        </w:rPr>
-        <w:t xml:space="preserve">* ET </w:t>
-      </w:r>
-      <w:proofErr w:type="spellStart"/>
-      <w:r>
-        <w:rPr>
-          <w:rStyle w:val="lev"/>
-        </w:rPr>
+        <w:t>« Troubles alimentaires » ET diabet* ET adolescen*</w:t>
+      </w:r>
+      <w:r>
+        <w:t xml:space="preserve"> </w:t>
+      </w:r>
+      <w:r>
+        <w:t>retrouvera</w:t>
+      </w:r>
+      <w:r>
+        <w:t xml:space="preserve"> </w:t>
+      </w:r>
+      <w:r>
+        <w:t>l</w:t>
+      </w:r>
+      <w:r>
+        <w:t xml:space="preserve">es </w:t>
+      </w:r>
+      <w:r>
+        <w:t>référence</w:t>
+      </w:r>
+      <w:r>
+        <w:t>s qui contiennent à la fois l’express</w:t>
+      </w:r>
+      <w:r>
+        <w:t>ion « </w:t>
+      </w:r>
+      <w:r>
+        <w:t>troubles alimentai</w:t>
+      </w:r>
+      <w:r>
+        <w:t>res »</w:t>
+      </w:r>
+      <w:r>
+        <w:t>,</w:t>
+      </w:r>
+      <w:r>
+        <w:t xml:space="preserve"> </w:t>
+      </w:r>
+      <w:r>
+        <w:t>un mot</w:t>
+      </w:r>
+      <w:r>
+        <w:t xml:space="preserve"> commençant par diabet</w:t>
+      </w:r>
+      <w:r>
+        <w:t>*</w:t>
+      </w:r>
+      <w:r>
+        <w:t xml:space="preserve"> et </w:t>
+      </w:r>
+      <w:r>
+        <w:t xml:space="preserve">un mot commençant par </w:t>
+      </w:r>
+      <w:r>
         <w:t>adolescen</w:t>
       </w:r>
-      <w:proofErr w:type="spellEnd"/>
-      <w:r>
-        <w:rPr>
-          <w:rStyle w:val="lev"/>
-        </w:rPr>
-        <w:t>*</w:t>
-      </w:r>
-      <w:r>
-        <w:t xml:space="preserve"> </w:t>
-      </w:r>
-      <w:r>
-        <w:t>retrouvera</w:t>
-      </w:r>
-      <w:r>
-        <w:t xml:space="preserve"> </w:t>
-      </w:r>
-      <w:r>
-        <w:t>l</w:t>
-      </w:r>
-      <w:r>
-        <w:t xml:space="preserve">es </w:t>
-      </w:r>
-      <w:r>
-        <w:t>référence</w:t>
-      </w:r>
-      <w:r>
-        <w:t>s qui contiennent à la fois l’express</w:t>
-      </w:r>
-      <w:r>
-        <w:t>ion « </w:t>
-      </w:r>
-      <w:r>
-        <w:t>troubles alimentai</w:t>
-      </w:r>
-      <w:r>
-        <w:t>res »</w:t>
-      </w:r>
-      <w:r>
-        <w:t>,</w:t>
-      </w:r>
-      <w:r>
-        <w:t xml:space="preserve"> </w:t>
-      </w:r>
-      <w:r>
-        <w:t>un mot</w:t>
-      </w:r>
-      <w:r>
-        <w:t xml:space="preserve"> commençant par </w:t>
-      </w:r>
-      <w:proofErr w:type="spellStart"/>
-      <w:r>
-        <w:t>diabet</w:t>
-      </w:r>
-      <w:proofErr w:type="spellEnd"/>
-      <w:r>
-        <w:t>*</w:t>
-      </w:r>
-      <w:r>
-        <w:t xml:space="preserve"> et </w:t>
-      </w:r>
-      <w:r>
-        <w:t xml:space="preserve">un mot commençant par </w:t>
-      </w:r>
-      <w:proofErr w:type="spellStart"/>
-      <w:r>
-        <w:t>adolescen</w:t>
-      </w:r>
-      <w:proofErr w:type="spellEnd"/>
       <w:r>
         <w:t>*</w:t>
       </w:r>
@@ -3022,14 +2630,12 @@
           <w:rFonts w:ascii="Corbel" w:hAnsi="Corbel"/>
         </w:rPr>
       </w:pPr>
-      <w:proofErr w:type="gramStart"/>
       <w:r>
         <w:rPr>
           <w:rStyle w:val="lev"/>
         </w:rPr>
         <w:t>OU/OR</w:t>
       </w:r>
-      <w:proofErr w:type="gramEnd"/>
       <w:r>
         <w:rPr>
           <w:rStyle w:val="lev"/>
@@ -3172,33 +2778,11 @@
       <w:r>
         <w:t xml:space="preserve"> </w:t>
       </w:r>
-      <w:proofErr w:type="spellStart"/>
       <w:r>
         <w:rPr>
           <w:b/>
         </w:rPr>
-        <w:t>diabet</w:t>
-      </w:r>
-      <w:proofErr w:type="spellEnd"/>
-      <w:r>
-        <w:rPr>
-          <w:b/>
-        </w:rPr>
-        <w:t xml:space="preserve"> ET </w:t>
-      </w:r>
-      <w:proofErr w:type="spellStart"/>
-      <w:r>
-        <w:rPr>
-          <w:b/>
-        </w:rPr>
-        <w:t>adolescen</w:t>
-      </w:r>
-      <w:proofErr w:type="spellEnd"/>
-      <w:r>
-        <w:rPr>
-          <w:b/>
-        </w:rPr>
-        <w:t>* SAUF adulte*</w:t>
+        <w:t>diabet ET adolescen* SAUF adulte*</w:t>
       </w:r>
       <w:r>
         <w:t xml:space="preserve"> </w:t>
@@ -3219,13 +2803,8 @@
         <w:t>un</w:t>
       </w:r>
       <w:r>
-        <w:t xml:space="preserve"> mot commençant par </w:t>
-      </w:r>
-      <w:proofErr w:type="spellStart"/>
-      <w:r>
-        <w:t>diabet</w:t>
-      </w:r>
-      <w:proofErr w:type="spellEnd"/>
+        <w:t xml:space="preserve"> mot commençant par diabet</w:t>
+      </w:r>
       <w:r>
         <w:t>*</w:t>
       </w:r>
@@ -3236,13 +2815,8 @@
         <w:t>un mot</w:t>
       </w:r>
       <w:r>
-        <w:t xml:space="preserve"> commençant par </w:t>
-      </w:r>
-      <w:proofErr w:type="spellStart"/>
-      <w:r>
-        <w:t>adolescen</w:t>
-      </w:r>
-      <w:proofErr w:type="spellEnd"/>
+        <w:t xml:space="preserve"> commençant par adolescen</w:t>
+      </w:r>
       <w:r>
         <w:t>*,</w:t>
       </w:r>
@@ -3381,8 +2955,8 @@
           <w:lang w:val="fr-FR"/>
         </w:rPr>
       </w:pPr>
-      <w:bookmarkStart w:id="4" w:name="_Toc112927489"/>
-      <w:bookmarkStart w:id="5" w:name="_Toc112933900"/>
+      <w:bookmarkStart w:id="5" w:name="_Toc112927489"/>
+      <w:bookmarkStart w:id="6" w:name="_Toc112933900"/>
       <w:r>
         <w:rPr>
           <w:lang w:val="fr-FR"/>
@@ -3401,8 +2975,8 @@
         </w:rPr>
         <w:t xml:space="preserve"> interroger les outils bibliographiques</w:t>
       </w:r>
-      <w:bookmarkEnd w:id="4"/>
       <w:bookmarkEnd w:id="5"/>
+      <w:bookmarkEnd w:id="6"/>
     </w:p>
     <w:p>
       <w:pPr>
@@ -3581,37 +3155,13 @@
         <w:t xml:space="preserve"> : Copie d'écran du formulair</w:t>
       </w:r>
       <w:r>
-        <w:t xml:space="preserve">e de recherche simple de </w:t>
-      </w:r>
-      <w:proofErr w:type="spellStart"/>
-      <w:r>
-        <w:t>Scopus</w:t>
-      </w:r>
-      <w:proofErr w:type="spellEnd"/>
-      <w:r>
-        <w:t> :</w:t>
+        <w:t>e de recherche simple de Scopus :</w:t>
       </w:r>
       <w:r>
         <w:t xml:space="preserve"> on ajoute autant de </w:t>
       </w:r>
       <w:r>
-        <w:t>lignes (« </w:t>
-      </w:r>
-      <w:proofErr w:type="spellStart"/>
-      <w:r>
-        <w:t>search</w:t>
-      </w:r>
-      <w:proofErr w:type="spellEnd"/>
-      <w:r>
-        <w:t xml:space="preserve"> </w:t>
-      </w:r>
-      <w:proofErr w:type="spellStart"/>
-      <w:r>
-        <w:t>field</w:t>
-      </w:r>
-      <w:proofErr w:type="spellEnd"/>
-      <w:r>
-        <w:t> »)</w:t>
+        <w:t>lignes (« search field »)</w:t>
       </w:r>
       <w:r>
         <w:t xml:space="preserve"> que de termes de son équation de recherche.</w:t>
@@ -3700,41 +3250,13 @@
         <w:rPr>
           <w:rFonts w:ascii="Corbel" w:hAnsi="Corbel"/>
         </w:rPr>
-        <w:t xml:space="preserve">Dans </w:t>
-      </w:r>
-      <w:proofErr w:type="spellStart"/>
-      <w:r>
-        <w:rPr>
-          <w:rFonts w:ascii="Corbel" w:hAnsi="Corbel"/>
-        </w:rPr>
-        <w:t>PubMed</w:t>
-      </w:r>
-      <w:proofErr w:type="spellEnd"/>
-      <w:r>
-        <w:rPr>
-          <w:rFonts w:ascii="Corbel" w:hAnsi="Corbel"/>
-        </w:rPr>
-        <w:t xml:space="preserve">, cela correspond au champ </w:t>
-      </w:r>
-      <w:r>
-        <w:rPr>
-          <w:rFonts w:ascii="Corbel" w:hAnsi="Corbel"/>
-        </w:rPr>
-        <w:t>« </w:t>
-      </w:r>
-      <w:proofErr w:type="spellStart"/>
-      <w:r>
-        <w:rPr>
-          <w:rFonts w:ascii="Corbel" w:hAnsi="Corbel"/>
-        </w:rPr>
-        <w:t>Title</w:t>
-      </w:r>
-      <w:proofErr w:type="spellEnd"/>
-      <w:r>
-        <w:rPr>
-          <w:rFonts w:ascii="Corbel" w:hAnsi="Corbel"/>
-        </w:rPr>
-        <w:t>/Abstract »</w:t>
+        <w:t xml:space="preserve">Dans PubMed, cela correspond au champ </w:t>
+      </w:r>
+      <w:r>
+        <w:rPr>
+          <w:rFonts w:ascii="Corbel" w:hAnsi="Corbel"/>
+        </w:rPr>
+        <w:t>« Title/Abstract »</w:t>
       </w:r>
     </w:p>
     <w:p>
@@ -3818,27 +3340,13 @@
         <w:rPr>
           <w:rFonts w:ascii="Corbel" w:hAnsi="Corbel"/>
         </w:rPr>
-        <w:t xml:space="preserve">Dans </w:t>
-      </w:r>
-      <w:proofErr w:type="spellStart"/>
-      <w:r>
-        <w:rPr>
-          <w:rFonts w:ascii="Corbel" w:hAnsi="Corbel"/>
-        </w:rPr>
-        <w:t>Sco</w:t>
-      </w:r>
-      <w:r>
-        <w:rPr>
-          <w:rFonts w:ascii="Corbel" w:hAnsi="Corbel"/>
-        </w:rPr>
-        <w:t>pus</w:t>
-      </w:r>
-      <w:proofErr w:type="spellEnd"/>
-      <w:r>
-        <w:rPr>
-          <w:rFonts w:ascii="Corbel" w:hAnsi="Corbel"/>
-        </w:rPr>
-        <w:t>, cela correspond au champ « </w:t>
+        <w:t>Dans Sco</w:t>
+      </w:r>
+      <w:r>
+        <w:rPr>
+          <w:rFonts w:ascii="Corbel" w:hAnsi="Corbel"/>
+        </w:rPr>
+        <w:t>pus, cela correspond au champ « </w:t>
       </w:r>
       <w:r>
         <w:rPr>
@@ -3850,21 +3358,7 @@
         <w:rPr>
           <w:rFonts w:ascii="Corbel" w:hAnsi="Corbel"/>
         </w:rPr>
-        <w:t xml:space="preserve">icle </w:t>
-      </w:r>
-      <w:proofErr w:type="spellStart"/>
-      <w:r>
-        <w:rPr>
-          <w:rFonts w:ascii="Corbel" w:hAnsi="Corbel"/>
-        </w:rPr>
-        <w:t>title</w:t>
-      </w:r>
-      <w:proofErr w:type="spellEnd"/>
-      <w:r>
-        <w:rPr>
-          <w:rFonts w:ascii="Corbel" w:hAnsi="Corbel"/>
-        </w:rPr>
-        <w:t>, Abstract, Keywords »</w:t>
+        <w:t>icle title, Abstract, Keywords »</w:t>
       </w:r>
     </w:p>
     <w:p>
@@ -4023,7 +3517,7 @@
           <w:lang w:val="fr-FR"/>
         </w:rPr>
       </w:pPr>
-      <w:bookmarkStart w:id="6" w:name="_Toc112927491"/>
+      <w:bookmarkStart w:id="7" w:name="_Toc112927491"/>
       <w:r>
         <w:rPr>
           <w:lang w:val="fr-FR"/>
@@ -4054,7 +3548,7 @@
         </w:rPr>
         <w:t>es outils bibliographiques</w:t>
       </w:r>
-      <w:bookmarkEnd w:id="6"/>
+      <w:bookmarkEnd w:id="7"/>
       <w:r>
         <w:rPr>
           <w:lang w:val="fr-FR"/>
@@ -4116,7 +3610,7 @@
           <w:lang w:val="fr-FR"/>
         </w:rPr>
       </w:pPr>
-      <w:bookmarkStart w:id="7" w:name="_Toc112927492"/>
+      <w:bookmarkStart w:id="8" w:name="_Toc112927492"/>
       <w:r>
         <w:rPr>
           <w:lang w:val="fr-FR"/>
@@ -4135,7 +3629,7 @@
         </w:rPr>
         <w:t>ype de documents</w:t>
       </w:r>
-      <w:bookmarkEnd w:id="7"/>
+      <w:bookmarkEnd w:id="8"/>
       <w:r>
         <w:rPr>
           <w:lang w:val="fr-FR"/>
@@ -4676,7 +4170,7 @@
           </mc:Choice>
           <mc:Fallback>
             <w:pict>
-              <v:shape w14:anchorId="410A0004" id="Newspaper3" o:spid="_x0000_s1026" alt="{&quot;Key&quot;:&quot;POWER_USER_SHAPE_ICON&quot;,&quot;Value&quot;:&quot;POWER_USER_SHAPE_ICON_STYLE_1&quot;}" style="position:absolute;margin-left:-33.8pt;margin-top:11.25pt;width:28.35pt;height:23.4pt;z-index:251671552;visibility:visible;mso-wrap-style:square;mso-width-percent:0;mso-height-percent:0;mso-wrap-distance-left:9pt;mso-wrap-distance-top:0;mso-wrap-distance-right:9pt;mso-wrap-distance-bottom:0;mso-position-horizontal:absolute;mso-position-horizontal-relative:text;mso-position-vertical:absolute;mso-position-vertical-relative:text;mso-width-percent:0;mso-height-percent:0;mso-width-relative:margin;mso-height-relative:margin;v-text-anchor:top" coordsize="1125,928" o:gfxdata="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" path="m1085,112r-128,l957,40c957,19,938,,916,l38,c17,,,19,,40l,804v,68,56,124,123,124l1001,928v67,-1,124,-55,124,-124l1125,150v,-21,-18,-38,-40,-38xm123,846v-23,,-42,-18,-42,-42l81,81r796,l877,804v,14,3,29,8,42l123,846xm1043,804v,24,-18,43,-43,43c976,847,956,828,956,804r,-612l1043,192r,612xm506,523r290,l796,452r-290,l506,523xm506,708r290,l796,637r-290,l506,708xm160,197r,142l796,339r,-142l160,197xm160,708r268,l428,453r-268,l160,708xe" fillcolor="#5b9bd5 [3204]" stroked="f" strokeweight="0">
+              <v:shape w14:anchorId="13BF931E" id="Newspaper3" o:spid="_x0000_s1026" alt="{&quot;Key&quot;:&quot;POWER_USER_SHAPE_ICON&quot;,&quot;Value&quot;:&quot;POWER_USER_SHAPE_ICON_STYLE_1&quot;}" style="position:absolute;margin-left:-33.8pt;margin-top:11.25pt;width:28.35pt;height:23.4pt;z-index:251671552;visibility:visible;mso-wrap-style:square;mso-width-percent:0;mso-height-percent:0;mso-wrap-distance-left:9pt;mso-wrap-distance-top:0;mso-wrap-distance-right:9pt;mso-wrap-distance-bottom:0;mso-position-horizontal:absolute;mso-position-horizontal-relative:text;mso-position-vertical:absolute;mso-position-vertical-relative:text;mso-width-percent:0;mso-height-percent:0;mso-width-relative:margin;mso-height-relative:margin;v-text-anchor:top" coordsize="1125,928" o:gfxdata="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" path="m1085,112r-128,l957,40c957,19,938,,916,l38,c17,,,19,,40l,804v,68,56,124,123,124l1001,928v67,-1,124,-55,124,-124l1125,150v,-21,-18,-38,-40,-38xm123,846v-23,,-42,-18,-42,-42l81,81r796,l877,804v,14,3,29,8,42l123,846xm1043,804v,24,-18,43,-43,43c976,847,956,828,956,804r,-612l1043,192r,612xm506,523r290,l796,452r-290,l506,523xm506,708r290,l796,637r-290,l506,708xm160,197r,142l796,339r,-142l160,197xm160,708r268,l428,453r-268,l160,708xe" fillcolor="#5b9bd5 [3204]" stroked="f" strokeweight="0">
                 <v:path arrowok="t" o:connecttype="custom" o:connectlocs="347200,35877;306240,35877;306240,12813;293120,0;12160,0;0,12813;0,257544;39360,297265;320320,297265;360000,257544;360000,48049;347200,35877;39360,270998;25920,257544;25920,25947;280640,25947;280640,257544;283200,270998;39360,270998;333760,257544;320000,271318;305920,257544;305920,61503;333760,61503;333760,257544;161920,167532;254720,167532;254720,144789;161920,144789;161920,167532;161920,226793;254720,226793;254720,204049;161920,204049;161920,226793;51200,63105;51200,108591;254720,108591;254720,63105;51200,63105;51200,226793;136960,226793;136960,145109;51200,145109;51200,226793" o:connectangles="0,0,0,0,0,0,0,0,0,0,0,0,0,0,0,0,0,0,0,0,0,0,0,0,0,0,0,0,0,0,0,0,0,0,0,0,0,0,0,0,0,0,0,0,0"/>
                 <o:lock v:ext="edit" aspectratio="t" verticies="t"/>
               </v:shape>
@@ -4724,49 +4218,7 @@
         <w:rPr>
           <w:rFonts w:ascii="Corbel" w:hAnsi="Corbel"/>
         </w:rPr>
-        <w:t xml:space="preserve"> Lissa, </w:t>
-      </w:r>
-      <w:proofErr w:type="spellStart"/>
-      <w:r>
-        <w:rPr>
-          <w:rFonts w:ascii="Corbel" w:hAnsi="Corbel"/>
-        </w:rPr>
-        <w:t>PsycInfo</w:t>
-      </w:r>
-      <w:proofErr w:type="spellEnd"/>
-      <w:r>
-        <w:rPr>
-          <w:rFonts w:ascii="Corbel" w:hAnsi="Corbel"/>
-        </w:rPr>
-        <w:t xml:space="preserve">, </w:t>
-      </w:r>
-      <w:proofErr w:type="spellStart"/>
-      <w:r>
-        <w:rPr>
-          <w:rFonts w:ascii="Corbel" w:hAnsi="Corbel"/>
-        </w:rPr>
-        <w:t>Scopus</w:t>
-      </w:r>
-      <w:proofErr w:type="spellEnd"/>
-      <w:r>
-        <w:rPr>
-          <w:rFonts w:ascii="Corbel" w:hAnsi="Corbel"/>
-        </w:rPr>
-        <w:t xml:space="preserve">, </w:t>
-      </w:r>
-      <w:proofErr w:type="spellStart"/>
-      <w:r>
-        <w:rPr>
-          <w:rFonts w:ascii="Corbel" w:hAnsi="Corbel"/>
-        </w:rPr>
-        <w:t>PubMed</w:t>
-      </w:r>
-      <w:proofErr w:type="spellEnd"/>
-      <w:r>
-        <w:rPr>
-          <w:rFonts w:ascii="Corbel" w:hAnsi="Corbel"/>
-        </w:rPr>
-        <w:t xml:space="preserve">, CINAHL Complete, Web of Science. </w:t>
+        <w:t xml:space="preserve"> Lissa, PsycInfo, Scopus, PubMed, CINAHL Complete, Web of Science. </w:t>
       </w:r>
     </w:p>
     <w:p>
@@ -4810,21 +4262,7 @@
         <w:rPr>
           <w:rFonts w:ascii="Corbel" w:hAnsi="Corbel"/>
         </w:rPr>
-        <w:t xml:space="preserve"> (CAIRN, </w:t>
-      </w:r>
-      <w:proofErr w:type="spellStart"/>
-      <w:r>
-        <w:rPr>
-          <w:rFonts w:ascii="Corbel" w:hAnsi="Corbel"/>
-        </w:rPr>
-        <w:t>ScienceDirect</w:t>
-      </w:r>
-      <w:proofErr w:type="spellEnd"/>
-      <w:r>
-        <w:rPr>
-          <w:rFonts w:ascii="Corbel" w:hAnsi="Corbel"/>
-        </w:rPr>
-        <w:t>, etc.) peuvent aussi être interrogés, mais les possibilités de recherche sont moindres (couverture, fonctionnalités, etc.).</w:t>
+        <w:t xml:space="preserve"> (CAIRN, ScienceDirect, etc.) peuvent aussi être interrogés, mais les possibilités de recherche sont moindres (couverture, fonctionnalités, etc.).</w:t>
       </w:r>
     </w:p>
     <w:p>
@@ -4837,24 +4275,24 @@
         </w:numPr>
         <w:jc w:val="left"/>
         <w:rPr>
-          <w:rStyle w:val="Emphaseple"/>
-        </w:rPr>
-      </w:pPr>
-      <w:r>
-        <w:rPr>
-          <w:rStyle w:val="Emphaseple"/>
+          <w:rStyle w:val="Accentuationlgre"/>
+        </w:rPr>
+      </w:pPr>
+      <w:r>
+        <w:rPr>
+          <w:rStyle w:val="Accentuationlgre"/>
         </w:rPr>
         <w:t>Mener une recherche dans une base de données bibliographique est prioritaire pour la recherche documentaire d</w:t>
       </w:r>
       <w:r>
         <w:rPr>
-          <w:rStyle w:val="Emphaseple"/>
+          <w:rStyle w:val="Accentuationlgre"/>
         </w:rPr>
         <w:t>ans l</w:t>
       </w:r>
       <w:r>
         <w:rPr>
-          <w:rStyle w:val="Emphaseple"/>
+          <w:rStyle w:val="Accentuationlgre"/>
         </w:rPr>
         <w:t>es disciplines de santé.</w:t>
       </w:r>
@@ -5829,7 +5267,7 @@
           </mc:Choice>
           <mc:Fallback>
             <w:pict>
-              <v:group w14:anchorId="48018188" id="Book2" o:spid="_x0000_s1026" alt="{&quot;Key&quot;:&quot;POWER_USER_SHAPE_ICON&quot;,&quot;Value&quot;:&quot;POWER_USER_SHAPE_ICON_STYLE_1&quot;}" style="position:absolute;margin-left:37.1pt;margin-top:17.8pt;width:28.35pt;height:27.75pt;z-index:251661312;mso-position-horizontal-relative:left-margin-area;mso-width-relative:margin;mso-height-relative:margin" coordsize="462,480" o:gfxdata="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">
+              <v:group w14:anchorId="094DBB23" id="Book2" o:spid="_x0000_s1026" alt="{&quot;Key&quot;:&quot;POWER_USER_SHAPE_ICON&quot;,&quot;Value&quot;:&quot;POWER_USER_SHAPE_ICON_STYLE_1&quot;}" style="position:absolute;margin-left:37.1pt;margin-top:17.8pt;width:28.35pt;height:27.75pt;z-index:251661312;mso-position-horizontal-relative:left-margin-area;mso-width-relative:margin;mso-height-relative:margin" coordsize="462,480" o:gfxdata="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">
                 <v:rect id="_x0000_s1027" style="position:absolute;width:462;height:480;visibility:visible;mso-wrap-style:square;v-text-anchor:top" o:gfxdata="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" filled="f" fillcolor="#050000" stroked="f">
                   <o:lock v:ext="edit" aspectratio="t" text="t"/>
                 </v:rect>
@@ -5921,49 +5359,7 @@
         <w:rPr>
           <w:rFonts w:ascii="Corbel" w:hAnsi="Corbel"/>
         </w:rPr>
-        <w:t xml:space="preserve"> </w:t>
-      </w:r>
-      <w:proofErr w:type="spellStart"/>
-      <w:r>
-        <w:rPr>
-          <w:rFonts w:ascii="Corbel" w:hAnsi="Corbel"/>
-        </w:rPr>
-        <w:t>PsycInfo</w:t>
-      </w:r>
-      <w:proofErr w:type="spellEnd"/>
-      <w:r>
-        <w:rPr>
-          <w:rFonts w:ascii="Corbel" w:hAnsi="Corbel"/>
-        </w:rPr>
-        <w:t xml:space="preserve">, </w:t>
-      </w:r>
-      <w:proofErr w:type="spellStart"/>
-      <w:r>
-        <w:rPr>
-          <w:rFonts w:ascii="Corbel" w:hAnsi="Corbel"/>
-        </w:rPr>
-        <w:t>Scopus</w:t>
-      </w:r>
-      <w:proofErr w:type="spellEnd"/>
-      <w:r>
-        <w:rPr>
-          <w:rFonts w:ascii="Corbel" w:hAnsi="Corbel"/>
-        </w:rPr>
-        <w:t xml:space="preserve">, </w:t>
-      </w:r>
-      <w:proofErr w:type="spellStart"/>
-      <w:r>
-        <w:rPr>
-          <w:rFonts w:ascii="Corbel" w:hAnsi="Corbel"/>
-        </w:rPr>
-        <w:t>PubMed</w:t>
-      </w:r>
-      <w:proofErr w:type="spellEnd"/>
-      <w:r>
-        <w:rPr>
-          <w:rFonts w:ascii="Corbel" w:hAnsi="Corbel"/>
-        </w:rPr>
-        <w:t xml:space="preserve">, CINAHL Complete. </w:t>
+        <w:t xml:space="preserve"> PsycInfo, Scopus, PubMed, CINAHL Complete. </w:t>
       </w:r>
     </w:p>
     <w:p>
@@ -6008,21 +5404,7 @@
         <w:rPr>
           <w:rFonts w:ascii="Corbel" w:hAnsi="Corbel"/>
         </w:rPr>
-        <w:t xml:space="preserve"> (CAIRN, </w:t>
-      </w:r>
-      <w:proofErr w:type="spellStart"/>
-      <w:r>
-        <w:rPr>
-          <w:rFonts w:ascii="Corbel" w:hAnsi="Corbel"/>
-        </w:rPr>
-        <w:t>ScienceDirect</w:t>
-      </w:r>
-      <w:proofErr w:type="spellEnd"/>
-      <w:r>
-        <w:rPr>
-          <w:rFonts w:ascii="Corbel" w:hAnsi="Corbel"/>
-        </w:rPr>
-        <w:t>, etc.) peuvent aussi être interrogés, mais les possibilités de recherche sont moindres (couverture, fonctionnalités, etc.).</w:t>
+        <w:t xml:space="preserve"> (CAIRN, ScienceDirect, etc.) peuvent aussi être interrogés, mais les possibilités de recherche sont moindres (couverture, fonctionnalités, etc.).</w:t>
       </w:r>
     </w:p>
     <w:p>
@@ -6045,21 +5427,12 @@
         <w:t xml:space="preserve">3/ </w:t>
       </w:r>
       <w:hyperlink r:id="rId18" w:history="1">
-        <w:proofErr w:type="spellStart"/>
         <w:r>
           <w:rPr>
             <w:rStyle w:val="Lienhypertexte"/>
             <w:rFonts w:ascii="Corbel" w:hAnsi="Corbel"/>
           </w:rPr>
-          <w:t>Babord</w:t>
-        </w:r>
-        <w:proofErr w:type="spellEnd"/>
-        <w:r>
-          <w:rPr>
-            <w:rStyle w:val="Lienhypertexte"/>
-            <w:rFonts w:ascii="Corbel" w:hAnsi="Corbel"/>
-          </w:rPr>
-          <w:t>+</w:t>
+          <w:t>Babord+</w:t>
         </w:r>
       </w:hyperlink>
       <w:r>
@@ -6444,7 +5817,7 @@
           </mc:Choice>
           <mc:Fallback>
             <w:pict>
-              <v:group w14:anchorId="3B723421" id="Book4" o:spid="_x0000_s1026" alt="{&quot;Key&quot;:&quot;POWER_USER_SHAPE_ICON&quot;,&quot;Value&quot;:&quot;POWER_USER_SHAPE_ICON_STYLE_1&quot;}" style="position:absolute;margin-left:-33.8pt;margin-top:6.85pt;width:28.3pt;height:25.5pt;z-index:251663360;mso-width-relative:margin;mso-height-relative:margin" coordsize="12842,14700" o:gfxdata="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">
+              <v:group w14:anchorId="3087F296" id="Book4" o:spid="_x0000_s1026" alt="{&quot;Key&quot;:&quot;POWER_USER_SHAPE_ICON&quot;,&quot;Value&quot;:&quot;POWER_USER_SHAPE_ICON_STYLE_1&quot;}" style="position:absolute;margin-left:-33.8pt;margin-top:6.85pt;width:28.3pt;height:25.5pt;z-index:251663360;mso-width-relative:margin;mso-height-relative:margin" coordsize="12842,14700" o:gfxdata="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">
                 <v:shape id="Freeform 138" o:spid="_x0000_s1027" style="position:absolute;width:12842;height:14700;visibility:visible;mso-wrap-style:square;v-text-anchor:top" coordsize="175,200" o:gfxdata="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" path="m162,25r,163l31,188v-11,,-19,-9,-19,-19c12,158,20,150,31,150r119,l150,,25,c11,,,11,,25l,175v,14,11,25,25,25l175,200r,-175l162,25xe" filled="f" stroked="f" strokeweight="0">
                   <v:path arrowok="t" o:connecttype="custom" o:connectlocs="1188884,183753;1188884,1381824;227502,1381824;88065,1242171;227502,1102519;1100818,1102519;1100818,0;183470,0;0,183753;0,1286272;183470,1470025;1284288,1470025;1284288,183753;1188884,183753" o:connectangles="0,0,0,0,0,0,0,0,0,0,0,0,0,0"/>
                 </v:shape>
@@ -6481,21 +5854,12 @@
         <w:t xml:space="preserve"> </w:t>
       </w:r>
       <w:hyperlink r:id="rId19" w:history="1">
-        <w:proofErr w:type="spellStart"/>
         <w:r>
           <w:rPr>
             <w:rStyle w:val="Lienhypertexte"/>
             <w:rFonts w:ascii="Corbel" w:hAnsi="Corbel"/>
           </w:rPr>
-          <w:t>Babord</w:t>
-        </w:r>
-        <w:proofErr w:type="spellEnd"/>
-        <w:r>
-          <w:rPr>
-            <w:rStyle w:val="Lienhypertexte"/>
-            <w:rFonts w:ascii="Corbel" w:hAnsi="Corbel"/>
-          </w:rPr>
-          <w:t>+</w:t>
+          <w:t>Babord+</w:t>
         </w:r>
       </w:hyperlink>
       <w:r>
@@ -7018,7 +6382,7 @@
           </mc:Choice>
           <mc:Fallback>
             <w:pict>
-              <v:group w14:anchorId="55CDE7B4" id="University" o:spid="_x0000_s1026" alt="{&quot;Key&quot;:&quot;POWER_USER_SHAPE_ICON&quot;,&quot;Value&quot;:&quot;POWER_USER_SHAPE_ICON_STYLE_1&quot;}" style="position:absolute;margin-left:37.1pt;margin-top:33.45pt;width:28.3pt;height:27pt;z-index:251665408;mso-position-horizontal-relative:left-margin-area;mso-width-relative:margin;mso-height-relative:margin" coordsize="470,304" o:gfxdata="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">
+              <v:group w14:anchorId="48CCF8BE" id="University" o:spid="_x0000_s1026" alt="{&quot;Key&quot;:&quot;POWER_USER_SHAPE_ICON&quot;,&quot;Value&quot;:&quot;POWER_USER_SHAPE_ICON_STYLE_1&quot;}" style="position:absolute;margin-left:37.1pt;margin-top:33.45pt;width:28.3pt;height:27pt;z-index:251665408;mso-position-horizontal-relative:left-margin-area;mso-width-relative:margin;mso-height-relative:margin" coordsize="470,304" o:gfxdata="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">
                 <v:shape id="_x0000_s1027" style="position:absolute;left:76;top:126;width:319;height:130;visibility:visible;mso-wrap-style:square;v-text-anchor:top" coordsize="850,346" o:gfxdata="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" path="m850,173l425,346,,173,425,,850,173xe" fillcolor="#5b9bd5 [3204]" stroked="f" strokeweight="0">
                   <v:path arrowok="t" o:connecttype="custom" o:connectlocs="319,65;160,130;0,65;160,0;319,65" o:connectangles="0,0,0,0,0"/>
                 </v:shape>
@@ -7095,7 +6459,6 @@
         <w:t xml:space="preserve"> </w:t>
       </w:r>
       <w:hyperlink r:id="rId21" w:history="1">
-        <w:proofErr w:type="spellStart"/>
         <w:r>
           <w:rPr>
             <w:rStyle w:val="Lienhypertexte"/>
@@ -7103,7 +6466,6 @@
           </w:rPr>
           <w:t>Sudoc</w:t>
         </w:r>
-        <w:proofErr w:type="spellEnd"/>
       </w:hyperlink>
       <w:r>
         <w:rPr>
@@ -7168,7 +6530,6 @@
         <w:t xml:space="preserve"> </w:t>
       </w:r>
       <w:hyperlink r:id="rId22" w:history="1">
-        <w:proofErr w:type="spellStart"/>
         <w:r>
           <w:rPr>
             <w:rStyle w:val="Lienhypertexte"/>
@@ -7176,7 +6537,6 @@
           </w:rPr>
           <w:t>Sudoc</w:t>
         </w:r>
-        <w:proofErr w:type="spellEnd"/>
       </w:hyperlink>
       <w:r>
         <w:rPr>
@@ -7688,7 +7048,7 @@
           </mc:Choice>
           <mc:Fallback>
             <w:pict>
-              <v:group w14:anchorId="01965D80" id="Document" o:spid="_x0000_s1026" alt="{&quot;Key&quot;:&quot;POWER_USER_SHAPE_ICON&quot;,&quot;Value&quot;:&quot;POWER_USER_SHAPE_ICON_STYLE_1&quot;}" style="position:absolute;margin-left:37.1pt;margin-top:28.2pt;width:28.35pt;height:29.25pt;z-index:251667456;mso-position-horizontal-relative:left-margin-area;mso-width-relative:margin;mso-height-relative:margin" coordsize="2132,2668" o:gfxdata="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">
+              <v:group w14:anchorId="6BA6CB7D" id="Document" o:spid="_x0000_s1026" alt="{&quot;Key&quot;:&quot;POWER_USER_SHAPE_ICON&quot;,&quot;Value&quot;:&quot;POWER_USER_SHAPE_ICON_STYLE_1&quot;}" style="position:absolute;margin-left:37.1pt;margin-top:28.2pt;width:28.35pt;height:29.25pt;z-index:251667456;mso-position-horizontal-relative:left-margin-area;mso-width-relative:margin;mso-height-relative:margin" coordsize="2132,2668" o:gfxdata="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">
                 <v:shape id="Freeform 19" o:spid="_x0000_s1027" style="position:absolute;top:15;width:2116;height:2653;visibility:visible;mso-wrap-style:square;v-text-anchor:top" coordsize="533,667" o:gfxdata="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" path="m433,283r-333,l100,250r333,l433,283xm433,367r-333,l100,333r333,l433,367xm433,450r-333,l100,417r333,l433,450xm433,533r-333,l100,500r333,l433,533xm100,167r160,l260,200r-160,l100,167xm316,139l316,,50,c22,,,22,,50l,617v,27,22,50,50,50l483,667v28,,50,-23,50,-50l533,217r-139,c351,217,316,182,316,139xe" filled="f" stroked="f">
                   <v:path arrowok="t" o:connecttype="custom" o:connectlocs="1719,1126;397,1126;397,994;1719,994;1719,1126;1719,1460;397,1460;397,1325;1719,1325;1719,1460;1719,1790;397,1790;397,1659;1719,1659;1719,1790;1719,2120;397,2120;397,1989;1719,1989;1719,2120;397,664;1032,664;1032,796;397,796;397,664;1255,553;1255,0;198,0;0,199;0,2454;198,2653;1918,2653;2116,2454;2116,863;1564,863;1255,553" o:connectangles="0,0,0,0,0,0,0,0,0,0,0,0,0,0,0,0,0,0,0,0,0,0,0,0,0,0,0,0,0,0,0,0,0,0,0,0"/>
                   <o:lock v:ext="edit" verticies="t"/>
@@ -7736,16 +7096,8 @@
         <w:rPr>
           <w:rStyle w:val="lev"/>
         </w:rPr>
-        <w:t xml:space="preserve">Google </w:t>
-      </w:r>
-      <w:proofErr w:type="spellStart"/>
-      <w:r>
-        <w:rPr>
-          <w:rStyle w:val="lev"/>
-        </w:rPr>
-        <w:t>Scholar</w:t>
-      </w:r>
-      <w:proofErr w:type="spellEnd"/>
+        <w:t>Google Scholar</w:t>
+      </w:r>
       <w:r>
         <w:rPr>
           <w:rFonts w:ascii="Corbel" w:hAnsi="Corbel"/>
@@ -7758,39 +7110,7 @@
             <w:rStyle w:val="Lienhypertexte"/>
             <w:rFonts w:ascii="Corbel" w:hAnsi="Corbel"/>
           </w:rPr>
-          <w:t xml:space="preserve">Bielefeld </w:t>
-        </w:r>
-        <w:proofErr w:type="spellStart"/>
-        <w:r>
-          <w:rPr>
-            <w:rStyle w:val="Lienhypertexte"/>
-            <w:rFonts w:ascii="Corbel" w:hAnsi="Corbel"/>
-          </w:rPr>
-          <w:t>Academic</w:t>
-        </w:r>
-        <w:proofErr w:type="spellEnd"/>
-        <w:r>
-          <w:rPr>
-            <w:rStyle w:val="Lienhypertexte"/>
-            <w:rFonts w:ascii="Corbel" w:hAnsi="Corbel"/>
-          </w:rPr>
-          <w:t xml:space="preserve"> </w:t>
-        </w:r>
-        <w:proofErr w:type="spellStart"/>
-        <w:r>
-          <w:rPr>
-            <w:rStyle w:val="Lienhypertexte"/>
-            <w:rFonts w:ascii="Corbel" w:hAnsi="Corbel"/>
-          </w:rPr>
-          <w:t>Search</w:t>
-        </w:r>
-        <w:proofErr w:type="spellEnd"/>
-        <w:r>
-          <w:rPr>
-            <w:rStyle w:val="Lienhypertexte"/>
-            <w:rFonts w:ascii="Corbel" w:hAnsi="Corbel"/>
-          </w:rPr>
-          <w:t xml:space="preserve"> Engine</w:t>
+          <w:t>Bielefeld Academic Search Engine</w:t>
         </w:r>
       </w:hyperlink>
       <w:r>
@@ -7858,14 +7178,12 @@
         </w:rPr>
         <w:t xml:space="preserve"> (pour préciser un nom de domaine ou de site) et </w:t>
       </w:r>
-      <w:proofErr w:type="spellStart"/>
       <w:r>
         <w:rPr>
           <w:rStyle w:val="lev"/>
         </w:rPr>
         <w:t>filtetype</w:t>
       </w:r>
-      <w:proofErr w:type="spellEnd"/>
       <w:r>
         <w:rPr>
           <w:rStyle w:val="lev"/>
@@ -7906,21 +7224,7 @@
         <w:rPr>
           <w:rStyle w:val="Accentuation"/>
         </w:rPr>
-        <w:t xml:space="preserve">site:.gouv.fr </w:t>
-      </w:r>
-      <w:proofErr w:type="spellStart"/>
-      <w:r>
-        <w:rPr>
-          <w:rStyle w:val="Accentuation"/>
-        </w:rPr>
-        <w:t>filetype:pdf</w:t>
-      </w:r>
-      <w:proofErr w:type="spellEnd"/>
-      <w:r>
-        <w:rPr>
-          <w:rStyle w:val="Accentuation"/>
-        </w:rPr>
-        <w:t xml:space="preserve"> "risques psychosociaux"</w:t>
+        <w:t>site:.gouv.fr filetype:pdf "risques psychosociaux"</w:t>
       </w:r>
     </w:p>
     <w:p>
@@ -8518,7 +7822,6 @@
         </w:rPr>
       </w:pPr>
       <w:hyperlink r:id="rId26" w:history="1">
-        <w:proofErr w:type="spellStart"/>
         <w:r>
           <w:rPr>
             <w:rStyle w:val="Lienhypertexte"/>
@@ -8526,7 +7829,6 @@
           </w:rPr>
           <w:t>Doc’CiSMeF</w:t>
         </w:r>
-        <w:proofErr w:type="spellEnd"/>
       </w:hyperlink>
       <w:r>
         <w:rPr>
@@ -8561,51 +7863,19 @@
         </w:rPr>
       </w:pPr>
       <w:hyperlink r:id="rId27" w:history="1">
-        <w:proofErr w:type="spellStart"/>
         <w:r>
           <w:rPr>
             <w:rStyle w:val="Lienhypertexte"/>
             <w:rFonts w:ascii="Corbel" w:hAnsi="Corbel"/>
           </w:rPr>
-          <w:t>HONcode</w:t>
+          <w:t>HONcode Search</w:t>
         </w:r>
-        <w:proofErr w:type="spellEnd"/>
-        <w:r>
-          <w:rPr>
-            <w:rStyle w:val="Lienhypertexte"/>
-            <w:rFonts w:ascii="Corbel" w:hAnsi="Corbel"/>
-          </w:rPr>
-          <w:t xml:space="preserve"> </w:t>
-        </w:r>
-        <w:proofErr w:type="spellStart"/>
-        <w:r>
-          <w:rPr>
-            <w:rStyle w:val="Lienhypertexte"/>
-            <w:rFonts w:ascii="Corbel" w:hAnsi="Corbel"/>
-          </w:rPr>
-          <w:t>Search</w:t>
-        </w:r>
-        <w:proofErr w:type="spellEnd"/>
       </w:hyperlink>
       <w:r>
         <w:rPr>
           <w:rFonts w:ascii="Corbel" w:hAnsi="Corbel"/>
         </w:rPr>
-        <w:t xml:space="preserve">, produit par l’ONG </w:t>
-      </w:r>
-      <w:proofErr w:type="spellStart"/>
-      <w:r>
-        <w:rPr>
-          <w:rFonts w:ascii="Corbel" w:hAnsi="Corbel"/>
-        </w:rPr>
-        <w:t>Health</w:t>
-      </w:r>
-      <w:proofErr w:type="spellEnd"/>
-      <w:r>
-        <w:rPr>
-          <w:rFonts w:ascii="Corbel" w:hAnsi="Corbel"/>
-        </w:rPr>
-        <w:t xml:space="preserve"> On the Net, a une couverture mondiale et peut être interrogé par le biais d’</w:t>
+        <w:t>, produit par l’ONG Health On the Net, a une couverture mondiale et peut être interrogé par le biais d’</w:t>
       </w:r>
       <w:r>
         <w:rPr>
@@ -10349,14 +9619,12 @@
         </w:rPr>
         <w:t xml:space="preserve"> </w:t>
       </w:r>
-      <w:proofErr w:type="spellStart"/>
       <w:r>
         <w:rPr>
           <w:rStyle w:val="lev"/>
         </w:rPr>
         <w:t>Europresse</w:t>
       </w:r>
-      <w:proofErr w:type="spellEnd"/>
       <w:r>
         <w:rPr>
           <w:rFonts w:ascii="Corbel" w:hAnsi="Corbel"/>
@@ -10369,14 +9637,12 @@
         </w:rPr>
         <w:t xml:space="preserve">et </w:t>
       </w:r>
-      <w:proofErr w:type="spellStart"/>
       <w:r>
         <w:rPr>
           <w:rStyle w:val="lev"/>
         </w:rPr>
         <w:t>Factiva</w:t>
       </w:r>
-      <w:proofErr w:type="spellEnd"/>
       <w:r>
         <w:rPr>
           <w:rFonts w:ascii="Corbel" w:hAnsi="Corbel"/>
@@ -10423,7 +9689,7 @@
           <w:szCs w:val="24"/>
         </w:rPr>
       </w:pPr>
-      <w:bookmarkStart w:id="8" w:name="_Toc112927493"/>
+      <w:bookmarkStart w:id="9" w:name="_Toc112927493"/>
       <w:r>
         <w:br w:type="page"/>
       </w:r>
@@ -10442,7 +9708,7 @@
         <w:lastRenderedPageBreak/>
         <w:t>Couverture : domaines ou disciplines</w:t>
       </w:r>
-      <w:bookmarkEnd w:id="8"/>
+      <w:bookmarkEnd w:id="9"/>
     </w:p>
     <w:p>
       <w:r>
@@ -10482,7 +9748,6 @@
                 <w:lang w:val="en-GB"/>
               </w:rPr>
             </w:pPr>
-            <w:proofErr w:type="spellStart"/>
             <w:r>
               <w:rPr>
                 <w:lang w:val="en-GB"/>
@@ -10495,7 +9760,6 @@
               </w:rPr>
               <w:t>s</w:t>
             </w:r>
-            <w:proofErr w:type="spellEnd"/>
           </w:p>
         </w:tc>
         <w:tc>
@@ -10516,16 +9780,8 @@
               <w:rPr>
                 <w:lang w:val="en-GB"/>
               </w:rPr>
-              <w:t xml:space="preserve">Bases de </w:t>
+              <w:t>Bases de données</w:t>
             </w:r>
-            <w:proofErr w:type="spellStart"/>
-            <w:r>
-              <w:rPr>
-                <w:lang w:val="en-GB"/>
-              </w:rPr>
-              <w:t>données</w:t>
-            </w:r>
-            <w:proofErr w:type="spellEnd"/>
           </w:p>
         </w:tc>
       </w:tr>
@@ -10575,13 +9831,8 @@
               <w:t xml:space="preserve">articles </w:t>
             </w:r>
             <w:r>
-              <w:t xml:space="preserve">en français), </w:t>
+              <w:t>en français), PubMed</w:t>
             </w:r>
-            <w:proofErr w:type="spellStart"/>
-            <w:r>
-              <w:t>PubMed</w:t>
-            </w:r>
-            <w:proofErr w:type="spellEnd"/>
           </w:p>
         </w:tc>
       </w:tr>
@@ -10718,7 +9969,6 @@
                 <w:szCs w:val="8"/>
               </w:rPr>
             </w:pPr>
-            <w:proofErr w:type="spellStart"/>
             <w:r>
               <w:t>Psyc</w:t>
             </w:r>
@@ -10728,11 +9978,9 @@
             <w:r>
               <w:t>nfo</w:t>
             </w:r>
-            <w:proofErr w:type="spellEnd"/>
             <w:r>
               <w:t xml:space="preserve"> et bases complémentaires via l’interface EBSCO : </w:t>
             </w:r>
-            <w:proofErr w:type="spellStart"/>
             <w:r>
               <w:t>Psyc</w:t>
             </w:r>
@@ -10740,38 +9988,13 @@
               <w:t>A</w:t>
             </w:r>
             <w:r>
-              <w:t>rticles</w:t>
-            </w:r>
-            <w:proofErr w:type="spellEnd"/>
-            <w:r>
-              <w:t xml:space="preserve">, </w:t>
-            </w:r>
-            <w:proofErr w:type="spellStart"/>
-            <w:r>
-              <w:t>Psychological</w:t>
-            </w:r>
-            <w:proofErr w:type="spellEnd"/>
-            <w:r>
-              <w:t xml:space="preserve"> and </w:t>
-            </w:r>
-            <w:proofErr w:type="spellStart"/>
-            <w:r>
-              <w:t>B</w:t>
+              <w:t>rticles, Psychological and B</w:t>
             </w:r>
             <w:r>
-              <w:t>ehavioral</w:t>
+              <w:t xml:space="preserve">ehavioral science collection, </w:t>
             </w:r>
-            <w:proofErr w:type="spellEnd"/>
             <w:r>
-              <w:t xml:space="preserve"> science collection, </w:t>
-            </w:r>
-            <w:proofErr w:type="spellStart"/>
-            <w:r>
-              <w:t>Socindex</w:t>
-            </w:r>
-            <w:proofErr w:type="spellEnd"/>
-            <w:r>
-              <w:t xml:space="preserve"> </w:t>
+              <w:t xml:space="preserve">Socindex </w:t>
             </w:r>
           </w:p>
         </w:tc>
@@ -10815,13 +10038,8 @@
                 <w:szCs w:val="8"/>
               </w:rPr>
             </w:pPr>
-            <w:proofErr w:type="spellStart"/>
             <w:r>
-              <w:t>Econlit</w:t>
-            </w:r>
-            <w:proofErr w:type="spellEnd"/>
-            <w:r>
-              <w:t>, Business Source Premier, Vente et Gestion (en français)</w:t>
+              <w:t>Econlit, Business Source Premier, Vente et Gestion (en français)</w:t>
             </w:r>
           </w:p>
         </w:tc>
@@ -10865,13 +10083,8 @@
                 <w:szCs w:val="8"/>
               </w:rPr>
             </w:pPr>
-            <w:proofErr w:type="spellStart"/>
             <w:r>
-              <w:t>Scopus</w:t>
-            </w:r>
-            <w:proofErr w:type="spellEnd"/>
-            <w:r>
-              <w:t>, Web of Science</w:t>
+              <w:t>Scopus, Web of Science</w:t>
             </w:r>
             <w:r>
               <w:t>, Science Direct (partiellement en français)</w:t>
@@ -10897,19 +10110,11 @@
           <w:rFonts w:ascii="Corbel" w:hAnsi="Corbel"/>
         </w:rPr>
       </w:pPr>
-      <w:proofErr w:type="gramStart"/>
-      <w:r>
-        <w:rPr>
-          <w:rFonts w:ascii="Corbel" w:hAnsi="Corbel"/>
-        </w:rPr>
-        <w:t>achetées</w:t>
-      </w:r>
-      <w:proofErr w:type="gramEnd"/>
-      <w:r>
-        <w:rPr>
-          <w:rFonts w:ascii="Corbel" w:hAnsi="Corbel"/>
-        </w:rPr>
-        <w:t xml:space="preserve"> par l’Université de Bordeaux (signalées par un cadenas bleu ou rouge),</w:t>
+      <w:r>
+        <w:rPr>
+          <w:rFonts w:ascii="Corbel" w:hAnsi="Corbel"/>
+        </w:rPr>
+        <w:t>achetées par l’Université de Bordeaux (signalées par un cadenas bleu ou rouge),</w:t>
       </w:r>
     </w:p>
     <w:p>
@@ -10923,19 +10128,11 @@
           <w:rFonts w:ascii="Corbel" w:hAnsi="Corbel"/>
         </w:rPr>
       </w:pPr>
-      <w:proofErr w:type="gramStart"/>
-      <w:r>
-        <w:rPr>
-          <w:rFonts w:ascii="Corbel" w:hAnsi="Corbel"/>
-        </w:rPr>
-        <w:t>en</w:t>
-      </w:r>
-      <w:proofErr w:type="gramEnd"/>
-      <w:r>
-        <w:rPr>
-          <w:rFonts w:ascii="Corbel" w:hAnsi="Corbel"/>
-        </w:rPr>
-        <w:t xml:space="preserve"> accès libre, sélectionnées par les bibliothécaires (signalées par un cadenas vert). </w:t>
+      <w:r>
+        <w:rPr>
+          <w:rFonts w:ascii="Corbel" w:hAnsi="Corbel"/>
+        </w:rPr>
+        <w:t xml:space="preserve">en accès libre, sélectionnées par les bibliothécaires (signalées par un cadenas vert). </w:t>
       </w:r>
     </w:p>
     <w:p>
@@ -10991,8 +10188,8 @@
           <w:lang w:val="fr-FR"/>
         </w:rPr>
       </w:pPr>
-      <w:bookmarkStart w:id="9" w:name="_Toc112927494"/>
-      <w:bookmarkStart w:id="10" w:name="_Toc112933901"/>
+      <w:bookmarkStart w:id="10" w:name="_Toc112927494"/>
+      <w:bookmarkStart w:id="11" w:name="_Toc112933901"/>
       <w:r>
         <w:rPr>
           <w:lang w:val="fr-FR"/>
@@ -11000,8 +10197,8 @@
         <w:lastRenderedPageBreak/>
         <w:t>Recommandations pour optimiser vos recherches</w:t>
       </w:r>
-      <w:bookmarkEnd w:id="9"/>
       <w:bookmarkEnd w:id="10"/>
+      <w:bookmarkEnd w:id="11"/>
     </w:p>
     <w:p>
       <w:r>
@@ -11275,21 +10472,7 @@
         <w:rPr>
           <w:rFonts w:ascii="Corbel" w:hAnsi="Corbel"/>
         </w:rPr>
-        <w:t xml:space="preserve">Les bases de données comme </w:t>
-      </w:r>
-      <w:proofErr w:type="spellStart"/>
-      <w:r>
-        <w:rPr>
-          <w:rFonts w:ascii="Corbel" w:hAnsi="Corbel"/>
-        </w:rPr>
-        <w:t>PubMed</w:t>
-      </w:r>
-      <w:proofErr w:type="spellEnd"/>
-      <w:r>
-        <w:rPr>
-          <w:rFonts w:ascii="Corbel" w:hAnsi="Corbel"/>
-        </w:rPr>
-        <w:t xml:space="preserve"> disposent de nombreux </w:t>
+        <w:t xml:space="preserve">Les bases de données comme PubMed disposent de nombreux </w:t>
       </w:r>
       <w:r>
         <w:rPr>
@@ -11301,21 +10484,7 @@
         <w:rPr>
           <w:rFonts w:ascii="Corbel" w:hAnsi="Corbel"/>
         </w:rPr>
-        <w:t xml:space="preserve"> pour analyser et affiner les résultats de vos recherches. Utiliser le filtre sur l’âge de </w:t>
-      </w:r>
-      <w:proofErr w:type="spellStart"/>
-      <w:r>
-        <w:rPr>
-          <w:rFonts w:ascii="Corbel" w:hAnsi="Corbel"/>
-        </w:rPr>
-        <w:t>PubMed</w:t>
-      </w:r>
-      <w:proofErr w:type="spellEnd"/>
-      <w:r>
-        <w:rPr>
-          <w:rFonts w:ascii="Corbel" w:hAnsi="Corbel"/>
-        </w:rPr>
-        <w:t xml:space="preserve"> peut par exemple vous éviter de devoir intégrer ce critère dans vos mots</w:t>
+        <w:t xml:space="preserve"> pour analyser et affiner les résultats de vos recherches. Utiliser le filtre sur l’âge de PubMed peut par exemple vous éviter de devoir intégrer ce critère dans vos mots</w:t>
       </w:r>
       <w:r>
         <w:rPr>
@@ -11345,35 +10514,7 @@
         <w:rPr>
           <w:rFonts w:ascii="Corbel" w:hAnsi="Corbel"/>
         </w:rPr>
-        <w:t xml:space="preserve"> (</w:t>
-      </w:r>
-      <w:proofErr w:type="spellStart"/>
-      <w:r>
-        <w:rPr>
-          <w:rFonts w:ascii="Corbel" w:hAnsi="Corbel"/>
-        </w:rPr>
-        <w:t>child</w:t>
-      </w:r>
-      <w:proofErr w:type="spellEnd"/>
-      <w:r>
-        <w:rPr>
-          <w:rFonts w:ascii="Corbel" w:hAnsi="Corbel"/>
-        </w:rPr>
-        <w:t xml:space="preserve">* NOT </w:t>
-      </w:r>
-      <w:proofErr w:type="spellStart"/>
-      <w:r>
-        <w:rPr>
-          <w:rFonts w:ascii="Corbel" w:hAnsi="Corbel"/>
-        </w:rPr>
-        <w:t>adult</w:t>
-      </w:r>
-      <w:proofErr w:type="spellEnd"/>
-      <w:r>
-        <w:rPr>
-          <w:rFonts w:ascii="Corbel" w:hAnsi="Corbel"/>
-        </w:rPr>
-        <w:t>* par exemple)</w:t>
+        <w:t xml:space="preserve"> (child* NOT adult* par exemple)</w:t>
       </w:r>
       <w:r>
         <w:rPr>
@@ -11526,31 +10667,19 @@
         <w:rPr>
           <w:rFonts w:ascii="Corbel" w:hAnsi="Corbel"/>
         </w:rPr>
-        <w:t xml:space="preserve"> Revenez dans ce cas à l’étape </w:t>
-      </w:r>
-      <w:r>
-        <w:rPr>
-          <w:rFonts w:ascii="Corbel" w:hAnsi="Corbel"/>
-        </w:rPr>
-        <w:t>initiale</w:t>
-      </w:r>
-      <w:r>
-        <w:rPr>
-          <w:rFonts w:ascii="Corbel" w:hAnsi="Corbel"/>
-        </w:rPr>
-        <w:t xml:space="preserve"> pour réviser vos mots-clés, en ajoutant des synonymes, des termes plus génériques ou spécifiques, </w:t>
-      </w:r>
-      <w:r>
-        <w:rPr>
-          <w:rFonts w:ascii="Corbel" w:hAnsi="Corbel"/>
-        </w:rPr>
-        <w:t xml:space="preserve">supprimer un concept, </w:t>
-      </w:r>
-      <w:r>
-        <w:rPr>
-          <w:rFonts w:ascii="Corbel" w:hAnsi="Corbel"/>
-        </w:rPr>
-        <w:t>etc.</w:t>
+        <w:t xml:space="preserve"> </w:t>
+      </w:r>
+      <w:r>
+        <w:rPr>
+          <w:rFonts w:ascii="Corbel" w:hAnsi="Corbel"/>
+        </w:rPr>
+        <w:t>Voyez les différentes stratégies applicables dans le tableau ci-dessous</w:t>
+      </w:r>
+      <w:r>
+        <w:rPr>
+          <w:rFonts w:ascii="Corbel" w:hAnsi="Corbel"/>
+        </w:rPr>
+        <w:t>.</w:t>
       </w:r>
     </w:p>
     <w:p>
@@ -11700,10 +10829,382 @@
         <w:t>.</w:t>
       </w:r>
     </w:p>
+    <w:p>
+      <w:r>
+        <w:br w:type="page"/>
+      </w:r>
+    </w:p>
+    <w:p>
+      <w:pPr>
+        <w:pStyle w:val="Titre2"/>
+      </w:pPr>
+      <w:r>
+        <w:lastRenderedPageBreak/>
+        <w:t>Recherche documentaire et efficacité : réduire le bruit et le silence</w:t>
+      </w:r>
+    </w:p>
+    <w:tbl>
+      <w:tblPr>
+        <w:tblStyle w:val="TableauGrille4-Accentuation31"/>
+        <w:tblW w:w="0" w:type="auto"/>
+        <w:tblCellMar>
+          <w:top w:w="113" w:type="dxa"/>
+          <w:bottom w:w="113" w:type="dxa"/>
+        </w:tblCellMar>
+        <w:tblLook w:val="04A0" w:firstRow="1" w:lastRow="0" w:firstColumn="1" w:lastColumn="0" w:noHBand="0" w:noVBand="1"/>
+        <w:tblDescription w:val="Récapitulatif des différentes actions à appliquer pour lutter contre le bruit et le silence en recherche documentaire"/>
+      </w:tblPr>
+      <w:tblGrid>
+        <w:gridCol w:w="1696"/>
+        <w:gridCol w:w="3402"/>
+        <w:gridCol w:w="3962"/>
+      </w:tblGrid>
+      <w:tr>
+        <w:trPr>
+          <w:cnfStyle w:val="100000000000" w:firstRow="1" w:lastRow="0" w:firstColumn="0" w:lastColumn="0" w:oddVBand="0" w:evenVBand="0" w:oddHBand="0" w:evenHBand="0" w:firstRowFirstColumn="0" w:firstRowLastColumn="0" w:lastRowFirstColumn="0" w:lastRowLastColumn="0"/>
+        </w:trPr>
+        <w:tc>
+          <w:tcPr>
+            <w:cnfStyle w:val="001000000000" w:firstRow="0" w:lastRow="0" w:firstColumn="1" w:lastColumn="0" w:oddVBand="0" w:evenVBand="0" w:oddHBand="0" w:evenHBand="0" w:firstRowFirstColumn="0" w:firstRowLastColumn="0" w:lastRowFirstColumn="0" w:lastRowLastColumn="0"/>
+            <w:tcW w:w="1696" w:type="dxa"/>
+            <w:vAlign w:val="center"/>
+          </w:tcPr>
+          <w:p/>
+        </w:tc>
+        <w:tc>
+          <w:tcPr>
+            <w:tcW w:w="3402" w:type="dxa"/>
+            <w:vAlign w:val="center"/>
+          </w:tcPr>
+          <w:p>
+            <w:pPr>
+              <w:cnfStyle w:val="100000000000" w:firstRow="1" w:lastRow="0" w:firstColumn="0" w:lastColumn="0" w:oddVBand="0" w:evenVBand="0" w:oddHBand="0" w:evenHBand="0" w:firstRowFirstColumn="0" w:firstRowLastColumn="0" w:lastRowFirstColumn="0" w:lastRowLastColumn="0"/>
+            </w:pPr>
+            <w:r>
+              <w:t>Contre le bruit</w:t>
+            </w:r>
+          </w:p>
+        </w:tc>
+        <w:tc>
+          <w:tcPr>
+            <w:tcW w:w="3962" w:type="dxa"/>
+            <w:vAlign w:val="center"/>
+          </w:tcPr>
+          <w:p>
+            <w:pPr>
+              <w:cnfStyle w:val="100000000000" w:firstRow="1" w:lastRow="0" w:firstColumn="0" w:lastColumn="0" w:oddVBand="0" w:evenVBand="0" w:oddHBand="0" w:evenHBand="0" w:firstRowFirstColumn="0" w:firstRowLastColumn="0" w:lastRowFirstColumn="0" w:lastRowLastColumn="0"/>
+            </w:pPr>
+            <w:r>
+              <w:t>Contre le silence</w:t>
+            </w:r>
+          </w:p>
+        </w:tc>
+      </w:tr>
+      <w:tr>
+        <w:trPr>
+          <w:cnfStyle w:val="000000100000" w:firstRow="0" w:lastRow="0" w:firstColumn="0" w:lastColumn="0" w:oddVBand="0" w:evenVBand="0" w:oddHBand="1" w:evenHBand="0" w:firstRowFirstColumn="0" w:firstRowLastColumn="0" w:lastRowFirstColumn="0" w:lastRowLastColumn="0"/>
+        </w:trPr>
+        <w:tc>
+          <w:tcPr>
+            <w:cnfStyle w:val="001000000000" w:firstRow="0" w:lastRow="0" w:firstColumn="1" w:lastColumn="0" w:oddVBand="0" w:evenVBand="0" w:oddHBand="0" w:evenHBand="0" w:firstRowFirstColumn="0" w:firstRowLastColumn="0" w:lastRowFirstColumn="0" w:lastRowLastColumn="0"/>
+            <w:tcW w:w="1696" w:type="dxa"/>
+            <w:vAlign w:val="center"/>
+          </w:tcPr>
+          <w:p>
+            <w:r>
+              <w:t xml:space="preserve">Mots-clés </w:t>
+            </w:r>
+          </w:p>
+        </w:tc>
+        <w:tc>
+          <w:tcPr>
+            <w:tcW w:w="3402" w:type="dxa"/>
+          </w:tcPr>
+          <w:p>
+            <w:pPr>
+              <w:spacing w:after="120"/>
+              <w:cnfStyle w:val="000000100000" w:firstRow="0" w:lastRow="0" w:firstColumn="0" w:lastColumn="0" w:oddVBand="0" w:evenVBand="0" w:oddHBand="1" w:evenHBand="0" w:firstRowFirstColumn="0" w:firstRowLastColumn="0" w:lastRowFirstColumn="0" w:lastRowLastColumn="0"/>
+            </w:pPr>
+            <w:r>
+              <w:t xml:space="preserve">Vérifier la bonne combinaison des mots-clés avec les opérateurs booléens </w:t>
+            </w:r>
+          </w:p>
+          <w:p>
+            <w:pPr>
+              <w:spacing w:after="120"/>
+              <w:cnfStyle w:val="000000100000" w:firstRow="0" w:lastRow="0" w:firstColumn="0" w:lastColumn="0" w:oddVBand="0" w:evenVBand="0" w:oddHBand="1" w:evenHBand="0" w:firstRowFirstColumn="0" w:firstRowLastColumn="0" w:lastRowFirstColumn="0" w:lastRowLastColumn="0"/>
+              <w:rPr>
+                <w:rStyle w:val="lev"/>
+              </w:rPr>
+            </w:pPr>
+            <w:r>
+              <w:rPr>
+                <w:rStyle w:val="lev"/>
+              </w:rPr>
+              <w:t>Ajouter un concept</w:t>
+            </w:r>
+          </w:p>
+          <w:p>
+            <w:pPr>
+              <w:spacing w:after="120"/>
+              <w:cnfStyle w:val="000000100000" w:firstRow="0" w:lastRow="0" w:firstColumn="0" w:lastColumn="0" w:oddVBand="0" w:evenVBand="0" w:oddHBand="1" w:evenHBand="0" w:firstRowFirstColumn="0" w:firstRowLastColumn="0" w:lastRowFirstColumn="0" w:lastRowLastColumn="0"/>
+            </w:pPr>
+            <w:r>
+              <w:t xml:space="preserve">Utiliser des </w:t>
+            </w:r>
+            <w:r>
+              <w:t>mots-clés</w:t>
+            </w:r>
+            <w:r>
+              <w:t xml:space="preserve"> rares, discriminants et </w:t>
+            </w:r>
+            <w:r>
+              <w:rPr>
+                <w:rStyle w:val="lev"/>
+              </w:rPr>
+              <w:t>spécifiques</w:t>
+            </w:r>
+            <w:r>
+              <w:t>, le</w:t>
+            </w:r>
+            <w:r>
+              <w:t>s</w:t>
+            </w:r>
+            <w:r>
+              <w:t xml:space="preserve"> moins polysémiques possibles</w:t>
+            </w:r>
+          </w:p>
+          <w:p>
+            <w:pPr>
+              <w:spacing w:after="120"/>
+              <w:cnfStyle w:val="000000100000" w:firstRow="0" w:lastRow="0" w:firstColumn="0" w:lastColumn="0" w:oddVBand="0" w:evenVBand="0" w:oddHBand="1" w:evenHBand="0" w:firstRowFirstColumn="0" w:firstRowLastColumn="0" w:lastRowFirstColumn="0" w:lastRowLastColumn="0"/>
+            </w:pPr>
+          </w:p>
+        </w:tc>
+        <w:tc>
+          <w:tcPr>
+            <w:tcW w:w="3962" w:type="dxa"/>
+          </w:tcPr>
+          <w:p>
+            <w:pPr>
+              <w:spacing w:after="120"/>
+              <w:cnfStyle w:val="000000100000" w:firstRow="0" w:lastRow="0" w:firstColumn="0" w:lastColumn="0" w:oddVBand="0" w:evenVBand="0" w:oddHBand="1" w:evenHBand="0" w:firstRowFirstColumn="0" w:firstRowLastColumn="0" w:lastRowFirstColumn="0" w:lastRowLastColumn="0"/>
+            </w:pPr>
+            <w:r>
+              <w:t>Vérifier la bonne combinaison des mots-clés avec les opérateurs booléens</w:t>
+            </w:r>
+          </w:p>
+          <w:p>
+            <w:pPr>
+              <w:spacing w:after="120"/>
+              <w:cnfStyle w:val="000000100000" w:firstRow="0" w:lastRow="0" w:firstColumn="0" w:lastColumn="0" w:oddVBand="0" w:evenVBand="0" w:oddHBand="1" w:evenHBand="0" w:firstRowFirstColumn="0" w:firstRowLastColumn="0" w:lastRowFirstColumn="0" w:lastRowLastColumn="0"/>
+            </w:pPr>
+            <w:r>
+              <w:rPr>
+                <w:rStyle w:val="lev"/>
+              </w:rPr>
+              <w:t>Supprimer un ou plusieurs des concepts</w:t>
+            </w:r>
+            <w:r>
+              <w:t xml:space="preserve"> sur lesquels porte votre recherche</w:t>
+            </w:r>
+          </w:p>
+          <w:p>
+            <w:pPr>
+              <w:spacing w:after="120"/>
+              <w:cnfStyle w:val="000000100000" w:firstRow="0" w:lastRow="0" w:firstColumn="0" w:lastColumn="0" w:oddVBand="0" w:evenVBand="0" w:oddHBand="1" w:evenHBand="0" w:firstRowFirstColumn="0" w:firstRowLastColumn="0" w:lastRowFirstColumn="0" w:lastRowLastColumn="0"/>
+            </w:pPr>
+            <w:r>
+              <w:t>Ajout</w:t>
+            </w:r>
+            <w:r>
+              <w:t xml:space="preserve">er des </w:t>
+            </w:r>
+            <w:r>
+              <w:rPr>
+                <w:rStyle w:val="lev"/>
+              </w:rPr>
+              <w:t>synonymes</w:t>
+            </w:r>
+            <w:r>
+              <w:t xml:space="preserve"> aux mots-clés de votre recherche </w:t>
+            </w:r>
+          </w:p>
+          <w:p>
+            <w:pPr>
+              <w:spacing w:after="120"/>
+              <w:cnfStyle w:val="000000100000" w:firstRow="0" w:lastRow="0" w:firstColumn="0" w:lastColumn="0" w:oddVBand="0" w:evenVBand="0" w:oddHBand="1" w:evenHBand="0" w:firstRowFirstColumn="0" w:firstRowLastColumn="0" w:lastRowFirstColumn="0" w:lastRowLastColumn="0"/>
+            </w:pPr>
+            <w:r>
+              <w:t>Utiliser des mots-clés</w:t>
+            </w:r>
+            <w:r>
+              <w:t xml:space="preserve"> </w:t>
+            </w:r>
+            <w:r>
+              <w:t xml:space="preserve">plus </w:t>
+            </w:r>
+            <w:r>
+              <w:t xml:space="preserve">génériques </w:t>
+            </w:r>
+          </w:p>
+        </w:tc>
+      </w:tr>
+      <w:tr>
+        <w:tc>
+          <w:tcPr>
+            <w:cnfStyle w:val="001000000000" w:firstRow="0" w:lastRow="0" w:firstColumn="1" w:lastColumn="0" w:oddVBand="0" w:evenVBand="0" w:oddHBand="0" w:evenHBand="0" w:firstRowFirstColumn="0" w:firstRowLastColumn="0" w:lastRowFirstColumn="0" w:lastRowLastColumn="0"/>
+            <w:tcW w:w="1696" w:type="dxa"/>
+            <w:vAlign w:val="center"/>
+          </w:tcPr>
+          <w:p>
+            <w:r>
+              <w:t>Choix de l’outil de recherche</w:t>
+            </w:r>
+          </w:p>
+        </w:tc>
+        <w:tc>
+          <w:tcPr>
+            <w:tcW w:w="3402" w:type="dxa"/>
+          </w:tcPr>
+          <w:p>
+            <w:pPr>
+              <w:spacing w:after="120"/>
+              <w:cnfStyle w:val="000000000000" w:firstRow="0" w:lastRow="0" w:firstColumn="0" w:lastColumn="0" w:oddVBand="0" w:evenVBand="0" w:oddHBand="0" w:evenHBand="0" w:firstRowFirstColumn="0" w:firstRowLastColumn="0" w:lastRowFirstColumn="0" w:lastRowLastColumn="0"/>
+            </w:pPr>
+            <w:r>
+              <w:t xml:space="preserve">Choisir un outil de recherche à la </w:t>
+            </w:r>
+            <w:r>
+              <w:rPr>
+                <w:rStyle w:val="lev"/>
+              </w:rPr>
+              <w:t>couverture disciplinaire plus restreinte</w:t>
+            </w:r>
+            <w:r>
+              <w:t xml:space="preserve"> </w:t>
+            </w:r>
+          </w:p>
+          <w:p>
+            <w:pPr>
+              <w:spacing w:after="120"/>
+              <w:cnfStyle w:val="000000000000" w:firstRow="0" w:lastRow="0" w:firstColumn="0" w:lastColumn="0" w:oddVBand="0" w:evenVBand="0" w:oddHBand="0" w:evenHBand="0" w:firstRowFirstColumn="0" w:firstRowLastColumn="0" w:lastRowFirstColumn="0" w:lastRowLastColumn="0"/>
+            </w:pPr>
+            <w:r>
+              <w:t>Choisir un outil de recherche à la couverture adaptée à votre sujet</w:t>
+            </w:r>
+          </w:p>
+        </w:tc>
+        <w:tc>
+          <w:tcPr>
+            <w:tcW w:w="3962" w:type="dxa"/>
+          </w:tcPr>
+          <w:p>
+            <w:pPr>
+              <w:spacing w:after="120"/>
+              <w:cnfStyle w:val="000000000000" w:firstRow="0" w:lastRow="0" w:firstColumn="0" w:lastColumn="0" w:oddVBand="0" w:evenVBand="0" w:oddHBand="0" w:evenHBand="0" w:firstRowFirstColumn="0" w:firstRowLastColumn="0" w:lastRowFirstColumn="0" w:lastRowLastColumn="0"/>
+            </w:pPr>
+            <w:r>
+              <w:t xml:space="preserve">Choisir un outil de recherche à la </w:t>
+            </w:r>
+            <w:r>
+              <w:rPr>
+                <w:rStyle w:val="lev"/>
+              </w:rPr>
+              <w:t>couverture disciplinaire plus large</w:t>
+            </w:r>
+          </w:p>
+          <w:p>
+            <w:pPr>
+              <w:spacing w:after="120"/>
+              <w:cnfStyle w:val="000000000000" w:firstRow="0" w:lastRow="0" w:firstColumn="0" w:lastColumn="0" w:oddVBand="0" w:evenVBand="0" w:oddHBand="0" w:evenHBand="0" w:firstRowFirstColumn="0" w:firstRowLastColumn="0" w:lastRowFirstColumn="0" w:lastRowLastColumn="0"/>
+            </w:pPr>
+            <w:r>
+              <w:t>Choisir un outil de recherche à la couverture adaptée à votre sujet</w:t>
+            </w:r>
+          </w:p>
+        </w:tc>
+      </w:tr>
+      <w:tr>
+        <w:trPr>
+          <w:cnfStyle w:val="000000100000" w:firstRow="0" w:lastRow="0" w:firstColumn="0" w:lastColumn="0" w:oddVBand="0" w:evenVBand="0" w:oddHBand="1" w:evenHBand="0" w:firstRowFirstColumn="0" w:firstRowLastColumn="0" w:lastRowFirstColumn="0" w:lastRowLastColumn="0"/>
+        </w:trPr>
+        <w:tc>
+          <w:tcPr>
+            <w:cnfStyle w:val="001000000000" w:firstRow="0" w:lastRow="0" w:firstColumn="1" w:lastColumn="0" w:oddVBand="0" w:evenVBand="0" w:oddHBand="0" w:evenHBand="0" w:firstRowFirstColumn="0" w:firstRowLastColumn="0" w:lastRowFirstColumn="0" w:lastRowLastColumn="0"/>
+            <w:tcW w:w="1696" w:type="dxa"/>
+            <w:vAlign w:val="center"/>
+          </w:tcPr>
+          <w:p>
+            <w:r>
+              <w:t>Utilisation de l’outil de recherche</w:t>
+            </w:r>
+          </w:p>
+        </w:tc>
+        <w:tc>
+          <w:tcPr>
+            <w:tcW w:w="3402" w:type="dxa"/>
+          </w:tcPr>
+          <w:p>
+            <w:pPr>
+              <w:spacing w:after="120"/>
+              <w:cnfStyle w:val="000000100000" w:firstRow="0" w:lastRow="0" w:firstColumn="0" w:lastColumn="0" w:oddVBand="0" w:evenVBand="0" w:oddHBand="1" w:evenHBand="0" w:firstRowFirstColumn="0" w:firstRowLastColumn="0" w:lastRowFirstColumn="0" w:lastRowLastColumn="0"/>
+            </w:pPr>
+            <w:r>
+              <w:t>Vérifier le respect de la syntaxe et de la langue d’interrogation</w:t>
+            </w:r>
+          </w:p>
+          <w:p>
+            <w:pPr>
+              <w:spacing w:after="120"/>
+              <w:cnfStyle w:val="000000100000" w:firstRow="0" w:lastRow="0" w:firstColumn="0" w:lastColumn="0" w:oddVBand="0" w:evenVBand="0" w:oddHBand="1" w:evenHBand="0" w:firstRowFirstColumn="0" w:firstRowLastColumn="0" w:lastRowFirstColumn="0" w:lastRowLastColumn="0"/>
+            </w:pPr>
+            <w:r>
+              <w:rPr>
+                <w:rStyle w:val="lev"/>
+              </w:rPr>
+              <w:t>Préciser</w:t>
+            </w:r>
+            <w:r>
+              <w:t xml:space="preserve"> les critères d’interrogation</w:t>
+            </w:r>
+          </w:p>
+        </w:tc>
+        <w:tc>
+          <w:tcPr>
+            <w:tcW w:w="3962" w:type="dxa"/>
+          </w:tcPr>
+          <w:p>
+            <w:pPr>
+              <w:spacing w:after="120"/>
+              <w:cnfStyle w:val="000000100000" w:firstRow="0" w:lastRow="0" w:firstColumn="0" w:lastColumn="0" w:oddVBand="0" w:evenVBand="0" w:oddHBand="1" w:evenHBand="0" w:firstRowFirstColumn="0" w:firstRowLastColumn="0" w:lastRowFirstColumn="0" w:lastRowLastColumn="0"/>
+            </w:pPr>
+            <w:r>
+              <w:t>Vérifier le respect de la syntaxe et de la langue d’interrogation</w:t>
+            </w:r>
+          </w:p>
+          <w:p>
+            <w:pPr>
+              <w:keepNext/>
+              <w:spacing w:after="120"/>
+              <w:cnfStyle w:val="000000100000" w:firstRow="0" w:lastRow="0" w:firstColumn="0" w:lastColumn="0" w:oddVBand="0" w:evenVBand="0" w:oddHBand="1" w:evenHBand="0" w:firstRowFirstColumn="0" w:firstRowLastColumn="0" w:lastRowFirstColumn="0" w:lastRowLastColumn="0"/>
+            </w:pPr>
+            <w:r>
+              <w:rPr>
+                <w:rStyle w:val="lev"/>
+              </w:rPr>
+              <w:t>Elargir</w:t>
+            </w:r>
+            <w:r>
+              <w:t xml:space="preserve"> les critères d’interrogation</w:t>
+            </w:r>
+          </w:p>
+        </w:tc>
+      </w:tr>
+    </w:tbl>
     <w:p/>
     <w:p>
       <w:r>
-        <w:lastRenderedPageBreak/>
         <w:t xml:space="preserve">En conclusion, </w:t>
       </w:r>
       <w:r>
@@ -11787,23 +11288,7 @@
         <w:t xml:space="preserve"> doublons entr</w:t>
       </w:r>
       <w:r>
-        <w:t xml:space="preserve">e </w:t>
-      </w:r>
-      <w:proofErr w:type="spellStart"/>
-      <w:r>
-        <w:t>PubMed</w:t>
-      </w:r>
-      <w:proofErr w:type="spellEnd"/>
-      <w:r>
-        <w:t xml:space="preserve"> et </w:t>
-      </w:r>
-      <w:proofErr w:type="spellStart"/>
-      <w:r>
-        <w:t>Scopus</w:t>
-      </w:r>
-      <w:proofErr w:type="spellEnd"/>
-      <w:r>
-        <w:t xml:space="preserve"> par exemple :</w:t>
+        <w:t>e PubMed et Scopus par exemple :</w:t>
       </w:r>
       <w:r>
         <w:t xml:space="preserve"> cela ne dénote pas d’une mauvaise méthode, les bases</w:t>
@@ -11818,7 +11303,7 @@
         <w:t>pouvant avoir des contenus qui se recouvrent</w:t>
       </w:r>
       <w:r>
-        <w:t>. Au contraire, cela montre que vous avez bien cherché !</w:t>
+        <w:t>.</w:t>
       </w:r>
     </w:p>
     <w:p>
@@ -11841,7 +11326,7 @@
           <w:lang w:val="fr-FR"/>
         </w:rPr>
       </w:pPr>
-      <w:bookmarkStart w:id="11" w:name="_Toc112933902"/>
+      <w:bookmarkStart w:id="12" w:name="_Toc112933902"/>
       <w:r>
         <w:rPr>
           <w:lang w:val="fr-FR"/>
@@ -11879,7 +11364,7 @@
         </w:rPr>
         <w:t>ou tableau de concepts</w:t>
       </w:r>
-      <w:bookmarkEnd w:id="11"/>
+      <w:bookmarkEnd w:id="12"/>
     </w:p>
     <w:p>
       <w:pPr>
@@ -11893,21 +11378,7 @@
         <w:rPr>
           <w:lang w:val="fr-FR"/>
         </w:rPr>
-        <w:t>Télécharger ce modèle aux formats .doc et .</w:t>
-      </w:r>
-      <w:proofErr w:type="spellStart"/>
-      <w:r>
-        <w:rPr>
-          <w:lang w:val="fr-FR"/>
-        </w:rPr>
-        <w:t>pdf</w:t>
-      </w:r>
-      <w:proofErr w:type="spellEnd"/>
-      <w:r>
-        <w:rPr>
-          <w:lang w:val="fr-FR"/>
-        </w:rPr>
-        <w:t>, c</w:t>
+        <w:t>Télécharger ce modèle aux formats .doc et .pdf, c</w:t>
       </w:r>
       <w:r>
         <w:rPr>
@@ -12455,28 +11926,12 @@
           <w:rFonts w:ascii="Corbel" w:hAnsi="Corbel" w:cs="Arial"/>
         </w:rPr>
       </w:pPr>
-      <w:proofErr w:type="spellStart"/>
       <w:r>
         <w:rPr>
           <w:rFonts w:ascii="Corbel" w:hAnsi="Corbel" w:cs="Arial"/>
         </w:rPr>
-        <w:t>Ressources</w:t>
-      </w:r>
-      <w:proofErr w:type="spellEnd"/>
-      <w:r>
-        <w:rPr>
-          <w:rFonts w:ascii="Corbel" w:hAnsi="Corbel" w:cs="Arial"/>
-        </w:rPr>
-        <w:t xml:space="preserve"> </w:t>
-      </w:r>
-      <w:proofErr w:type="spellStart"/>
-      <w:r>
-        <w:rPr>
-          <w:rFonts w:ascii="Corbel" w:hAnsi="Corbel" w:cs="Arial"/>
-        </w:rPr>
-        <w:t>utilisées</w:t>
-      </w:r>
-      <w:proofErr w:type="spellEnd"/>
+        <w:t>Ressources utilisées</w:t>
+      </w:r>
     </w:p>
     <w:p>
       <w:pPr>
@@ -12621,21 +12076,7 @@
         <w:rPr>
           <w:rFonts w:cs="Arial"/>
         </w:rPr>
-        <w:t xml:space="preserve">via bases </w:t>
-      </w:r>
-      <w:proofErr w:type="spellStart"/>
-      <w:r>
-        <w:rPr>
-          <w:rFonts w:cs="Arial"/>
-        </w:rPr>
-        <w:t>Ebsco</w:t>
-      </w:r>
-      <w:proofErr w:type="spellEnd"/>
-      <w:r>
-        <w:rPr>
-          <w:rFonts w:cs="Arial"/>
-        </w:rPr>
-        <w:t xml:space="preserve"> : </w:t>
+        <w:t xml:space="preserve">via bases Ebsco : </w:t>
       </w:r>
       <w:hyperlink r:id="rId34" w:history="1">
         <w:r>
@@ -12757,21 +12198,7 @@
         <w:rPr>
           <w:rFonts w:cs="Arial"/>
         </w:rPr>
-        <w:t xml:space="preserve">Portail terminologique </w:t>
-      </w:r>
-      <w:proofErr w:type="spellStart"/>
-      <w:r>
-        <w:rPr>
-          <w:rFonts w:cs="Arial"/>
-        </w:rPr>
-        <w:t>Hetop</w:t>
-      </w:r>
-      <w:proofErr w:type="spellEnd"/>
-      <w:r>
-        <w:rPr>
-          <w:rFonts w:cs="Arial"/>
-        </w:rPr>
-        <w:t> </w:t>
+        <w:t>Portail terminologique Hetop </w:t>
       </w:r>
       <w:r>
         <w:rPr>
@@ -12814,7 +12241,7 @@
         </w:rPr>
         <w:t xml:space="preserve"> </w:t>
       </w:r>
-      <w:bookmarkStart w:id="12" w:name="_Toc112933903"/>
+      <w:bookmarkStart w:id="13" w:name="_Toc112933903"/>
     </w:p>
     <w:p>
       <w:pPr>
@@ -12845,50 +12272,27 @@
     <w:p>
       <w:pPr>
         <w:pStyle w:val="Titre1"/>
-      </w:pPr>
-      <w:proofErr w:type="spellStart"/>
-      <w:r>
-        <w:t>Annexe</w:t>
-      </w:r>
-      <w:proofErr w:type="spellEnd"/>
-      <w:r>
-        <w:t xml:space="preserve"> </w:t>
-      </w:r>
-      <w:proofErr w:type="gramStart"/>
-      <w:r>
-        <w:t>2 :</w:t>
-      </w:r>
-      <w:proofErr w:type="gramEnd"/>
-      <w:r>
-        <w:t xml:space="preserve"> </w:t>
-      </w:r>
-      <w:proofErr w:type="spellStart"/>
-      <w:r>
-        <w:t>Modèle</w:t>
-      </w:r>
-      <w:proofErr w:type="spellEnd"/>
-      <w:r>
-        <w:t xml:space="preserve"> de tableau pour </w:t>
-      </w:r>
-      <w:r>
-        <w:t>les</w:t>
-      </w:r>
-      <w:r>
-        <w:t xml:space="preserve"> équations de recherche</w:t>
-      </w:r>
-      <w:bookmarkEnd w:id="12"/>
+        <w:rPr>
+          <w:lang w:val="fr-FR"/>
+        </w:rPr>
+      </w:pPr>
+      <w:r>
+        <w:rPr>
+          <w:lang w:val="fr-FR"/>
+        </w:rPr>
+        <w:t>Annexe 2 :</w:t>
+      </w:r>
+      <w:r>
+        <w:rPr>
+          <w:lang w:val="fr-FR"/>
+        </w:rPr>
+        <w:t xml:space="preserve"> Modèle de tableau pour les équations de recherche</w:t>
+      </w:r>
+      <w:bookmarkEnd w:id="13"/>
     </w:p>
     <w:p>
       <w:r>
-        <w:t>Télécharger ce modèle aux formats .doc et .</w:t>
-      </w:r>
-      <w:proofErr w:type="spellStart"/>
-      <w:r>
-        <w:t>pdf</w:t>
-      </w:r>
-      <w:proofErr w:type="spellEnd"/>
-      <w:r>
-        <w:t>, consulter un exemple complet</w:t>
+        <w:t>Télécharger ce modèle aux formats .doc et .pdf, consulter un exemple complet</w:t>
       </w:r>
       <w:r>
         <w:t xml:space="preserve"> à l’adresse : </w:t>
@@ -12910,22 +12314,20 @@
         <w:pStyle w:val="Titre2"/>
         <w:rPr>
           <w:rFonts w:eastAsia="Microsoft YaHei"/>
-          <w:lang w:eastAsia="zh-CN" w:bidi="hi-IN"/>
-        </w:rPr>
-      </w:pPr>
-      <w:proofErr w:type="gramStart"/>
+          <w:lang w:val="fr-FR" w:eastAsia="zh-CN" w:bidi="hi-IN"/>
+        </w:rPr>
+      </w:pPr>
       <w:r>
         <w:rPr>
           <w:rFonts w:eastAsia="Microsoft YaHei"/>
-          <w:lang w:eastAsia="zh-CN" w:bidi="hi-IN"/>
+          <w:lang w:val="fr-FR" w:eastAsia="zh-CN" w:bidi="hi-IN"/>
         </w:rPr>
         <w:t>Sujet :</w:t>
       </w:r>
-      <w:proofErr w:type="gramEnd"/>
       <w:r>
         <w:rPr>
           <w:rFonts w:eastAsia="Microsoft YaHei"/>
-          <w:lang w:eastAsia="zh-CN" w:bidi="hi-IN"/>
+          <w:lang w:val="fr-FR" w:eastAsia="zh-CN" w:bidi="hi-IN"/>
         </w:rPr>
         <w:t xml:space="preserve"> indiquer le sujet de votre recherche</w:t>
       </w:r>
@@ -12945,7 +12347,6 @@
           <w:lang w:eastAsia="zh-CN" w:bidi="hi-IN"/>
         </w:rPr>
       </w:pPr>
-      <w:bookmarkStart w:id="13" w:name="_GoBack"/>
       <w:r>
         <w:rPr>
           <w:rFonts w:eastAsia="NSimSun" w:cstheme="minorHAnsi"/>
@@ -13016,7 +12417,6 @@
         <w:t>« Syndrome d’alcoolisation fœtale (SAF) et troubles causés par l’alcoolisation fœtale : état des connaissances concernant la contribution paternelle »</w:t>
       </w:r>
     </w:p>
-    <w:bookmarkEnd w:id="13"/>
     <w:p>
       <w:pPr>
         <w:pStyle w:val="Titre2"/>
@@ -13240,25 +12640,7 @@
                 <w:sz w:val="22"/>
                 <w:lang w:val="en-GB" w:eastAsia="fr-FR"/>
               </w:rPr>
-              <w:t>("</w:t>
-            </w:r>
-            <w:proofErr w:type="spellStart"/>
-            <w:r>
-              <w:rPr>
-                <w:rFonts w:eastAsia="Times New Roman" w:cs="Arial"/>
-                <w:sz w:val="22"/>
-                <w:lang w:val="en-GB" w:eastAsia="fr-FR"/>
-              </w:rPr>
-              <w:t>patern</w:t>
-            </w:r>
-            <w:proofErr w:type="spellEnd"/>
-            <w:r>
-              <w:rPr>
-                <w:rFonts w:eastAsia="Times New Roman" w:cs="Arial"/>
-                <w:sz w:val="22"/>
-                <w:lang w:val="en-GB" w:eastAsia="fr-FR"/>
-              </w:rPr>
-              <w:t>*"[Title/Abstract] OR "father*"[Title/Abstract] OR "partner*"[Title/Abstract]) AND ("preconception alcohol"[Title/Abstract] OR "prenatal alcohol"[Title/Abstract])</w:t>
+              <w:t>("patern*"[Title/Abstract] OR "father*"[Title/Abstract] OR "partner*"[Title/Abstract]) AND ("preconception alcohol"[Title/Abstract] OR "prenatal alcohol"[Title/Abstract])</w:t>
             </w:r>
           </w:p>
         </w:tc>
@@ -13402,25 +12784,7 @@
                 <w:sz w:val="22"/>
                 <w:lang w:val="en-GB" w:eastAsia="fr-FR"/>
               </w:rPr>
-              <w:t>("fathers"[Mesh Terms] OR "</w:t>
-            </w:r>
-            <w:proofErr w:type="spellStart"/>
-            <w:r>
-              <w:rPr>
-                <w:rFonts w:eastAsia="Times New Roman" w:cs="Arial"/>
-                <w:sz w:val="22"/>
-                <w:lang w:val="en-GB" w:eastAsia="fr-FR"/>
-              </w:rPr>
-              <w:t>patern</w:t>
-            </w:r>
-            <w:proofErr w:type="spellEnd"/>
-            <w:r>
-              <w:rPr>
-                <w:rFonts w:eastAsia="Times New Roman" w:cs="Arial"/>
-                <w:sz w:val="22"/>
-                <w:lang w:val="en-GB" w:eastAsia="fr-FR"/>
-              </w:rPr>
-              <w:t>*"[Title/Abstract] OR "father*"[Title/Abstract] OR "partner*"[Title/Abstract]) AND ("preconception alcohol"[Title/Abstract] OR "prenatal alcohol"[Title/Abstract])</w:t>
+              <w:t>("fathers"[Mesh Terms] OR "patern*"[Title/Abstract] OR "father*"[Title/Abstract] OR "partner*"[Title/Abstract]) AND ("preconception alcohol"[Title/Abstract] OR "prenatal alcohol"[Title/Abstract])</w:t>
             </w:r>
           </w:p>
         </w:tc>
@@ -13526,25 +12890,7 @@
                 <w:sz w:val="22"/>
                 <w:lang w:eastAsia="fr-FR"/>
               </w:rPr>
-              <w:t xml:space="preserve">Ajout d’une interrogation sur le </w:t>
-            </w:r>
-            <w:proofErr w:type="spellStart"/>
-            <w:r>
-              <w:rPr>
-                <w:rFonts w:eastAsia="Times New Roman" w:cs="Arial"/>
-                <w:sz w:val="22"/>
-                <w:lang w:eastAsia="fr-FR"/>
-              </w:rPr>
-              <w:t>MeSH</w:t>
-            </w:r>
-            <w:proofErr w:type="spellEnd"/>
-            <w:r>
-              <w:rPr>
-                <w:rFonts w:eastAsia="Times New Roman" w:cs="Arial"/>
-                <w:sz w:val="22"/>
-                <w:lang w:eastAsia="fr-FR"/>
-              </w:rPr>
-              <w:t xml:space="preserve"> pour le premier terme</w:t>
+              <w:t>Ajout d’une interrogation sur le MeSH pour le premier terme</w:t>
             </w:r>
           </w:p>
         </w:tc>
@@ -13804,51 +13150,7 @@
                 <w:szCs w:val="22"/>
                 <w:lang w:val="en-GB" w:eastAsia="fr-FR"/>
               </w:rPr>
-              <w:t>TITLE-ABS-</w:t>
-            </w:r>
-            <w:proofErr w:type="gramStart"/>
-            <w:r>
-              <w:rPr>
-                <w:rFonts w:ascii="Corbel" w:eastAsia="Times New Roman" w:hAnsi="Corbel" w:cs="Arial"/>
-                <w:color w:val="auto"/>
-                <w:sz w:val="22"/>
-                <w:szCs w:val="22"/>
-                <w:lang w:val="en-GB" w:eastAsia="fr-FR"/>
-              </w:rPr>
-              <w:t>KEY(</w:t>
-            </w:r>
-            <w:proofErr w:type="gramEnd"/>
-            <w:r>
-              <w:rPr>
-                <w:rFonts w:ascii="Corbel" w:eastAsia="Times New Roman" w:hAnsi="Corbel" w:cs="Arial"/>
-                <w:color w:val="auto"/>
-                <w:sz w:val="22"/>
-                <w:szCs w:val="22"/>
-                <w:lang w:val="en-GB" w:eastAsia="fr-FR"/>
-              </w:rPr>
-              <w:t>(</w:t>
-            </w:r>
-            <w:proofErr w:type="spellStart"/>
-            <w:r>
-              <w:rPr>
-                <w:rFonts w:ascii="Corbel" w:eastAsia="Times New Roman" w:hAnsi="Corbel" w:cs="Arial"/>
-                <w:color w:val="auto"/>
-                <w:sz w:val="22"/>
-                <w:szCs w:val="22"/>
-                <w:lang w:val="en-GB" w:eastAsia="fr-FR"/>
-              </w:rPr>
-              <w:t>patern</w:t>
-            </w:r>
-            <w:proofErr w:type="spellEnd"/>
-            <w:r>
-              <w:rPr>
-                <w:rFonts w:ascii="Corbel" w:eastAsia="Times New Roman" w:hAnsi="Corbel" w:cs="Arial"/>
-                <w:color w:val="auto"/>
-                <w:sz w:val="22"/>
-                <w:szCs w:val="22"/>
-                <w:lang w:val="en-GB" w:eastAsia="fr-FR"/>
-              </w:rPr>
-              <w:t>* OR father* OR partner*) AND ("preconception alcohol" OR "prenatal alcohol"))</w:t>
+              <w:t>TITLE-ABS-KEY((patern* OR father* OR partner*) AND ("preconception alcohol" OR "prenatal alcohol"))</w:t>
             </w:r>
           </w:p>
         </w:tc>
@@ -13984,7 +13286,7 @@
               <w:rPr>
                 <w:rFonts w:eastAsia="Times New Roman" w:cs="Arial"/>
                 <w:sz w:val="22"/>
-                <w:lang w:eastAsia="fr-FR"/>
+                <w:lang w:val="en-US" w:eastAsia="fr-FR"/>
               </w:rPr>
             </w:pPr>
             <w:r>
@@ -13996,7 +13298,6 @@
               </w:rPr>
               <w:t>TITLE-ABS((</w:t>
             </w:r>
-            <w:proofErr w:type="spellStart"/>
             <w:r>
               <w:rPr>
                 <w:rFonts w:eastAsia="Times New Roman" w:cs="Arial"/>
@@ -14005,18 +13306,7 @@
                 <w:sz w:val="22"/>
                 <w:lang w:val="en-GB" w:eastAsia="fr-FR"/>
               </w:rPr>
-              <w:t>patern</w:t>
-            </w:r>
-            <w:proofErr w:type="spellEnd"/>
-            <w:r>
-              <w:rPr>
-                <w:rFonts w:eastAsia="Times New Roman" w:cs="Arial"/>
-                <w:bCs/>
-                <w:iCs/>
-                <w:sz w:val="22"/>
-                <w:lang w:val="en-GB" w:eastAsia="fr-FR"/>
-              </w:rPr>
-              <w:t>*</w:t>
+              <w:t>patern*</w:t>
             </w:r>
             <w:r>
               <w:rPr>
@@ -14449,25 +13739,7 @@
                 <w:sz w:val="22"/>
                 <w:lang w:val="en-GB" w:eastAsia="fr-FR"/>
               </w:rPr>
-              <w:t>TS=((</w:t>
-            </w:r>
-            <w:proofErr w:type="spellStart"/>
-            <w:r>
-              <w:rPr>
-                <w:rFonts w:eastAsia="Times New Roman" w:cs="Arial"/>
-                <w:sz w:val="22"/>
-                <w:lang w:val="en-GB" w:eastAsia="fr-FR"/>
-              </w:rPr>
-              <w:t>patern</w:t>
-            </w:r>
-            <w:proofErr w:type="spellEnd"/>
-            <w:r>
-              <w:rPr>
-                <w:rFonts w:eastAsia="Times New Roman" w:cs="Arial"/>
-                <w:sz w:val="22"/>
-                <w:lang w:val="en-GB" w:eastAsia="fr-FR"/>
-              </w:rPr>
-              <w:t>* OR father* OR partner*) AND ("preconception alcohol" OR "prenatal alcohol"))</w:t>
+              <w:t>TS=((patern* OR father* OR partner*) AND ("preconception alcohol" OR "prenatal alcohol"))</w:t>
             </w:r>
             <w:r>
               <w:rPr>
@@ -14611,268 +13883,16 @@
               <w:rPr>
                 <w:rFonts w:eastAsia="Times New Roman" w:cs="Arial"/>
                 <w:sz w:val="22"/>
-                <w:lang w:eastAsia="fr-FR"/>
+                <w:lang w:val="en-US" w:eastAsia="fr-FR"/>
               </w:rPr>
             </w:pPr>
             <w:r>
               <w:rPr>
                 <w:rFonts w:eastAsia="Times New Roman" w:cs="Arial"/>
                 <w:sz w:val="22"/>
-                <w:lang w:eastAsia="fr-FR"/>
-              </w:rPr>
-              <w:t>TI=((</w:t>
-            </w:r>
-            <w:proofErr w:type="spellStart"/>
-            <w:r>
-              <w:rPr>
-                <w:rFonts w:eastAsia="Times New Roman" w:cs="Arial"/>
-                <w:sz w:val="22"/>
-                <w:lang w:eastAsia="fr-FR"/>
-              </w:rPr>
-              <w:t>patern</w:t>
-            </w:r>
-            <w:proofErr w:type="spellEnd"/>
-            <w:r>
-              <w:rPr>
-                <w:rFonts w:eastAsia="Times New Roman" w:cs="Arial"/>
-                <w:sz w:val="22"/>
-                <w:lang w:eastAsia="fr-FR"/>
-              </w:rPr>
-              <w:t xml:space="preserve">* OR </w:t>
-            </w:r>
-            <w:proofErr w:type="spellStart"/>
-            <w:r>
-              <w:rPr>
-                <w:rFonts w:eastAsia="Times New Roman" w:cs="Arial"/>
-                <w:sz w:val="22"/>
-                <w:lang w:eastAsia="fr-FR"/>
-              </w:rPr>
-              <w:t>father</w:t>
-            </w:r>
-            <w:proofErr w:type="spellEnd"/>
-            <w:r>
-              <w:rPr>
-                <w:rFonts w:eastAsia="Times New Roman" w:cs="Arial"/>
-                <w:sz w:val="22"/>
-                <w:lang w:eastAsia="fr-FR"/>
-              </w:rPr>
-              <w:t xml:space="preserve">* OR </w:t>
-            </w:r>
-            <w:proofErr w:type="spellStart"/>
-            <w:r>
-              <w:rPr>
-                <w:rFonts w:eastAsia="Times New Roman" w:cs="Arial"/>
-                <w:sz w:val="22"/>
-                <w:lang w:eastAsia="fr-FR"/>
-              </w:rPr>
-              <w:t>partner</w:t>
-            </w:r>
-            <w:proofErr w:type="spellEnd"/>
-            <w:r>
-              <w:rPr>
-                <w:rFonts w:eastAsia="Times New Roman" w:cs="Arial"/>
-                <w:sz w:val="22"/>
-                <w:lang w:eastAsia="fr-FR"/>
-              </w:rPr>
-              <w:t>*) AND ("</w:t>
-            </w:r>
-            <w:proofErr w:type="spellStart"/>
-            <w:r>
-              <w:rPr>
-                <w:rFonts w:eastAsia="Times New Roman" w:cs="Arial"/>
-                <w:sz w:val="22"/>
-                <w:lang w:eastAsia="fr-FR"/>
-              </w:rPr>
-              <w:t>preconception</w:t>
-            </w:r>
-            <w:proofErr w:type="spellEnd"/>
-            <w:r>
-              <w:rPr>
-                <w:rFonts w:eastAsia="Times New Roman" w:cs="Arial"/>
-                <w:sz w:val="22"/>
-                <w:lang w:eastAsia="fr-FR"/>
-              </w:rPr>
-              <w:t xml:space="preserve"> </w:t>
-            </w:r>
-            <w:proofErr w:type="spellStart"/>
-            <w:r>
-              <w:rPr>
-                <w:rFonts w:eastAsia="Times New Roman" w:cs="Arial"/>
-                <w:sz w:val="22"/>
-                <w:lang w:eastAsia="fr-FR"/>
-              </w:rPr>
-              <w:t>alcohol</w:t>
-            </w:r>
-            <w:proofErr w:type="spellEnd"/>
-            <w:r>
-              <w:rPr>
-                <w:rFonts w:eastAsia="Times New Roman" w:cs="Arial"/>
-                <w:sz w:val="22"/>
-                <w:lang w:eastAsia="fr-FR"/>
-              </w:rPr>
-              <w:t>" OR "</w:t>
-            </w:r>
-            <w:proofErr w:type="spellStart"/>
-            <w:r>
-              <w:rPr>
-                <w:rFonts w:eastAsia="Times New Roman" w:cs="Arial"/>
-                <w:sz w:val="22"/>
-                <w:lang w:eastAsia="fr-FR"/>
-              </w:rPr>
-              <w:t>prenatal</w:t>
-            </w:r>
-            <w:proofErr w:type="spellEnd"/>
-            <w:r>
-              <w:rPr>
-                <w:rFonts w:eastAsia="Times New Roman" w:cs="Arial"/>
-                <w:sz w:val="22"/>
-                <w:lang w:eastAsia="fr-FR"/>
-              </w:rPr>
-              <w:t xml:space="preserve"> </w:t>
-            </w:r>
-            <w:proofErr w:type="spellStart"/>
-            <w:r>
-              <w:rPr>
-                <w:rFonts w:eastAsia="Times New Roman" w:cs="Arial"/>
-                <w:sz w:val="22"/>
-                <w:lang w:eastAsia="fr-FR"/>
-              </w:rPr>
-              <w:t>alcohol</w:t>
-            </w:r>
-            <w:proofErr w:type="spellEnd"/>
-            <w:r>
-              <w:rPr>
-                <w:rFonts w:eastAsia="Times New Roman" w:cs="Arial"/>
-                <w:sz w:val="22"/>
-                <w:lang w:eastAsia="fr-FR"/>
-              </w:rPr>
-              <w:t>")) OR AB=((</w:t>
-            </w:r>
-            <w:proofErr w:type="spellStart"/>
-            <w:r>
-              <w:rPr>
-                <w:rFonts w:eastAsia="Times New Roman" w:cs="Arial"/>
-                <w:sz w:val="22"/>
-                <w:lang w:eastAsia="fr-FR"/>
-              </w:rPr>
-              <w:t>patern</w:t>
-            </w:r>
-            <w:proofErr w:type="spellEnd"/>
-            <w:r>
-              <w:rPr>
-                <w:rFonts w:eastAsia="Times New Roman" w:cs="Arial"/>
-                <w:sz w:val="22"/>
-                <w:lang w:eastAsia="fr-FR"/>
-              </w:rPr>
-              <w:t xml:space="preserve">* OR </w:t>
-            </w:r>
-            <w:proofErr w:type="spellStart"/>
-            <w:r>
-              <w:rPr>
-                <w:rFonts w:eastAsia="Times New Roman" w:cs="Arial"/>
-                <w:sz w:val="22"/>
-                <w:lang w:eastAsia="fr-FR"/>
-              </w:rPr>
-              <w:t>father</w:t>
-            </w:r>
-            <w:proofErr w:type="spellEnd"/>
-            <w:r>
-              <w:rPr>
-                <w:rFonts w:eastAsia="Times New Roman" w:cs="Arial"/>
-                <w:sz w:val="22"/>
-                <w:lang w:eastAsia="fr-FR"/>
-              </w:rPr>
-              <w:t xml:space="preserve">* OR </w:t>
-            </w:r>
-            <w:proofErr w:type="spellStart"/>
-            <w:r>
-              <w:rPr>
-                <w:rFonts w:eastAsia="Times New Roman" w:cs="Arial"/>
-                <w:sz w:val="22"/>
-                <w:lang w:eastAsia="fr-FR"/>
-              </w:rPr>
-              <w:t>partner</w:t>
-            </w:r>
-            <w:proofErr w:type="spellEnd"/>
-            <w:r>
-              <w:rPr>
-                <w:rFonts w:eastAsia="Times New Roman" w:cs="Arial"/>
-                <w:sz w:val="22"/>
-                <w:lang w:eastAsia="fr-FR"/>
-              </w:rPr>
-              <w:t>*) AND ("</w:t>
-            </w:r>
-            <w:proofErr w:type="spellStart"/>
-            <w:r>
-              <w:rPr>
-                <w:rFonts w:eastAsia="Times New Roman" w:cs="Arial"/>
-                <w:sz w:val="22"/>
-                <w:lang w:eastAsia="fr-FR"/>
-              </w:rPr>
-              <w:t>preconception</w:t>
-            </w:r>
-            <w:proofErr w:type="spellEnd"/>
-            <w:r>
-              <w:rPr>
-                <w:rFonts w:eastAsia="Times New Roman" w:cs="Arial"/>
-                <w:sz w:val="22"/>
-                <w:lang w:eastAsia="fr-FR"/>
-              </w:rPr>
-              <w:t xml:space="preserve"> </w:t>
-            </w:r>
-            <w:proofErr w:type="spellStart"/>
-            <w:r>
-              <w:rPr>
-                <w:rFonts w:eastAsia="Times New Roman" w:cs="Arial"/>
-                <w:sz w:val="22"/>
-                <w:lang w:eastAsia="fr-FR"/>
-              </w:rPr>
-              <w:t>alcohol</w:t>
-            </w:r>
-            <w:proofErr w:type="spellEnd"/>
-            <w:r>
-              <w:rPr>
-                <w:rFonts w:eastAsia="Times New Roman" w:cs="Arial"/>
-                <w:sz w:val="22"/>
-                <w:lang w:eastAsia="fr-FR"/>
-              </w:rPr>
-              <w:t>" OR "</w:t>
-            </w:r>
-            <w:proofErr w:type="spellStart"/>
-            <w:r>
-              <w:rPr>
-                <w:rFonts w:eastAsia="Times New Roman" w:cs="Arial"/>
-                <w:sz w:val="22"/>
-                <w:lang w:eastAsia="fr-FR"/>
-              </w:rPr>
-              <w:t>prenatal</w:t>
-            </w:r>
-            <w:proofErr w:type="spellEnd"/>
-            <w:r>
-              <w:rPr>
-                <w:rFonts w:eastAsia="Times New Roman" w:cs="Arial"/>
-                <w:sz w:val="22"/>
-                <w:lang w:eastAsia="fr-FR"/>
-              </w:rPr>
-              <w:t xml:space="preserve"> </w:t>
-            </w:r>
-            <w:proofErr w:type="spellStart"/>
-            <w:r>
-              <w:rPr>
-                <w:rFonts w:eastAsia="Times New Roman" w:cs="Arial"/>
-                <w:sz w:val="22"/>
-                <w:lang w:eastAsia="fr-FR"/>
-              </w:rPr>
-              <w:t>alcohol</w:t>
-            </w:r>
-            <w:proofErr w:type="spellEnd"/>
-            <w:r>
-              <w:rPr>
-                <w:rFonts w:eastAsia="Times New Roman" w:cs="Arial"/>
-                <w:sz w:val="22"/>
-                <w:lang w:eastAsia="fr-FR"/>
-              </w:rPr>
-              <w:t>"))</w:t>
+                <w:lang w:val="en-US" w:eastAsia="fr-FR"/>
+              </w:rPr>
+              <w:t>TI=((patern* OR father* OR partner*) AND ("preconception alcohol" OR "prenatal alcohol")) OR AB=((patern* OR father* OR partner*) AND ("preconception alcohol" OR "prenatal alcohol"))</w:t>
             </w:r>
           </w:p>
         </w:tc>
@@ -15015,13 +14035,8 @@
         <w:pStyle w:val="Titre2"/>
       </w:pPr>
       <w:r>
-        <w:t xml:space="preserve">APA </w:t>
-      </w:r>
-      <w:proofErr w:type="spellStart"/>
-      <w:r>
-        <w:t>PsycINFO</w:t>
-      </w:r>
-      <w:proofErr w:type="spellEnd"/>
+        <w:t>APA PsycINFO</w:t>
+      </w:r>
     </w:p>
     <w:tbl>
       <w:tblPr>
@@ -15238,25 +14253,7 @@
                 <w:sz w:val="22"/>
                 <w:lang w:val="en-US"/>
               </w:rPr>
-              <w:t>(</w:t>
-            </w:r>
-            <w:proofErr w:type="spellStart"/>
-            <w:r>
-              <w:rPr>
-                <w:rFonts w:cs="Arial"/>
-                <w:sz w:val="22"/>
-                <w:lang w:val="en-US"/>
-              </w:rPr>
-              <w:t>patern</w:t>
-            </w:r>
-            <w:proofErr w:type="spellEnd"/>
-            <w:r>
-              <w:rPr>
-                <w:rFonts w:cs="Arial"/>
-                <w:sz w:val="22"/>
-                <w:lang w:val="en-US"/>
-              </w:rPr>
-              <w:t>* OR father* OR partner*) AND ("preconception alcohol" OR "prenatal alcohol") </w:t>
+              <w:t>(patern* OR father* OR partner*) AND ("preconception alcohol" OR "prenatal alcohol") </w:t>
             </w:r>
           </w:p>
         </w:tc>
@@ -15362,25 +14359,7 @@
                 <w:sz w:val="22"/>
                 <w:lang w:eastAsia="fr-FR"/>
               </w:rPr>
-              <w:t xml:space="preserve">Recherche sur tous les champs, en désactivant les options : "Appliquer les mots connexes", "Rechercher également dans l'ensemble du texte des articles" et "Appliquer des sujets équivalents" [cases à cocher dans le formulaire de recherche sur </w:t>
-            </w:r>
-            <w:proofErr w:type="spellStart"/>
-            <w:r>
-              <w:rPr>
-                <w:rFonts w:eastAsia="Times New Roman" w:cs="Arial"/>
-                <w:sz w:val="22"/>
-                <w:lang w:eastAsia="fr-FR"/>
-              </w:rPr>
-              <w:t>EbscoHOST</w:t>
-            </w:r>
-            <w:proofErr w:type="spellEnd"/>
-            <w:r>
-              <w:rPr>
-                <w:rFonts w:eastAsia="Times New Roman" w:cs="Arial"/>
-                <w:sz w:val="22"/>
-                <w:lang w:eastAsia="fr-FR"/>
-              </w:rPr>
-              <w:t>]</w:t>
+              <w:t>Recherche sur tous les champs, en désactivant les options : "Appliquer les mots connexes", "Rechercher également dans l'ensemble du texte des articles" et "Appliquer des sujets équivalents" [cases à cocher dans le formulaire de recherche sur EbscoHOST]</w:t>
             </w:r>
           </w:p>
         </w:tc>
@@ -15419,43 +14398,7 @@
                 <w:sz w:val="22"/>
                 <w:lang w:val="en-US"/>
               </w:rPr>
-              <w:t>TI((</w:t>
-            </w:r>
-            <w:proofErr w:type="spellStart"/>
-            <w:r>
-              <w:rPr>
-                <w:rFonts w:cs="Arial"/>
-                <w:sz w:val="22"/>
-                <w:lang w:val="en-US"/>
-              </w:rPr>
-              <w:t>patern</w:t>
-            </w:r>
-            <w:proofErr w:type="spellEnd"/>
-            <w:r>
-              <w:rPr>
-                <w:rFonts w:cs="Arial"/>
-                <w:sz w:val="22"/>
-                <w:lang w:val="en-US"/>
-              </w:rPr>
-              <w:t>* OR father* OR partner*) AND ("preconception alcohol" OR "prenatal alcohol")) OR AB((</w:t>
-            </w:r>
-            <w:proofErr w:type="spellStart"/>
-            <w:r>
-              <w:rPr>
-                <w:rFonts w:cs="Arial"/>
-                <w:sz w:val="22"/>
-                <w:lang w:val="en-US"/>
-              </w:rPr>
-              <w:t>patern</w:t>
-            </w:r>
-            <w:proofErr w:type="spellEnd"/>
-            <w:r>
-              <w:rPr>
-                <w:rFonts w:cs="Arial"/>
-                <w:sz w:val="22"/>
-                <w:lang w:val="en-US"/>
-              </w:rPr>
-              <w:t>* OR father* OR partner*) AND ("preconception alcohol" OR "prenatal alcohol")) </w:t>
+              <w:t>TI((patern* OR father* OR partner*) AND ("preconception alcohol" OR "prenatal alcohol")) OR AB((patern* OR father* OR partner*) AND ("preconception alcohol" OR "prenatal alcohol")) </w:t>
             </w:r>
           </w:p>
         </w:tc>
@@ -15577,25 +14520,7 @@
                 <w:sz w:val="22"/>
                 <w:lang w:eastAsia="fr-FR"/>
               </w:rPr>
-              <w:t xml:space="preserve">texte des articles" et "Appliquer des sujets équivalents" [cases à cocher dans le formulaire de recherche sur </w:t>
-            </w:r>
-            <w:proofErr w:type="spellStart"/>
-            <w:r>
-              <w:rPr>
-                <w:rFonts w:eastAsia="Times New Roman" w:cs="Arial"/>
-                <w:sz w:val="22"/>
-                <w:lang w:eastAsia="fr-FR"/>
-              </w:rPr>
-              <w:t>EbscoHOST</w:t>
-            </w:r>
-            <w:proofErr w:type="spellEnd"/>
-            <w:r>
-              <w:rPr>
-                <w:rFonts w:eastAsia="Times New Roman" w:cs="Arial"/>
-                <w:sz w:val="22"/>
-                <w:lang w:eastAsia="fr-FR"/>
-              </w:rPr>
-              <w:t>]</w:t>
+              <w:t>texte des articles" et "Appliquer des sujets équivalents" [cases à cocher dans le formulaire de recherche sur EbscoHOST]</w:t>
             </w:r>
           </w:p>
         </w:tc>
@@ -15604,6 +14529,9 @@
     <w:p>
       <w:pPr>
         <w:pStyle w:val="Titre2"/>
+        <w:rPr>
+          <w:lang w:val="fr-FR"/>
+        </w:rPr>
       </w:pPr>
     </w:p>
     <w:sectPr>
@@ -15617,7 +14545,7 @@
 </file>
 
 <file path=word/endnotes.xml><?xml version="1.0" encoding="utf-8"?>
-<w:endnotes xmlns:wpc="http://schemas.microsoft.com/office/word/2010/wordprocessingCanvas" xmlns:cx="http://schemas.microsoft.com/office/drawing/2014/chartex" xmlns:cx1="http://schemas.microsoft.com/office/drawing/2015/9/8/chartex" xmlns:mc="http://schemas.openxmlformats.org/markup-compatibility/2006" xmlns:o="urn:schemas-microsoft-com:office:office" xmlns:r="http://schemas.openxmlformats.org/officeDocument/2006/relationships" xmlns:m="http://schemas.openxmlformats.org/officeDocument/2006/math" xmlns:v="urn:schemas-microsoft-com:vml" xmlns:wp14="http://schemas.microsoft.com/office/word/2010/wordprocessingDrawing" xmlns:wp="http://schemas.openxmlformats.org/drawingml/2006/wordprocessingDrawing" xmlns:w10="urn:schemas-microsoft-com:office:word" xmlns:w="http://schemas.openxmlformats.org/wordprocessingml/2006/main" xmlns:w14="http://schemas.microsoft.com/office/word/2010/wordml" xmlns:w15="http://schemas.microsoft.com/office/word/2012/wordml" xmlns:w16se="http://schemas.microsoft.com/office/word/2015/wordml/symex" xmlns:wpg="http://schemas.microsoft.com/office/word/2010/wordprocessingGroup" xmlns:wpi="http://schemas.microsoft.com/office/word/2010/wordprocessingInk" xmlns:wne="http://schemas.microsoft.com/office/word/2006/wordml" xmlns:wps="http://schemas.microsoft.com/office/word/2010/wordprocessingShape" mc:Ignorable="w14 w15 w16se wp14">
+<w:endnotes xmlns:wpc="http://schemas.microsoft.com/office/word/2010/wordprocessingCanvas" xmlns:cx="http://schemas.microsoft.com/office/drawing/2014/chartex" xmlns:cx1="http://schemas.microsoft.com/office/drawing/2015/9/8/chartex" xmlns:cx2="http://schemas.microsoft.com/office/drawing/2015/10/21/chartex" xmlns:cx3="http://schemas.microsoft.com/office/drawing/2016/5/9/chartex" xmlns:cx4="http://schemas.microsoft.com/office/drawing/2016/5/10/chartex" xmlns:cx5="http://schemas.microsoft.com/office/drawing/2016/5/11/chartex" xmlns:cx6="http://schemas.microsoft.com/office/drawing/2016/5/12/chartex" xmlns:cx7="http://schemas.microsoft.com/office/drawing/2016/5/13/chartex" xmlns:cx8="http://schemas.microsoft.com/office/drawing/2016/5/14/chartex" xmlns:mc="http://schemas.openxmlformats.org/markup-compatibility/2006" xmlns:aink="http://schemas.microsoft.com/office/drawing/2016/ink" xmlns:am3d="http://schemas.microsoft.com/office/drawing/2017/model3d" xmlns:o="urn:schemas-microsoft-com:office:office" xmlns:r="http://schemas.openxmlformats.org/officeDocument/2006/relationships" xmlns:m="http://schemas.openxmlformats.org/officeDocument/2006/math" xmlns:v="urn:schemas-microsoft-com:vml" xmlns:wp14="http://schemas.microsoft.com/office/word/2010/wordprocessingDrawing" xmlns:wp="http://schemas.openxmlformats.org/drawingml/2006/wordprocessingDrawing" xmlns:w10="urn:schemas-microsoft-com:office:word" xmlns:w="http://schemas.openxmlformats.org/wordprocessingml/2006/main" xmlns:w14="http://schemas.microsoft.com/office/word/2010/wordml" xmlns:w15="http://schemas.microsoft.com/office/word/2012/wordml" xmlns:w16cid="http://schemas.microsoft.com/office/word/2016/wordml/cid" xmlns:w16se="http://schemas.microsoft.com/office/word/2015/wordml/symex" xmlns:wpg="http://schemas.microsoft.com/office/word/2010/wordprocessingGroup" xmlns:wpi="http://schemas.microsoft.com/office/word/2010/wordprocessingInk" xmlns:wne="http://schemas.microsoft.com/office/word/2006/wordml" xmlns:wps="http://schemas.microsoft.com/office/word/2010/wordprocessingShape" mc:Ignorable="w14 w15 w16se w16cid wp14">
   <w:endnote w:type="separator" w:id="-1">
     <w:p>
       <w:pPr>
@@ -15642,7 +14570,7 @@
 </file>
 
 <file path=word/footer1.xml><?xml version="1.0" encoding="utf-8"?>
-<w:ftr xmlns:wpc="http://schemas.microsoft.com/office/word/2010/wordprocessingCanvas" xmlns:cx="http://schemas.microsoft.com/office/drawing/2014/chartex" xmlns:cx1="http://schemas.microsoft.com/office/drawing/2015/9/8/chartex" xmlns:mc="http://schemas.openxmlformats.org/markup-compatibility/2006" xmlns:o="urn:schemas-microsoft-com:office:office" xmlns:r="http://schemas.openxmlformats.org/officeDocument/2006/relationships" xmlns:m="http://schemas.openxmlformats.org/officeDocument/2006/math" xmlns:v="urn:schemas-microsoft-com:vml" xmlns:wp14="http://schemas.microsoft.com/office/word/2010/wordprocessingDrawing" xmlns:wp="http://schemas.openxmlformats.org/drawingml/2006/wordprocessingDrawing" xmlns:w10="urn:schemas-microsoft-com:office:word" xmlns:w="http://schemas.openxmlformats.org/wordprocessingml/2006/main" xmlns:w14="http://schemas.microsoft.com/office/word/2010/wordml" xmlns:w15="http://schemas.microsoft.com/office/word/2012/wordml" xmlns:w16se="http://schemas.microsoft.com/office/word/2015/wordml/symex" xmlns:wpg="http://schemas.microsoft.com/office/word/2010/wordprocessingGroup" xmlns:wpi="http://schemas.microsoft.com/office/word/2010/wordprocessingInk" xmlns:wne="http://schemas.microsoft.com/office/word/2006/wordml" xmlns:wps="http://schemas.microsoft.com/office/word/2010/wordprocessingShape" mc:Ignorable="w14 w15 w16se wp14">
+<w:ftr xmlns:wpc="http://schemas.microsoft.com/office/word/2010/wordprocessingCanvas" xmlns:cx="http://schemas.microsoft.com/office/drawing/2014/chartex" xmlns:cx1="http://schemas.microsoft.com/office/drawing/2015/9/8/chartex" xmlns:cx2="http://schemas.microsoft.com/office/drawing/2015/10/21/chartex" xmlns:cx3="http://schemas.microsoft.com/office/drawing/2016/5/9/chartex" xmlns:cx4="http://schemas.microsoft.com/office/drawing/2016/5/10/chartex" xmlns:cx5="http://schemas.microsoft.com/office/drawing/2016/5/11/chartex" xmlns:cx6="http://schemas.microsoft.com/office/drawing/2016/5/12/chartex" xmlns:cx7="http://schemas.microsoft.com/office/drawing/2016/5/13/chartex" xmlns:cx8="http://schemas.microsoft.com/office/drawing/2016/5/14/chartex" xmlns:mc="http://schemas.openxmlformats.org/markup-compatibility/2006" xmlns:aink="http://schemas.microsoft.com/office/drawing/2016/ink" xmlns:am3d="http://schemas.microsoft.com/office/drawing/2017/model3d" xmlns:o="urn:schemas-microsoft-com:office:office" xmlns:r="http://schemas.openxmlformats.org/officeDocument/2006/relationships" xmlns:m="http://schemas.openxmlformats.org/officeDocument/2006/math" xmlns:v="urn:schemas-microsoft-com:vml" xmlns:wp14="http://schemas.microsoft.com/office/word/2010/wordprocessingDrawing" xmlns:wp="http://schemas.openxmlformats.org/drawingml/2006/wordprocessingDrawing" xmlns:w10="urn:schemas-microsoft-com:office:word" xmlns:w="http://schemas.openxmlformats.org/wordprocessingml/2006/main" xmlns:w14="http://schemas.microsoft.com/office/word/2010/wordml" xmlns:w15="http://schemas.microsoft.com/office/word/2012/wordml" xmlns:w16cid="http://schemas.microsoft.com/office/word/2016/wordml/cid" xmlns:w16se="http://schemas.microsoft.com/office/word/2015/wordml/symex" xmlns:wpg="http://schemas.microsoft.com/office/word/2010/wordprocessingGroup" xmlns:wpi="http://schemas.microsoft.com/office/word/2010/wordprocessingInk" xmlns:wne="http://schemas.microsoft.com/office/word/2006/wordml" xmlns:wps="http://schemas.microsoft.com/office/word/2010/wordprocessingShape" mc:Ignorable="w14 w15 w16se w16cid wp14">
   <w:sdt>
     <w:sdtPr>
       <w:rPr>
@@ -16040,7 +14968,7 @@
 </file>
 
 <file path=word/footer2.xml><?xml version="1.0" encoding="utf-8"?>
-<w:ftr xmlns:wpc="http://schemas.microsoft.com/office/word/2010/wordprocessingCanvas" xmlns:cx="http://schemas.microsoft.com/office/drawing/2014/chartex" xmlns:cx1="http://schemas.microsoft.com/office/drawing/2015/9/8/chartex" xmlns:mc="http://schemas.openxmlformats.org/markup-compatibility/2006" xmlns:o="urn:schemas-microsoft-com:office:office" xmlns:r="http://schemas.openxmlformats.org/officeDocument/2006/relationships" xmlns:m="http://schemas.openxmlformats.org/officeDocument/2006/math" xmlns:v="urn:schemas-microsoft-com:vml" xmlns:wp14="http://schemas.microsoft.com/office/word/2010/wordprocessingDrawing" xmlns:wp="http://schemas.openxmlformats.org/drawingml/2006/wordprocessingDrawing" xmlns:w10="urn:schemas-microsoft-com:office:word" xmlns:w="http://schemas.openxmlformats.org/wordprocessingml/2006/main" xmlns:w14="http://schemas.microsoft.com/office/word/2010/wordml" xmlns:w15="http://schemas.microsoft.com/office/word/2012/wordml" xmlns:w16se="http://schemas.microsoft.com/office/word/2015/wordml/symex" xmlns:wpg="http://schemas.microsoft.com/office/word/2010/wordprocessingGroup" xmlns:wpi="http://schemas.microsoft.com/office/word/2010/wordprocessingInk" xmlns:wne="http://schemas.microsoft.com/office/word/2006/wordml" xmlns:wps="http://schemas.microsoft.com/office/word/2010/wordprocessingShape" mc:Ignorable="w14 w15 w16se wp14">
+<w:ftr xmlns:wpc="http://schemas.microsoft.com/office/word/2010/wordprocessingCanvas" xmlns:cx="http://schemas.microsoft.com/office/drawing/2014/chartex" xmlns:cx1="http://schemas.microsoft.com/office/drawing/2015/9/8/chartex" xmlns:cx2="http://schemas.microsoft.com/office/drawing/2015/10/21/chartex" xmlns:cx3="http://schemas.microsoft.com/office/drawing/2016/5/9/chartex" xmlns:cx4="http://schemas.microsoft.com/office/drawing/2016/5/10/chartex" xmlns:cx5="http://schemas.microsoft.com/office/drawing/2016/5/11/chartex" xmlns:cx6="http://schemas.microsoft.com/office/drawing/2016/5/12/chartex" xmlns:cx7="http://schemas.microsoft.com/office/drawing/2016/5/13/chartex" xmlns:cx8="http://schemas.microsoft.com/office/drawing/2016/5/14/chartex" xmlns:mc="http://schemas.openxmlformats.org/markup-compatibility/2006" xmlns:aink="http://schemas.microsoft.com/office/drawing/2016/ink" xmlns:am3d="http://schemas.microsoft.com/office/drawing/2017/model3d" xmlns:o="urn:schemas-microsoft-com:office:office" xmlns:r="http://schemas.openxmlformats.org/officeDocument/2006/relationships" xmlns:m="http://schemas.openxmlformats.org/officeDocument/2006/math" xmlns:v="urn:schemas-microsoft-com:vml" xmlns:wp14="http://schemas.microsoft.com/office/word/2010/wordprocessingDrawing" xmlns:wp="http://schemas.openxmlformats.org/drawingml/2006/wordprocessingDrawing" xmlns:w10="urn:schemas-microsoft-com:office:word" xmlns:w="http://schemas.openxmlformats.org/wordprocessingml/2006/main" xmlns:w14="http://schemas.microsoft.com/office/word/2010/wordml" xmlns:w15="http://schemas.microsoft.com/office/word/2012/wordml" xmlns:w16cid="http://schemas.microsoft.com/office/word/2016/wordml/cid" xmlns:w16se="http://schemas.microsoft.com/office/word/2015/wordml/symex" xmlns:wpg="http://schemas.microsoft.com/office/word/2010/wordprocessingGroup" xmlns:wpi="http://schemas.microsoft.com/office/word/2010/wordprocessingInk" xmlns:wne="http://schemas.microsoft.com/office/word/2006/wordml" xmlns:wps="http://schemas.microsoft.com/office/word/2010/wordprocessingShape" mc:Ignorable="w14 w15 w16se w16cid wp14">
   <w:p>
     <w:pPr>
       <w:pStyle w:val="Pieddepage"/>
@@ -16056,7 +14984,7 @@
 </file>
 
 <file path=word/footnotes.xml><?xml version="1.0" encoding="utf-8"?>
-<w:footnotes xmlns:wpc="http://schemas.microsoft.com/office/word/2010/wordprocessingCanvas" xmlns:cx="http://schemas.microsoft.com/office/drawing/2014/chartex" xmlns:cx1="http://schemas.microsoft.com/office/drawing/2015/9/8/chartex" xmlns:mc="http://schemas.openxmlformats.org/markup-compatibility/2006" xmlns:o="urn:schemas-microsoft-com:office:office" xmlns:r="http://schemas.openxmlformats.org/officeDocument/2006/relationships" xmlns:m="http://schemas.openxmlformats.org/officeDocument/2006/math" xmlns:v="urn:schemas-microsoft-com:vml" xmlns:wp14="http://schemas.microsoft.com/office/word/2010/wordprocessingDrawing" xmlns:wp="http://schemas.openxmlformats.org/drawingml/2006/wordprocessingDrawing" xmlns:w10="urn:schemas-microsoft-com:office:word" xmlns:w="http://schemas.openxmlformats.org/wordprocessingml/2006/main" xmlns:w14="http://schemas.microsoft.com/office/word/2010/wordml" xmlns:w15="http://schemas.microsoft.com/office/word/2012/wordml" xmlns:w16se="http://schemas.microsoft.com/office/word/2015/wordml/symex" xmlns:wpg="http://schemas.microsoft.com/office/word/2010/wordprocessingGroup" xmlns:wpi="http://schemas.microsoft.com/office/word/2010/wordprocessingInk" xmlns:wne="http://schemas.microsoft.com/office/word/2006/wordml" xmlns:wps="http://schemas.microsoft.com/office/word/2010/wordprocessingShape" mc:Ignorable="w14 w15 w16se wp14">
+<w:footnotes xmlns:wpc="http://schemas.microsoft.com/office/word/2010/wordprocessingCanvas" xmlns:cx="http://schemas.microsoft.com/office/drawing/2014/chartex" xmlns:cx1="http://schemas.microsoft.com/office/drawing/2015/9/8/chartex" xmlns:cx2="http://schemas.microsoft.com/office/drawing/2015/10/21/chartex" xmlns:cx3="http://schemas.microsoft.com/office/drawing/2016/5/9/chartex" xmlns:cx4="http://schemas.microsoft.com/office/drawing/2016/5/10/chartex" xmlns:cx5="http://schemas.microsoft.com/office/drawing/2016/5/11/chartex" xmlns:cx6="http://schemas.microsoft.com/office/drawing/2016/5/12/chartex" xmlns:cx7="http://schemas.microsoft.com/office/drawing/2016/5/13/chartex" xmlns:cx8="http://schemas.microsoft.com/office/drawing/2016/5/14/chartex" xmlns:mc="http://schemas.openxmlformats.org/markup-compatibility/2006" xmlns:aink="http://schemas.microsoft.com/office/drawing/2016/ink" xmlns:am3d="http://schemas.microsoft.com/office/drawing/2017/model3d" xmlns:o="urn:schemas-microsoft-com:office:office" xmlns:r="http://schemas.openxmlformats.org/officeDocument/2006/relationships" xmlns:m="http://schemas.openxmlformats.org/officeDocument/2006/math" xmlns:v="urn:schemas-microsoft-com:vml" xmlns:wp14="http://schemas.microsoft.com/office/word/2010/wordprocessingDrawing" xmlns:wp="http://schemas.openxmlformats.org/drawingml/2006/wordprocessingDrawing" xmlns:w10="urn:schemas-microsoft-com:office:word" xmlns:w="http://schemas.openxmlformats.org/wordprocessingml/2006/main" xmlns:w14="http://schemas.microsoft.com/office/word/2010/wordml" xmlns:w15="http://schemas.microsoft.com/office/word/2012/wordml" xmlns:w16cid="http://schemas.microsoft.com/office/word/2016/wordml/cid" xmlns:w16se="http://schemas.microsoft.com/office/word/2015/wordml/symex" xmlns:wpg="http://schemas.microsoft.com/office/word/2010/wordprocessingGroup" xmlns:wpi="http://schemas.microsoft.com/office/word/2010/wordprocessingInk" xmlns:wne="http://schemas.microsoft.com/office/word/2006/wordml" xmlns:wps="http://schemas.microsoft.com/office/word/2010/wordprocessingShape" mc:Ignorable="w14 w15 w16se w16cid wp14">
   <w:footnote w:type="separator" w:id="-1">
     <w:p>
       <w:pPr>
@@ -16081,7 +15009,7 @@
 </file>
 
 <file path=word/header1.xml><?xml version="1.0" encoding="utf-8"?>
-<w:hdr xmlns:wpc="http://schemas.microsoft.com/office/word/2010/wordprocessingCanvas" xmlns:cx="http://schemas.microsoft.com/office/drawing/2014/chartex" xmlns:cx1="http://schemas.microsoft.com/office/drawing/2015/9/8/chartex" xmlns:mc="http://schemas.openxmlformats.org/markup-compatibility/2006" xmlns:o="urn:schemas-microsoft-com:office:office" xmlns:r="http://schemas.openxmlformats.org/officeDocument/2006/relationships" xmlns:m="http://schemas.openxmlformats.org/officeDocument/2006/math" xmlns:v="urn:schemas-microsoft-com:vml" xmlns:wp14="http://schemas.microsoft.com/office/word/2010/wordprocessingDrawing" xmlns:wp="http://schemas.openxmlformats.org/drawingml/2006/wordprocessingDrawing" xmlns:w10="urn:schemas-microsoft-com:office:word" xmlns:w="http://schemas.openxmlformats.org/wordprocessingml/2006/main" xmlns:w14="http://schemas.microsoft.com/office/word/2010/wordml" xmlns:w15="http://schemas.microsoft.com/office/word/2012/wordml" xmlns:w16se="http://schemas.microsoft.com/office/word/2015/wordml/symex" xmlns:wpg="http://schemas.microsoft.com/office/word/2010/wordprocessingGroup" xmlns:wpi="http://schemas.microsoft.com/office/word/2010/wordprocessingInk" xmlns:wne="http://schemas.microsoft.com/office/word/2006/wordml" xmlns:wps="http://schemas.microsoft.com/office/word/2010/wordprocessingShape" mc:Ignorable="w14 w15 w16se wp14">
+<w:hdr xmlns:wpc="http://schemas.microsoft.com/office/word/2010/wordprocessingCanvas" xmlns:cx="http://schemas.microsoft.com/office/drawing/2014/chartex" xmlns:cx1="http://schemas.microsoft.com/office/drawing/2015/9/8/chartex" xmlns:cx2="http://schemas.microsoft.com/office/drawing/2015/10/21/chartex" xmlns:cx3="http://schemas.microsoft.com/office/drawing/2016/5/9/chartex" xmlns:cx4="http://schemas.microsoft.com/office/drawing/2016/5/10/chartex" xmlns:cx5="http://schemas.microsoft.com/office/drawing/2016/5/11/chartex" xmlns:cx6="http://schemas.microsoft.com/office/drawing/2016/5/12/chartex" xmlns:cx7="http://schemas.microsoft.com/office/drawing/2016/5/13/chartex" xmlns:cx8="http://schemas.microsoft.com/office/drawing/2016/5/14/chartex" xmlns:mc="http://schemas.openxmlformats.org/markup-compatibility/2006" xmlns:aink="http://schemas.microsoft.com/office/drawing/2016/ink" xmlns:am3d="http://schemas.microsoft.com/office/drawing/2017/model3d" xmlns:o="urn:schemas-microsoft-com:office:office" xmlns:r="http://schemas.openxmlformats.org/officeDocument/2006/relationships" xmlns:m="http://schemas.openxmlformats.org/officeDocument/2006/math" xmlns:v="urn:schemas-microsoft-com:vml" xmlns:wp14="http://schemas.microsoft.com/office/word/2010/wordprocessingDrawing" xmlns:wp="http://schemas.openxmlformats.org/drawingml/2006/wordprocessingDrawing" xmlns:w10="urn:schemas-microsoft-com:office:word" xmlns:w="http://schemas.openxmlformats.org/wordprocessingml/2006/main" xmlns:w14="http://schemas.microsoft.com/office/word/2010/wordml" xmlns:w15="http://schemas.microsoft.com/office/word/2012/wordml" xmlns:w16cid="http://schemas.microsoft.com/office/word/2016/wordml/cid" xmlns:w16se="http://schemas.microsoft.com/office/word/2015/wordml/symex" xmlns:wpg="http://schemas.microsoft.com/office/word/2010/wordprocessingGroup" xmlns:wpi="http://schemas.microsoft.com/office/word/2010/wordprocessingInk" xmlns:wne="http://schemas.microsoft.com/office/word/2006/wordml" xmlns:wps="http://schemas.microsoft.com/office/word/2010/wordprocessingShape" mc:Ignorable="w14 w15 w16se w16cid wp14">
   <w:p>
     <w:pPr>
       <w:pStyle w:val="En-ttedetabledesmatires"/>
@@ -16118,12 +15046,22 @@
       <w:r>
         <w:rPr>
           <w:rStyle w:val="Lienhypertexte"/>
-          <w:rFonts w:ascii="Tahoma" w:eastAsia="Tahoma" w:hAnsi="Tahoma" w:cs="Tahoma"/>
+          <w:rFonts w:ascii="Tahoma" w:hAnsi="Tahoma" w:cs="Tahoma"/>
           <w:sz w:val="18"/>
+          <w:szCs w:val="18"/>
         </w:rPr>
         <w:t>CC BY-SA</w:t>
       </w:r>
     </w:hyperlink>
+    <w:r>
+      <w:rPr>
+        <w:rStyle w:val="Lienhypertexte"/>
+        <w:rFonts w:ascii="Tahoma" w:eastAsia="Tahoma" w:hAnsi="Tahoma" w:cs="Tahoma"/>
+        <w:color w:val="auto"/>
+        <w:sz w:val="18"/>
+      </w:rPr>
+      <w:t xml:space="preserve"> </w:t>
+    </w:r>
     <w:r>
       <w:t xml:space="preserve"> </w:t>
     </w:r>
@@ -16151,14 +15089,14 @@
       <w:t>-</w:t>
     </w:r>
     <w:r>
-      <w:t>09</w:t>
+      <w:t>26</w:t>
     </w:r>
   </w:p>
 </w:hdr>
 </file>
 
 <file path=word/numbering.xml><?xml version="1.0" encoding="utf-8"?>
-<w:numbering xmlns:wpc="http://schemas.microsoft.com/office/word/2010/wordprocessingCanvas" xmlns:cx="http://schemas.microsoft.com/office/drawing/2014/chartex" xmlns:cx1="http://schemas.microsoft.com/office/drawing/2015/9/8/chartex" xmlns:mc="http://schemas.openxmlformats.org/markup-compatibility/2006" xmlns:o="urn:schemas-microsoft-com:office:office" xmlns:r="http://schemas.openxmlformats.org/officeDocument/2006/relationships" xmlns:m="http://schemas.openxmlformats.org/officeDocument/2006/math" xmlns:v="urn:schemas-microsoft-com:vml" xmlns:wp14="http://schemas.microsoft.com/office/word/2010/wordprocessingDrawing" xmlns:wp="http://schemas.openxmlformats.org/drawingml/2006/wordprocessingDrawing" xmlns:w10="urn:schemas-microsoft-com:office:word" xmlns:w="http://schemas.openxmlformats.org/wordprocessingml/2006/main" xmlns:w14="http://schemas.microsoft.com/office/word/2010/wordml" xmlns:w15="http://schemas.microsoft.com/office/word/2012/wordml" xmlns:w16se="http://schemas.microsoft.com/office/word/2015/wordml/symex" xmlns:wpg="http://schemas.microsoft.com/office/word/2010/wordprocessingGroup" xmlns:wpi="http://schemas.microsoft.com/office/word/2010/wordprocessingInk" xmlns:wne="http://schemas.microsoft.com/office/word/2006/wordml" xmlns:wps="http://schemas.microsoft.com/office/word/2010/wordprocessingShape" mc:Ignorable="w14 w15 w16se wp14">
+<w:numbering xmlns:wpc="http://schemas.microsoft.com/office/word/2010/wordprocessingCanvas" xmlns:cx="http://schemas.microsoft.com/office/drawing/2014/chartex" xmlns:cx1="http://schemas.microsoft.com/office/drawing/2015/9/8/chartex" xmlns:cx2="http://schemas.microsoft.com/office/drawing/2015/10/21/chartex" xmlns:cx3="http://schemas.microsoft.com/office/drawing/2016/5/9/chartex" xmlns:cx4="http://schemas.microsoft.com/office/drawing/2016/5/10/chartex" xmlns:cx5="http://schemas.microsoft.com/office/drawing/2016/5/11/chartex" xmlns:cx6="http://schemas.microsoft.com/office/drawing/2016/5/12/chartex" xmlns:cx7="http://schemas.microsoft.com/office/drawing/2016/5/13/chartex" xmlns:cx8="http://schemas.microsoft.com/office/drawing/2016/5/14/chartex" xmlns:mc="http://schemas.openxmlformats.org/markup-compatibility/2006" xmlns:aink="http://schemas.microsoft.com/office/drawing/2016/ink" xmlns:am3d="http://schemas.microsoft.com/office/drawing/2017/model3d" xmlns:o="urn:schemas-microsoft-com:office:office" xmlns:r="http://schemas.openxmlformats.org/officeDocument/2006/relationships" xmlns:m="http://schemas.openxmlformats.org/officeDocument/2006/math" xmlns:v="urn:schemas-microsoft-com:vml" xmlns:wp14="http://schemas.microsoft.com/office/word/2010/wordprocessingDrawing" xmlns:wp="http://schemas.openxmlformats.org/drawingml/2006/wordprocessingDrawing" xmlns:w10="urn:schemas-microsoft-com:office:word" xmlns:w="http://schemas.openxmlformats.org/wordprocessingml/2006/main" xmlns:w14="http://schemas.microsoft.com/office/word/2010/wordml" xmlns:w15="http://schemas.microsoft.com/office/word/2012/wordml" xmlns:w16cid="http://schemas.microsoft.com/office/word/2016/wordml/cid" xmlns:w16se="http://schemas.microsoft.com/office/word/2015/wordml/symex" xmlns:wpg="http://schemas.microsoft.com/office/word/2010/wordprocessingGroup" xmlns:wpi="http://schemas.microsoft.com/office/word/2010/wordprocessingInk" xmlns:wne="http://schemas.microsoft.com/office/word/2006/wordml" xmlns:wps="http://schemas.microsoft.com/office/word/2010/wordprocessingShape" mc:Ignorable="w14 w15 w16se w16cid wp14">
   <w:abstractNum w:abstractNumId="0" w15:restartNumberingAfterBreak="0">
     <w:nsid w:val="EA454B4C"/>
     <w:multiLevelType w:val="multilevel"/>
@@ -19891,7 +18829,7 @@
 </file>
 
 <file path=word/styles.xml><?xml version="1.0" encoding="utf-8"?>
-<w:styles xmlns:mc="http://schemas.openxmlformats.org/markup-compatibility/2006" xmlns:r="http://schemas.openxmlformats.org/officeDocument/2006/relationships" xmlns:w="http://schemas.openxmlformats.org/wordprocessingml/2006/main" xmlns:w14="http://schemas.microsoft.com/office/word/2010/wordml" xmlns:w15="http://schemas.microsoft.com/office/word/2012/wordml" xmlns:w16se="http://schemas.microsoft.com/office/word/2015/wordml/symex" mc:Ignorable="w14 w15 w16se">
+<w:styles xmlns:mc="http://schemas.openxmlformats.org/markup-compatibility/2006" xmlns:r="http://schemas.openxmlformats.org/officeDocument/2006/relationships" xmlns:w="http://schemas.openxmlformats.org/wordprocessingml/2006/main" xmlns:w14="http://schemas.microsoft.com/office/word/2010/wordml" xmlns:w15="http://schemas.microsoft.com/office/word/2012/wordml" xmlns:w16cid="http://schemas.microsoft.com/office/word/2016/wordml/cid" xmlns:w16se="http://schemas.microsoft.com/office/word/2015/wordml/symex" mc:Ignorable="w14 w15 w16se w16cid">
   <w:docDefaults>
     <w:rPrDefault>
       <w:rPr>
@@ -19907,7 +18845,7 @@
       </w:pPr>
     </w:pPrDefault>
   </w:docDefaults>
-  <w:latentStyles w:defLockedState="0" w:defUIPriority="99" w:defSemiHidden="0" w:defUnhideWhenUsed="0" w:defQFormat="0" w:count="371">
+  <w:latentStyles w:defLockedState="0" w:defUIPriority="99" w:defSemiHidden="0" w:defUnhideWhenUsed="0" w:defQFormat="0" w:count="375">
     <w:lsdException w:name="Normal" w:uiPriority="0" w:qFormat="1"/>
     <w:lsdException w:name="heading 1" w:uiPriority="9" w:qFormat="1"/>
     <w:lsdException w:name="heading 2" w:semiHidden="1" w:uiPriority="9" w:unhideWhenUsed="1" w:qFormat="1"/>
@@ -20013,7 +18951,6 @@
     <w:lsdException w:name="HTML Sample" w:semiHidden="1" w:unhideWhenUsed="1"/>
     <w:lsdException w:name="HTML Typewriter" w:semiHidden="1" w:unhideWhenUsed="1"/>
     <w:lsdException w:name="HTML Variable" w:semiHidden="1" w:unhideWhenUsed="1"/>
-    <w:lsdException w:name="Normal Table" w:semiHidden="1" w:unhideWhenUsed="1"/>
     <w:lsdException w:name="annotation subject" w:semiHidden="1" w:unhideWhenUsed="1"/>
     <w:lsdException w:name="No List" w:semiHidden="1" w:unhideWhenUsed="1"/>
     <w:lsdException w:name="Outline List 1" w:semiHidden="1" w:unhideWhenUsed="1"/>
@@ -20057,10 +18994,8 @@
     <w:lsdException w:name="Table Elegant" w:semiHidden="1" w:unhideWhenUsed="1"/>
     <w:lsdException w:name="Table Professional" w:semiHidden="1" w:unhideWhenUsed="1"/>
     <w:lsdException w:name="Table Subtle 1" w:semiHidden="1" w:unhideWhenUsed="1"/>
-    <w:lsdException w:name="Table Subtle 2" w:semiHidden="1" w:unhideWhenUsed="1"/>
     <w:lsdException w:name="Table Web 1" w:semiHidden="1" w:unhideWhenUsed="1"/>
     <w:lsdException w:name="Table Web 2" w:semiHidden="1" w:unhideWhenUsed="1"/>
-    <w:lsdException w:name="Table Web 3" w:semiHidden="1" w:unhideWhenUsed="1"/>
     <w:lsdException w:name="Balloon Text" w:semiHidden="1" w:unhideWhenUsed="1"/>
     <w:lsdException w:name="Table Grid" w:uiPriority="39"/>
     <w:lsdException w:name="Table Theme" w:semiHidden="1" w:unhideWhenUsed="1"/>
@@ -20279,6 +19214,10 @@
     <w:lsdException w:name="List Table 5 Dark Accent 6" w:uiPriority="50"/>
     <w:lsdException w:name="List Table 6 Colorful Accent 6" w:uiPriority="51"/>
     <w:lsdException w:name="List Table 7 Colorful Accent 6" w:uiPriority="52"/>
+    <w:lsdException w:name="Mention" w:semiHidden="1" w:unhideWhenUsed="1"/>
+    <w:lsdException w:name="Smart Hyperlink" w:semiHidden="1" w:unhideWhenUsed="1"/>
+    <w:lsdException w:name="Hashtag" w:semiHidden="1" w:unhideWhenUsed="1"/>
+    <w:lsdException w:name="Unresolved Mention" w:semiHidden="1" w:unhideWhenUsed="1"/>
   </w:latentStyles>
   <w:style w:type="paragraph" w:default="1" w:styleId="Normal">
     <w:name w:val="Normal"/>
@@ -21166,7 +20105,7 @@
       <w:iCs/>
     </w:rPr>
   </w:style>
-  <w:style w:type="character" w:styleId="Emphaseple">
+  <w:style w:type="character" w:styleId="Accentuationlgre">
     <w:name w:val="Subtle Emphasis"/>
     <w:basedOn w:val="Policepardfaut"/>
     <w:uiPriority w:val="19"/>
@@ -21196,6 +20135,85 @@
       <w:szCs w:val="24"/>
       <w:lang w:eastAsia="zh-CN" w:bidi="hi-IN"/>
     </w:rPr>
+  </w:style>
+  <w:style w:type="table" w:customStyle="1" w:styleId="TableauGrille4-Accentuation31">
+    <w:name w:val="Tableau Grille 4 - Accentuation 31"/>
+    <w:basedOn w:val="TableauNormal"/>
+    <w:uiPriority w:val="49"/>
+    <w:rsid w:val="00896961"/>
+    <w:pPr>
+      <w:spacing w:before="200" w:after="0" w:line="240" w:lineRule="auto"/>
+    </w:pPr>
+    <w:rPr>
+      <w:rFonts w:eastAsiaTheme="minorEastAsia"/>
+    </w:rPr>
+    <w:tblPr>
+      <w:tblStyleRowBandSize w:val="1"/>
+      <w:tblStyleColBandSize w:val="1"/>
+      <w:tblBorders>
+        <w:top w:val="single" w:sz="4" w:space="0" w:color="C9C9C9" w:themeColor="accent3" w:themeTint="99"/>
+        <w:left w:val="single" w:sz="4" w:space="0" w:color="C9C9C9" w:themeColor="accent3" w:themeTint="99"/>
+        <w:bottom w:val="single" w:sz="4" w:space="0" w:color="C9C9C9" w:themeColor="accent3" w:themeTint="99"/>
+        <w:right w:val="single" w:sz="4" w:space="0" w:color="C9C9C9" w:themeColor="accent3" w:themeTint="99"/>
+        <w:insideH w:val="single" w:sz="4" w:space="0" w:color="C9C9C9" w:themeColor="accent3" w:themeTint="99"/>
+        <w:insideV w:val="single" w:sz="4" w:space="0" w:color="C9C9C9" w:themeColor="accent3" w:themeTint="99"/>
+      </w:tblBorders>
+    </w:tblPr>
+    <w:tblStylePr w:type="firstRow">
+      <w:rPr>
+        <w:b/>
+        <w:bCs/>
+        <w:color w:val="FFFFFF" w:themeColor="background1"/>
+      </w:rPr>
+      <w:tblPr/>
+      <w:tcPr>
+        <w:tcBorders>
+          <w:top w:val="single" w:sz="4" w:space="0" w:color="A5A5A5" w:themeColor="accent3"/>
+          <w:left w:val="single" w:sz="4" w:space="0" w:color="A5A5A5" w:themeColor="accent3"/>
+          <w:bottom w:val="single" w:sz="4" w:space="0" w:color="A5A5A5" w:themeColor="accent3"/>
+          <w:right w:val="single" w:sz="4" w:space="0" w:color="A5A5A5" w:themeColor="accent3"/>
+          <w:insideH w:val="nil"/>
+          <w:insideV w:val="nil"/>
+        </w:tcBorders>
+        <w:shd w:val="clear" w:color="auto" w:fill="A5A5A5" w:themeFill="accent3"/>
+      </w:tcPr>
+    </w:tblStylePr>
+    <w:tblStylePr w:type="lastRow">
+      <w:rPr>
+        <w:b/>
+        <w:bCs/>
+      </w:rPr>
+      <w:tblPr/>
+      <w:tcPr>
+        <w:tcBorders>
+          <w:top w:val="double" w:sz="4" w:space="0" w:color="A5A5A5" w:themeColor="accent3"/>
+        </w:tcBorders>
+      </w:tcPr>
+    </w:tblStylePr>
+    <w:tblStylePr w:type="firstCol">
+      <w:rPr>
+        <w:b/>
+        <w:bCs/>
+      </w:rPr>
+    </w:tblStylePr>
+    <w:tblStylePr w:type="lastCol">
+      <w:rPr>
+        <w:b/>
+        <w:bCs/>
+      </w:rPr>
+    </w:tblStylePr>
+    <w:tblStylePr w:type="band1Vert">
+      <w:tblPr/>
+      <w:tcPr>
+        <w:shd w:val="clear" w:color="auto" w:fill="EDEDED" w:themeFill="accent3" w:themeFillTint="33"/>
+      </w:tcPr>
+    </w:tblStylePr>
+    <w:tblStylePr w:type="band1Horz">
+      <w:tblPr/>
+      <w:tcPr>
+        <w:shd w:val="clear" w:color="auto" w:fill="EDEDED" w:themeFill="accent3" w:themeFillTint="33"/>
+      </w:tcPr>
+    </w:tblStylePr>
   </w:style>
 </w:styles>
 </file>
@@ -21466,7 +20484,7 @@
 </file>
 
 <file path=customXml/itemProps1.xml><?xml version="1.0" encoding="utf-8"?>
-<ds:datastoreItem xmlns:ds="http://schemas.openxmlformats.org/officeDocument/2006/customXml" ds:itemID="{AB8F9485-8DD5-4194-B0E7-8353822662D4}">
+<ds:datastoreItem xmlns:ds="http://schemas.openxmlformats.org/officeDocument/2006/customXml" ds:itemID="{F7B83F2D-5BB5-4A6A-A574-29212AE14416}">
   <ds:schemaRefs>
     <ds:schemaRef ds:uri="http://schemas.openxmlformats.org/officeDocument/2006/bibliography"/>
   </ds:schemaRefs>

</xml_diff>